<commit_message>
Modify progress document, leaving of exploration
</commit_message>
<xml_diff>
--- a/Progress.docx
+++ b/Progress.docx
@@ -1,6 +1,6 @@
 
 <file path=word/document.xml><?xml version="1.0" encoding="utf-8"?>
-<w:document xmlns:wpc="http://schemas.microsoft.com/office/word/2010/wordprocessingCanvas" xmlns:cx="http://schemas.microsoft.com/office/drawing/2014/chartex" xmlns:cx1="http://schemas.microsoft.com/office/drawing/2015/9/8/chartex" xmlns:cx2="http://schemas.microsoft.com/office/drawing/2015/10/21/chartex" xmlns:cx3="http://schemas.microsoft.com/office/drawing/2016/5/9/chartex" xmlns:cx4="http://schemas.microsoft.com/office/drawing/2016/5/10/chartex" xmlns:cx5="http://schemas.microsoft.com/office/drawing/2016/5/11/chartex" xmlns:cx6="http://schemas.microsoft.com/office/drawing/2016/5/12/chartex" xmlns:cx7="http://schemas.microsoft.com/office/drawing/2016/5/13/chartex" xmlns:cx8="http://schemas.microsoft.com/office/drawing/2016/5/14/chartex" xmlns:mc="http://schemas.openxmlformats.org/markup-compatibility/2006" xmlns:aink="http://schemas.microsoft.com/office/drawing/2016/ink" xmlns:am3d="http://schemas.microsoft.com/office/drawing/2017/model3d" xmlns:o="urn:schemas-microsoft-com:office:office" xmlns:oel="http://schemas.microsoft.com/office/2019/extlst" xmlns:r="http://schemas.openxmlformats.org/officeDocument/2006/relationships" xmlns:m="http://schemas.openxmlformats.org/officeDocument/2006/math" xmlns:v="urn:schemas-microsoft-com:vml" xmlns:wp14="http://schemas.microsoft.com/office/word/2010/wordprocessingDrawing" xmlns:wp="http://schemas.openxmlformats.org/drawingml/2006/wordprocessingDrawing" xmlns:w10="urn:schemas-microsoft-com:office:word" xmlns:w="http://schemas.openxmlformats.org/wordprocessingml/2006/main" xmlns:w14="http://schemas.microsoft.com/office/word/2010/wordml" xmlns:w15="http://schemas.microsoft.com/office/word/2012/wordml" xmlns:w16cex="http://schemas.microsoft.com/office/word/2018/wordml/cex" xmlns:w16cid="http://schemas.microsoft.com/office/word/2016/wordml/cid" xmlns:w16="http://schemas.microsoft.com/office/word/2018/wordml" xmlns:w16sdtdh="http://schemas.microsoft.com/office/word/2020/wordml/sdtdatahash" xmlns:w16se="http://schemas.microsoft.com/office/word/2015/wordml/symex" xmlns:wpg="http://schemas.microsoft.com/office/word/2010/wordprocessingGroup" xmlns:wpi="http://schemas.microsoft.com/office/word/2010/wordprocessingInk" xmlns:wne="http://schemas.microsoft.com/office/word/2006/wordml" xmlns:wps="http://schemas.microsoft.com/office/word/2010/wordprocessingShape" mc:Ignorable="w14 w15 w16se w16cid w16 w16cex w16sdtdh wp14">
+<w:document xmlns:wpc="http://schemas.microsoft.com/office/word/2010/wordprocessingCanvas" xmlns:cx="http://schemas.microsoft.com/office/drawing/2014/chartex" xmlns:cx1="http://schemas.microsoft.com/office/drawing/2015/9/8/chartex" xmlns:cx2="http://schemas.microsoft.com/office/drawing/2015/10/21/chartex" xmlns:cx3="http://schemas.microsoft.com/office/drawing/2016/5/9/chartex" xmlns:cx4="http://schemas.microsoft.com/office/drawing/2016/5/10/chartex" xmlns:cx5="http://schemas.microsoft.com/office/drawing/2016/5/11/chartex" xmlns:cx6="http://schemas.microsoft.com/office/drawing/2016/5/12/chartex" xmlns:cx7="http://schemas.microsoft.com/office/drawing/2016/5/13/chartex" xmlns:cx8="http://schemas.microsoft.com/office/drawing/2016/5/14/chartex" xmlns:mc="http://schemas.openxmlformats.org/markup-compatibility/2006" xmlns:aink="http://schemas.microsoft.com/office/drawing/2016/ink" xmlns:am3d="http://schemas.microsoft.com/office/drawing/2017/model3d" xmlns:o="urn:schemas-microsoft-com:office:office" xmlns:oel="http://schemas.microsoft.com/office/2019/extlst" xmlns:r="http://schemas.openxmlformats.org/officeDocument/2006/relationships" xmlns:m="http://schemas.openxmlformats.org/officeDocument/2006/math" xmlns:v="urn:schemas-microsoft-com:vml" xmlns:wp14="http://schemas.microsoft.com/office/word/2010/wordprocessingDrawing" xmlns:wp="http://schemas.openxmlformats.org/drawingml/2006/wordprocessingDrawing" xmlns:w10="urn:schemas-microsoft-com:office:word" xmlns:w="http://schemas.openxmlformats.org/wordprocessingml/2006/main" xmlns:w14="http://schemas.microsoft.com/office/word/2010/wordml" xmlns:w15="http://schemas.microsoft.com/office/word/2012/wordml" xmlns:w16cex="http://schemas.microsoft.com/office/word/2018/wordml/cex" xmlns:w16cid="http://schemas.microsoft.com/office/word/2016/wordml/cid" xmlns:w16="http://schemas.microsoft.com/office/word/2018/wordml" xmlns:w16du="http://schemas.microsoft.com/office/word/2023/wordml/word16du" xmlns:w16sdtdh="http://schemas.microsoft.com/office/word/2020/wordml/sdtdatahash" xmlns:w16se="http://schemas.microsoft.com/office/word/2015/wordml/symex" xmlns:wpg="http://schemas.microsoft.com/office/word/2010/wordprocessingGroup" xmlns:wpi="http://schemas.microsoft.com/office/word/2010/wordprocessingInk" xmlns:wne="http://schemas.microsoft.com/office/word/2006/wordml" xmlns:wps="http://schemas.microsoft.com/office/word/2010/wordprocessingShape" mc:Ignorable="w14 w15 w16se w16cid w16 w16cex w16sdtdh wp14">
   <w:body>
     <w:p>
       <w:pPr>
@@ -25,209 +25,6 @@
           <w:rFonts w:ascii="UD Digi Kyokasho NP-R" w:eastAsia="UD Digi Kyokasho NP-R" w:hAnsi="Times New Roman" w:cs="Times New Roman" w:hint="eastAsia"/>
         </w:rPr>
         <w:t xml:space="preserve"> have done: </w:t>
-      </w:r>
-    </w:p>
-    <w:p>
-      <w:pPr>
-        <w:rPr>
-          <w:rFonts w:ascii="UD Digi Kyokasho NP-R" w:eastAsia="UD Digi Kyokasho NP-R" w:hAnsi="Times New Roman" w:cs="Times New Roman"/>
-        </w:rPr>
-      </w:pPr>
-      <w:r>
-        <w:rPr>
-          <w:rFonts w:ascii="UD Digi Kyokasho NP-R" w:eastAsia="UD Digi Kyokasho NP-R" w:hAnsi="Times New Roman" w:cs="Times New Roman"/>
-        </w:rPr>
-        <w:t>{</w:t>
-      </w:r>
-      <w:proofErr w:type="gramStart"/>
-      <w:r>
-        <w:rPr>
-          <w:rFonts w:ascii="UD Digi Kyokasho NP-R" w:eastAsia="UD Digi Kyokasho NP-R" w:hAnsi="Times New Roman" w:cs="Times New Roman"/>
-        </w:rPr>
-        <w:t>Programming :</w:t>
-      </w:r>
-      <w:proofErr w:type="gramEnd"/>
-      <w:r>
-        <w:rPr>
-          <w:rFonts w:ascii="UD Digi Kyokasho NP-R" w:eastAsia="UD Digi Kyokasho NP-R" w:hAnsi="Times New Roman" w:cs="Times New Roman"/>
-        </w:rPr>
-        <w:t xml:space="preserve"> </w:t>
-      </w:r>
-      <w:r>
-        <w:rPr>
-          <w:rFonts w:ascii="UD Digi Kyokasho NP-R" w:eastAsia="UD Digi Kyokasho NP-R" w:hAnsi="Times New Roman" w:cs="Times New Roman"/>
-        </w:rPr>
-        <w:t>“</w:t>
-      </w:r>
-      <w:r>
-        <w:rPr>
-          <w:rFonts w:ascii="UD Digi Kyokasho NP-R" w:eastAsia="UD Digi Kyokasho NP-R" w:hAnsi="Times New Roman" w:cs="Times New Roman"/>
-        </w:rPr>
-        <w:t>Zeph</w:t>
-      </w:r>
-      <w:r>
-        <w:rPr>
-          <w:rFonts w:ascii="UD Digi Kyokasho NP-R" w:eastAsia="UD Digi Kyokasho NP-R" w:hAnsi="Times New Roman" w:cs="Times New Roman"/>
-        </w:rPr>
-        <w:t>”</w:t>
-      </w:r>
-      <w:r>
-        <w:rPr>
-          <w:rFonts w:ascii="UD Digi Kyokasho NP-R" w:eastAsia="UD Digi Kyokasho NP-R" w:hAnsi="Times New Roman" w:cs="Times New Roman"/>
-        </w:rPr>
-        <w:t xml:space="preserve">, </w:t>
-      </w:r>
-      <w:r>
-        <w:rPr>
-          <w:rFonts w:ascii="UD Digi Kyokasho NP-R" w:eastAsia="UD Digi Kyokasho NP-R" w:hAnsi="Times New Roman" w:cs="Times New Roman"/>
-        </w:rPr>
-        <w:t>“</w:t>
-      </w:r>
-      <w:r>
-        <w:rPr>
-          <w:rFonts w:ascii="UD Digi Kyokasho NP-R" w:eastAsia="UD Digi Kyokasho NP-R" w:hAnsi="Times New Roman" w:cs="Times New Roman"/>
-        </w:rPr>
-        <w:t>Interpretation</w:t>
-      </w:r>
-      <w:r>
-        <w:rPr>
-          <w:rFonts w:ascii="UD Digi Kyokasho NP-R" w:eastAsia="UD Digi Kyokasho NP-R" w:hAnsi="Times New Roman" w:cs="Times New Roman"/>
-        </w:rPr>
-        <w:t>”</w:t>
-      </w:r>
-      <w:r>
-        <w:rPr>
-          <w:rFonts w:ascii="UD Digi Kyokasho NP-R" w:eastAsia="UD Digi Kyokasho NP-R" w:hAnsi="Times New Roman" w:cs="Times New Roman"/>
-        </w:rPr>
-        <w:t xml:space="preserve"> : [</w:t>
-      </w:r>
-      <w:r>
-        <w:rPr>
-          <w:rFonts w:ascii="UD Digi Kyokasho NP-R" w:eastAsia="UD Digi Kyokasho NP-R" w:hAnsi="Times New Roman" w:cs="Times New Roman"/>
-        </w:rPr>
-        <w:t>“</w:t>
-      </w:r>
-      <w:r>
-        <w:rPr>
-          <w:rFonts w:ascii="UD Digi Kyokasho NP-R" w:eastAsia="UD Digi Kyokasho NP-R" w:hAnsi="Times New Roman" w:cs="Times New Roman"/>
-        </w:rPr>
-        <w:t>Zeph</w:t>
-      </w:r>
-      <w:r>
-        <w:rPr>
-          <w:rFonts w:ascii="UD Digi Kyokasho NP-R" w:eastAsia="UD Digi Kyokasho NP-R" w:hAnsi="Times New Roman" w:cs="Times New Roman"/>
-        </w:rPr>
-        <w:t>”</w:t>
-      </w:r>
-      <w:r>
-        <w:rPr>
-          <w:rFonts w:ascii="UD Digi Kyokasho NP-R" w:eastAsia="UD Digi Kyokasho NP-R" w:hAnsi="Times New Roman" w:cs="Times New Roman"/>
-        </w:rPr>
-        <w:t xml:space="preserve">, </w:t>
-      </w:r>
-      <w:r>
-        <w:rPr>
-          <w:rFonts w:ascii="UD Digi Kyokasho NP-R" w:eastAsia="UD Digi Kyokasho NP-R" w:hAnsi="Times New Roman" w:cs="Times New Roman"/>
-        </w:rPr>
-        <w:t>“</w:t>
-      </w:r>
-      <w:r>
-        <w:rPr>
-          <w:rFonts w:ascii="UD Digi Kyokasho NP-R" w:eastAsia="UD Digi Kyokasho NP-R" w:hAnsi="Times New Roman" w:cs="Times New Roman"/>
-        </w:rPr>
-        <w:t>Dennis</w:t>
-      </w:r>
-      <w:r>
-        <w:rPr>
-          <w:rFonts w:ascii="UD Digi Kyokasho NP-R" w:eastAsia="UD Digi Kyokasho NP-R" w:hAnsi="Times New Roman" w:cs="Times New Roman"/>
-        </w:rPr>
-        <w:t>”</w:t>
-      </w:r>
-      <w:r>
-        <w:rPr>
-          <w:rFonts w:ascii="UD Digi Kyokasho NP-R" w:eastAsia="UD Digi Kyokasho NP-R" w:hAnsi="Times New Roman" w:cs="Times New Roman"/>
-        </w:rPr>
-        <w:t xml:space="preserve">, [insert name here]], </w:t>
-      </w:r>
-      <w:r>
-        <w:rPr>
-          <w:rFonts w:ascii="UD Digi Kyokasho NP-R" w:eastAsia="UD Digi Kyokasho NP-R" w:hAnsi="Times New Roman" w:cs="Times New Roman"/>
-        </w:rPr>
-        <w:t>“</w:t>
-      </w:r>
-      <w:proofErr w:type="spellStart"/>
-      <w:r>
-        <w:rPr>
-          <w:rFonts w:ascii="UD Digi Kyokasho NP-R" w:eastAsia="UD Digi Kyokasho NP-R" w:hAnsi="Times New Roman" w:cs="Times New Roman"/>
-        </w:rPr>
-        <w:t>Slide_prod</w:t>
-      </w:r>
-      <w:proofErr w:type="spellEnd"/>
-      <w:r>
-        <w:rPr>
-          <w:rFonts w:ascii="UD Digi Kyokasho NP-R" w:eastAsia="UD Digi Kyokasho NP-R" w:hAnsi="Times New Roman" w:cs="Times New Roman"/>
-        </w:rPr>
-        <w:t>”</w:t>
-      </w:r>
-      <w:r>
-        <w:rPr>
-          <w:rFonts w:ascii="UD Digi Kyokasho NP-R" w:eastAsia="UD Digi Kyokasho NP-R" w:hAnsi="Times New Roman" w:cs="Times New Roman"/>
-        </w:rPr>
-        <w:t xml:space="preserve"> : [insert </w:t>
-      </w:r>
-      <w:proofErr w:type="spellStart"/>
-      <w:r>
-        <w:rPr>
-          <w:rFonts w:ascii="UD Digi Kyokasho NP-R" w:eastAsia="UD Digi Kyokasho NP-R" w:hAnsi="Times New Roman" w:cs="Times New Roman"/>
-        </w:rPr>
-        <w:t>namelist</w:t>
-      </w:r>
-      <w:proofErr w:type="spellEnd"/>
-      <w:r>
-        <w:rPr>
-          <w:rFonts w:ascii="UD Digi Kyokasho NP-R" w:eastAsia="UD Digi Kyokasho NP-R" w:hAnsi="Times New Roman" w:cs="Times New Roman"/>
-        </w:rPr>
-        <w:t xml:space="preserve">], </w:t>
-      </w:r>
-      <w:r>
-        <w:rPr>
-          <w:rFonts w:ascii="UD Digi Kyokasho NP-R" w:eastAsia="UD Digi Kyokasho NP-R" w:hAnsi="Times New Roman" w:cs="Times New Roman"/>
-        </w:rPr>
-        <w:t>“</w:t>
-      </w:r>
-      <w:proofErr w:type="spellStart"/>
-      <w:r>
-        <w:rPr>
-          <w:rFonts w:ascii="UD Digi Kyokasho NP-R" w:eastAsia="UD Digi Kyokasho NP-R" w:hAnsi="Times New Roman" w:cs="Times New Roman"/>
-        </w:rPr>
-        <w:t>Slide_prez</w:t>
-      </w:r>
-      <w:proofErr w:type="spellEnd"/>
-      <w:r>
-        <w:rPr>
-          <w:rFonts w:ascii="UD Digi Kyokasho NP-R" w:eastAsia="UD Digi Kyokasho NP-R" w:hAnsi="Times New Roman" w:cs="Times New Roman"/>
-        </w:rPr>
-        <w:t>”</w:t>
-      </w:r>
-      <w:r>
-        <w:rPr>
-          <w:rFonts w:ascii="UD Digi Kyokasho NP-R" w:eastAsia="UD Digi Kyokasho NP-R" w:hAnsi="Times New Roman" w:cs="Times New Roman"/>
-        </w:rPr>
-        <w:t xml:space="preserve">: [insert </w:t>
-      </w:r>
-      <w:proofErr w:type="spellStart"/>
-      <w:r>
-        <w:rPr>
-          <w:rFonts w:ascii="UD Digi Kyokasho NP-R" w:eastAsia="UD Digi Kyokasho NP-R" w:hAnsi="Times New Roman" w:cs="Times New Roman"/>
-        </w:rPr>
-        <w:t>namelist</w:t>
-      </w:r>
-      <w:proofErr w:type="spellEnd"/>
-      <w:r>
-        <w:rPr>
-          <w:rFonts w:ascii="UD Digi Kyokasho NP-R" w:eastAsia="UD Digi Kyokasho NP-R" w:hAnsi="Times New Roman" w:cs="Times New Roman"/>
-        </w:rPr>
-        <w:t xml:space="preserve"> -&gt; !Zeph]}</w:t>
       </w:r>
     </w:p>
     <w:p>
@@ -344,7 +141,7 @@
           <w:numId w:val="1"/>
         </w:numPr>
         <w:rPr>
-          <w:rFonts w:ascii="UD Digi Kyokasho NP-R" w:eastAsia="UD Digi Kyokasho NP-R" w:hAnsi="Times New Roman" w:cs="Times New Roman" w:hint="eastAsia"/>
+          <w:rFonts w:ascii="UD Digi Kyokasho NP-R" w:eastAsia="UD Digi Kyokasho NP-R" w:hAnsi="Times New Roman" w:cs="Times New Roman"/>
         </w:rPr>
       </w:pPr>
       <w:r>
@@ -845,14 +642,7 @@
         <w:rPr>
           <w:rFonts w:ascii="UD Digi Kyokasho NP-R" w:eastAsia="UD Digi Kyokasho NP-R" w:hAnsi="Times New Roman" w:cs="Times New Roman"/>
         </w:rPr>
-        <w:t xml:space="preserve"> * p_n+1)..) because I have that function on hand) and see that ID is literally patient ID and has no </w:t>
-      </w:r>
-      <w:r>
-        <w:rPr>
-          <w:rFonts w:ascii="UD Digi Kyokasho NP-R" w:eastAsia="UD Digi Kyokasho NP-R" w:hAnsi="Times New Roman" w:cs="Times New Roman"/>
-        </w:rPr>
-        <w:lastRenderedPageBreak/>
-        <w:t xml:space="preserve">bearing on probability of having cardiovascular disease. Makes sense in real life too. So, I throw it away. </w:t>
+        <w:t xml:space="preserve"> * p_n+1)..) because I have that function on hand) and see that ID is literally patient ID and has no bearing on probability of having cardiovascular disease. Makes sense in real life too. So, I throw it away. </w:t>
       </w:r>
     </w:p>
     <w:p>
@@ -870,6 +660,7 @@
         <w:rPr>
           <w:rFonts w:ascii="UD Digi Kyokasho NP-R" w:eastAsia="UD Digi Kyokasho NP-R" w:hAnsi="Times New Roman" w:cs="Times New Roman"/>
         </w:rPr>
+        <w:lastRenderedPageBreak/>
         <w:t xml:space="preserve">Next, I translate [0, 1] ranged data to binaries, to prevent downstream clashes with the math. </w:t>
       </w:r>
     </w:p>
@@ -1226,80 +1017,13 @@
       <w:r>
         <w:rPr>
           <w:rFonts w:ascii="UD Digi Kyokasho NP-R" w:eastAsia="UD Digi Kyokasho NP-R" w:hAnsi="Times New Roman" w:cs="Times New Roman"/>
+          <w:noProof/>
         </w:rPr>
         <w:drawing>
           <wp:inline distT="0" distB="0" distL="0" distR="0" wp14:anchorId="1EC8BF5D" wp14:editId="3EAAAC6C">
             <wp:extent cx="3429148" cy="1976718"/>
             <wp:effectExtent l="0" t="0" r="0" b="5080"/>
             <wp:docPr id="1" name="Picture 1"/>
-            <wp:cNvGraphicFramePr>
-              <a:graphicFrameLocks xmlns:a="http://schemas.openxmlformats.org/drawingml/2006/main" noChangeAspect="1"/>
-            </wp:cNvGraphicFramePr>
-            <a:graphic xmlns:a="http://schemas.openxmlformats.org/drawingml/2006/main">
-              <a:graphicData uri="http://schemas.openxmlformats.org/drawingml/2006/picture">
-                <pic:pic xmlns:pic="http://schemas.openxmlformats.org/drawingml/2006/picture">
-                  <pic:nvPicPr>
-                    <pic:cNvPr id="1" name=""/>
-                    <pic:cNvPicPr/>
-                  </pic:nvPicPr>
-                  <pic:blipFill>
-                    <a:blip r:embed="rId5"/>
-                    <a:stretch>
-                      <a:fillRect/>
-                    </a:stretch>
-                  </pic:blipFill>
-                  <pic:spPr>
-                    <a:xfrm>
-                      <a:off x="0" y="0"/>
-                      <a:ext cx="3435091" cy="1980144"/>
-                    </a:xfrm>
-                    <a:prstGeom prst="rect">
-                      <a:avLst/>
-                    </a:prstGeom>
-                  </pic:spPr>
-                </pic:pic>
-              </a:graphicData>
-            </a:graphic>
-          </wp:inline>
-        </w:drawing>
-      </w:r>
-    </w:p>
-    <w:p>
-      <w:pPr>
-        <w:pStyle w:val="ListParagraph"/>
-        <w:numPr>
-          <w:ilvl w:val="1"/>
-          <w:numId w:val="1"/>
-        </w:numPr>
-        <w:rPr>
-          <w:rFonts w:ascii="UD Digi Kyokasho NP-R" w:eastAsia="UD Digi Kyokasho NP-R" w:hAnsi="Times New Roman" w:cs="Times New Roman"/>
-        </w:rPr>
-      </w:pPr>
-      <w:r>
-        <w:rPr>
-          <w:rFonts w:ascii="UD Digi Kyokasho NP-R" w:eastAsia="UD Digi Kyokasho NP-R" w:hAnsi="Times New Roman" w:cs="Times New Roman"/>
-        </w:rPr>
-        <w:t>Then I deal with the True/False stuff. Here, I get a feel of how much proportion of the dataspace is True and False for each binary variable there is.</w:t>
-      </w:r>
-    </w:p>
-    <w:p>
-      <w:pPr>
-        <w:pStyle w:val="ListParagraph"/>
-        <w:ind w:left="1440"/>
-        <w:rPr>
-          <w:rFonts w:ascii="UD Digi Kyokasho NP-R" w:eastAsia="UD Digi Kyokasho NP-R" w:hAnsi="Times New Roman" w:cs="Times New Roman"/>
-        </w:rPr>
-      </w:pPr>
-      <w:r>
-        <w:rPr>
-          <w:rFonts w:ascii="UD Digi Kyokasho NP-R" w:eastAsia="UD Digi Kyokasho NP-R" w:hAnsi="Times New Roman" w:cs="Times New Roman"/>
-        </w:rPr>
-        <w:lastRenderedPageBreak/>
-        <w:drawing>
-          <wp:inline distT="0" distB="0" distL="0" distR="0" wp14:anchorId="1F1497D0" wp14:editId="0A4A1814">
-            <wp:extent cx="2714625" cy="2705100"/>
-            <wp:effectExtent l="0" t="0" r="9525" b="0"/>
-            <wp:docPr id="2" name="Picture 2"/>
             <wp:cNvGraphicFramePr>
               <a:graphicFrameLocks xmlns:a="http://schemas.openxmlformats.org/drawingml/2006/main" noChangeAspect="1"/>
             </wp:cNvGraphicFramePr>
@@ -1319,7 +1043,7 @@
                   <pic:spPr>
                     <a:xfrm>
                       <a:off x="0" y="0"/>
-                      <a:ext cx="2714625" cy="2705100"/>
+                      <a:ext cx="3435091" cy="1980144"/>
                     </a:xfrm>
                     <a:prstGeom prst="rect">
                       <a:avLst/>
@@ -1331,15 +1055,44 @@
           </wp:inline>
         </w:drawing>
       </w:r>
-      <w:r>
-        <w:rPr>
-          <w:rFonts w:ascii="UD Digi Kyokasho NP-R" w:eastAsia="UD Digi Kyokasho NP-R" w:hAnsi="Times New Roman" w:cs="Times New Roman"/>
-        </w:rPr>
+    </w:p>
+    <w:p>
+      <w:pPr>
+        <w:pStyle w:val="ListParagraph"/>
+        <w:numPr>
+          <w:ilvl w:val="1"/>
+          <w:numId w:val="1"/>
+        </w:numPr>
+        <w:rPr>
+          <w:rFonts w:ascii="UD Digi Kyokasho NP-R" w:eastAsia="UD Digi Kyokasho NP-R" w:hAnsi="Times New Roman" w:cs="Times New Roman"/>
+        </w:rPr>
+      </w:pPr>
+      <w:r>
+        <w:rPr>
+          <w:rFonts w:ascii="UD Digi Kyokasho NP-R" w:eastAsia="UD Digi Kyokasho NP-R" w:hAnsi="Times New Roman" w:cs="Times New Roman"/>
+        </w:rPr>
+        <w:t>Then I deal with the True/False stuff. Here, I get a feel of how much proportion of the dataspace is True and False for each binary variable there is.</w:t>
+      </w:r>
+    </w:p>
+    <w:p>
+      <w:pPr>
+        <w:pStyle w:val="ListParagraph"/>
+        <w:ind w:left="1440"/>
+        <w:rPr>
+          <w:rFonts w:ascii="UD Digi Kyokasho NP-R" w:eastAsia="UD Digi Kyokasho NP-R" w:hAnsi="Times New Roman" w:cs="Times New Roman"/>
+        </w:rPr>
+      </w:pPr>
+      <w:r>
+        <w:rPr>
+          <w:rFonts w:ascii="UD Digi Kyokasho NP-R" w:eastAsia="UD Digi Kyokasho NP-R" w:hAnsi="Times New Roman" w:cs="Times New Roman"/>
+          <w:noProof/>
+        </w:rPr>
+        <w:lastRenderedPageBreak/>
         <w:drawing>
-          <wp:inline distT="0" distB="0" distL="0" distR="0" wp14:anchorId="0162304D" wp14:editId="700BE03D">
-            <wp:extent cx="2705100" cy="2705100"/>
-            <wp:effectExtent l="0" t="0" r="0" b="0"/>
-            <wp:docPr id="3" name="Picture 3"/>
+          <wp:inline distT="0" distB="0" distL="0" distR="0" wp14:anchorId="1F1497D0" wp14:editId="0A4A1814">
+            <wp:extent cx="2714625" cy="2705100"/>
+            <wp:effectExtent l="0" t="0" r="9525" b="0"/>
+            <wp:docPr id="2" name="Picture 2"/>
             <wp:cNvGraphicFramePr>
               <a:graphicFrameLocks xmlns:a="http://schemas.openxmlformats.org/drawingml/2006/main" noChangeAspect="1"/>
             </wp:cNvGraphicFramePr>
@@ -1359,7 +1112,7 @@
                   <pic:spPr>
                     <a:xfrm>
                       <a:off x="0" y="0"/>
-                      <a:ext cx="2705100" cy="2705100"/>
+                      <a:ext cx="2714625" cy="2705100"/>
                     </a:xfrm>
                     <a:prstGeom prst="rect">
                       <a:avLst/>
@@ -1371,24 +1124,16 @@
           </wp:inline>
         </w:drawing>
       </w:r>
-    </w:p>
-    <w:p>
-      <w:pPr>
-        <w:pStyle w:val="ListParagraph"/>
-        <w:ind w:left="1440"/>
-        <w:rPr>
-          <w:rFonts w:ascii="UD Digi Kyokasho NP-R" w:eastAsia="UD Digi Kyokasho NP-R" w:hAnsi="Times New Roman" w:cs="Times New Roman"/>
-        </w:rPr>
-      </w:pPr>
-      <w:r>
-        <w:rPr>
-          <w:rFonts w:ascii="UD Digi Kyokasho NP-R" w:eastAsia="UD Digi Kyokasho NP-R" w:hAnsi="Times New Roman" w:cs="Times New Roman"/>
+      <w:r>
+        <w:rPr>
+          <w:rFonts w:ascii="UD Digi Kyokasho NP-R" w:eastAsia="UD Digi Kyokasho NP-R" w:hAnsi="Times New Roman" w:cs="Times New Roman"/>
+          <w:noProof/>
         </w:rPr>
         <w:drawing>
-          <wp:inline distT="0" distB="0" distL="0" distR="0" wp14:anchorId="03863DF1" wp14:editId="1FD6B258">
+          <wp:inline distT="0" distB="0" distL="0" distR="0" wp14:anchorId="0162304D" wp14:editId="700BE03D">
             <wp:extent cx="2705100" cy="2705100"/>
             <wp:effectExtent l="0" t="0" r="0" b="0"/>
-            <wp:docPr id="4" name="Picture 4"/>
+            <wp:docPr id="3" name="Picture 3"/>
             <wp:cNvGraphicFramePr>
               <a:graphicFrameLocks xmlns:a="http://schemas.openxmlformats.org/drawingml/2006/main" noChangeAspect="1"/>
             </wp:cNvGraphicFramePr>
@@ -1432,13 +1177,13 @@
       <w:r>
         <w:rPr>
           <w:rFonts w:ascii="UD Digi Kyokasho NP-R" w:eastAsia="UD Digi Kyokasho NP-R" w:hAnsi="Times New Roman" w:cs="Times New Roman"/>
-        </w:rPr>
-        <w:lastRenderedPageBreak/>
+          <w:noProof/>
+        </w:rPr>
         <w:drawing>
-          <wp:inline distT="0" distB="0" distL="0" distR="0" wp14:anchorId="2BC2F0E0" wp14:editId="32FBE238">
+          <wp:inline distT="0" distB="0" distL="0" distR="0" wp14:anchorId="03863DF1" wp14:editId="1FD6B258">
             <wp:extent cx="2705100" cy="2705100"/>
             <wp:effectExtent l="0" t="0" r="0" b="0"/>
-            <wp:docPr id="5" name="Picture 5"/>
+            <wp:docPr id="4" name="Picture 4"/>
             <wp:cNvGraphicFramePr>
               <a:graphicFrameLocks xmlns:a="http://schemas.openxmlformats.org/drawingml/2006/main" noChangeAspect="1"/>
             </wp:cNvGraphicFramePr>
@@ -1474,477 +1219,22 @@
     <w:p>
       <w:pPr>
         <w:pStyle w:val="ListParagraph"/>
-        <w:numPr>
-          <w:ilvl w:val="1"/>
-          <w:numId w:val="1"/>
-        </w:numPr>
-        <w:rPr>
-          <w:rFonts w:ascii="UD Digi Kyokasho NP-R" w:eastAsia="UD Digi Kyokasho NP-R" w:hAnsi="Times New Roman" w:cs="Times New Roman"/>
-        </w:rPr>
-      </w:pPr>
-      <w:r>
-        <w:rPr>
-          <w:rFonts w:ascii="UD Digi Kyokasho NP-R" w:eastAsia="UD Digi Kyokasho NP-R" w:hAnsi="Times New Roman" w:cs="Times New Roman"/>
-        </w:rPr>
-        <w:t xml:space="preserve">Here we see that relatively small percentage of people smoke and drink alcohol. A large proportion of people exercise. But cardio seems to be distributed 50-50 among the test subjects. This tells me that either (a) I messed up on data analysis[high probability], (b) The datapoints on binary variables is not enough(for example, </w:t>
-      </w:r>
-      <w:r>
-        <w:rPr>
-          <w:rFonts w:ascii="UD Digi Kyokasho NP-R" w:eastAsia="UD Digi Kyokasho NP-R" w:hAnsi="Times New Roman" w:cs="Times New Roman"/>
-        </w:rPr>
-        <w:t>“</w:t>
-      </w:r>
-      <w:r>
-        <w:rPr>
-          <w:rFonts w:ascii="UD Digi Kyokasho NP-R" w:eastAsia="UD Digi Kyokasho NP-R" w:hAnsi="Times New Roman" w:cs="Times New Roman"/>
-        </w:rPr>
-        <w:t xml:space="preserve">what do they mean by </w:t>
-      </w:r>
-      <w:r>
-        <w:rPr>
-          <w:rFonts w:ascii="UD Digi Kyokasho NP-R" w:eastAsia="UD Digi Kyokasho NP-R" w:hAnsi="Times New Roman" w:cs="Times New Roman"/>
-        </w:rPr>
-        <w:t>‘</w:t>
-      </w:r>
-      <w:r>
-        <w:rPr>
-          <w:rFonts w:ascii="UD Digi Kyokasho NP-R" w:eastAsia="UD Digi Kyokasho NP-R" w:hAnsi="Times New Roman" w:cs="Times New Roman"/>
-        </w:rPr>
-        <w:t>being active?</w:t>
-      </w:r>
-      <w:r>
-        <w:rPr>
-          <w:rFonts w:ascii="UD Digi Kyokasho NP-R" w:eastAsia="UD Digi Kyokasho NP-R" w:hAnsi="Times New Roman" w:cs="Times New Roman"/>
-        </w:rPr>
-        <w:t>’”</w:t>
-      </w:r>
-      <w:r>
-        <w:rPr>
-          <w:rFonts w:ascii="UD Digi Kyokasho NP-R" w:eastAsia="UD Digi Kyokasho NP-R" w:hAnsi="Times New Roman" w:cs="Times New Roman"/>
-        </w:rPr>
-        <w:t xml:space="preserve">), or (c) Those three variables do not contribute to cardio probability, in which case I will throw it away. </w:t>
-      </w:r>
-    </w:p>
-    <w:p>
-      <w:pPr>
-        <w:pStyle w:val="ListParagraph"/>
-        <w:numPr>
-          <w:ilvl w:val="0"/>
-          <w:numId w:val="1"/>
-        </w:numPr>
-        <w:rPr>
-          <w:rFonts w:ascii="UD Digi Kyokasho NP-R" w:eastAsia="UD Digi Kyokasho NP-R" w:hAnsi="Times New Roman" w:cs="Times New Roman"/>
-        </w:rPr>
-      </w:pPr>
-      <w:r>
-        <w:rPr>
-          <w:rFonts w:ascii="UD Digi Kyokasho NP-R" w:eastAsia="UD Digi Kyokasho NP-R" w:hAnsi="Times New Roman" w:cs="Times New Roman"/>
-        </w:rPr>
-        <w:t>Data preparation II</w:t>
-      </w:r>
-    </w:p>
-    <w:p>
-      <w:pPr>
-        <w:pStyle w:val="ListParagraph"/>
-        <w:numPr>
-          <w:ilvl w:val="1"/>
-          <w:numId w:val="1"/>
-        </w:numPr>
-        <w:rPr>
-          <w:rFonts w:ascii="UD Digi Kyokasho NP-R" w:eastAsia="UD Digi Kyokasho NP-R" w:hAnsi="Times New Roman" w:cs="Times New Roman"/>
-        </w:rPr>
-      </w:pPr>
-      <w:r>
-        <w:rPr>
-          <w:rFonts w:ascii="UD Digi Kyokasho NP-R" w:eastAsia="UD Digi Kyokasho NP-R" w:hAnsi="Times New Roman" w:cs="Times New Roman"/>
-        </w:rPr>
-        <w:t xml:space="preserve">[[Out of project exploration, ignore. </w:t>
-      </w:r>
-      <w:proofErr w:type="gramStart"/>
-      <w:r>
-        <w:rPr>
-          <w:rFonts w:ascii="UD Digi Kyokasho NP-R" w:eastAsia="UD Digi Kyokasho NP-R" w:hAnsi="Times New Roman" w:cs="Times New Roman"/>
-        </w:rPr>
-        <w:t>What::</w:t>
-      </w:r>
-      <w:proofErr w:type="gramEnd"/>
-      <w:r>
-        <w:rPr>
-          <w:rFonts w:ascii="UD Digi Kyokasho NP-R" w:eastAsia="UD Digi Kyokasho NP-R" w:hAnsi="Times New Roman" w:cs="Times New Roman"/>
-        </w:rPr>
-        <w:t xml:space="preserve"> class structure investigation, do some more slicing of data with deleted functions and investigations], convert binaries to 0 or 100, preparation for &lt;? extends &lt;?&gt;&gt;]</w:t>
-      </w:r>
-    </w:p>
-    <w:p>
-      <w:pPr>
-        <w:pStyle w:val="ListParagraph"/>
-        <w:numPr>
-          <w:ilvl w:val="1"/>
-          <w:numId w:val="1"/>
-        </w:numPr>
-        <w:rPr>
-          <w:rFonts w:ascii="UD Digi Kyokasho NP-R" w:eastAsia="UD Digi Kyokasho NP-R" w:hAnsi="Times New Roman" w:cs="Times New Roman"/>
-        </w:rPr>
-      </w:pPr>
-      <w:r>
-        <w:rPr>
-          <w:rFonts w:ascii="UD Digi Kyokasho NP-R" w:eastAsia="UD Digi Kyokasho NP-R" w:hAnsi="Times New Roman" w:cs="Times New Roman"/>
-        </w:rPr>
-        <w:t xml:space="preserve">Next, I pull out </w:t>
-      </w:r>
-      <w:proofErr w:type="spellStart"/>
-      <w:proofErr w:type="gramStart"/>
-      <w:r>
-        <w:rPr>
-          <w:rFonts w:ascii="UD Digi Kyokasho NP-R" w:eastAsia="UD Digi Kyokasho NP-R" w:hAnsi="Times New Roman" w:cs="Times New Roman"/>
-        </w:rPr>
-        <w:t>numericals</w:t>
-      </w:r>
-      <w:proofErr w:type="spellEnd"/>
-      <w:r>
-        <w:rPr>
-          <w:rFonts w:ascii="UD Digi Kyokasho NP-R" w:eastAsia="UD Digi Kyokasho NP-R" w:hAnsi="Times New Roman" w:cs="Times New Roman"/>
-        </w:rPr>
-        <w:t>(</w:t>
-      </w:r>
-      <w:proofErr w:type="gramEnd"/>
-      <w:r>
-        <w:rPr>
-          <w:rFonts w:ascii="UD Digi Kyokasho NP-R" w:eastAsia="UD Digi Kyokasho NP-R" w:hAnsi="Times New Roman" w:cs="Times New Roman"/>
-        </w:rPr>
-        <w:t xml:space="preserve">age, height, weight, </w:t>
-      </w:r>
-      <w:proofErr w:type="spellStart"/>
-      <w:r>
-        <w:rPr>
-          <w:rFonts w:ascii="UD Digi Kyokasho NP-R" w:eastAsia="UD Digi Kyokasho NP-R" w:hAnsi="Times New Roman" w:cs="Times New Roman"/>
-        </w:rPr>
-        <w:t>ap_hi</w:t>
-      </w:r>
-      <w:proofErr w:type="spellEnd"/>
-      <w:r>
-        <w:rPr>
-          <w:rFonts w:ascii="UD Digi Kyokasho NP-R" w:eastAsia="UD Digi Kyokasho NP-R" w:hAnsi="Times New Roman" w:cs="Times New Roman"/>
-        </w:rPr>
-        <w:t xml:space="preserve"> and </w:t>
-      </w:r>
-      <w:proofErr w:type="spellStart"/>
-      <w:r>
-        <w:rPr>
-          <w:rFonts w:ascii="UD Digi Kyokasho NP-R" w:eastAsia="UD Digi Kyokasho NP-R" w:hAnsi="Times New Roman" w:cs="Times New Roman"/>
-        </w:rPr>
-        <w:t>ap_lo</w:t>
-      </w:r>
-      <w:proofErr w:type="spellEnd"/>
-      <w:r>
-        <w:rPr>
-          <w:rFonts w:ascii="UD Digi Kyokasho NP-R" w:eastAsia="UD Digi Kyokasho NP-R" w:hAnsi="Times New Roman" w:cs="Times New Roman"/>
-        </w:rPr>
-        <w:t xml:space="preserve">) and combine them with the </w:t>
-      </w:r>
-      <w:r>
-        <w:rPr>
-          <w:rFonts w:ascii="UD Digi Kyokasho NP-R" w:eastAsia="UD Digi Kyokasho NP-R" w:hAnsi="Times New Roman" w:cs="Times New Roman"/>
-        </w:rPr>
-        <w:t>‘</w:t>
-      </w:r>
-      <w:r>
-        <w:rPr>
-          <w:rFonts w:ascii="UD Digi Kyokasho NP-R" w:eastAsia="UD Digi Kyokasho NP-R" w:hAnsi="Times New Roman" w:cs="Times New Roman"/>
-        </w:rPr>
-        <w:t>cardio</w:t>
-      </w:r>
-      <w:r>
-        <w:rPr>
-          <w:rFonts w:ascii="UD Digi Kyokasho NP-R" w:eastAsia="UD Digi Kyokasho NP-R" w:hAnsi="Times New Roman" w:cs="Times New Roman"/>
-        </w:rPr>
-        <w:t>’</w:t>
-      </w:r>
-      <w:r>
-        <w:rPr>
-          <w:rFonts w:ascii="UD Digi Kyokasho NP-R" w:eastAsia="UD Digi Kyokasho NP-R" w:hAnsi="Times New Roman" w:cs="Times New Roman"/>
-        </w:rPr>
-        <w:t xml:space="preserve"> [0 or 100] series, in preparation for seeing how the two relate. I ignore the </w:t>
-      </w:r>
-      <w:proofErr w:type="spellStart"/>
-      <w:r>
-        <w:rPr>
-          <w:rFonts w:ascii="UD Digi Kyokasho NP-R" w:eastAsia="UD Digi Kyokasho NP-R" w:hAnsi="Times New Roman" w:cs="Times New Roman"/>
-        </w:rPr>
-        <w:t>categoricals</w:t>
-      </w:r>
-      <w:proofErr w:type="spellEnd"/>
-      <w:r>
-        <w:rPr>
-          <w:rFonts w:ascii="UD Digi Kyokasho NP-R" w:eastAsia="UD Digi Kyokasho NP-R" w:hAnsi="Times New Roman" w:cs="Times New Roman"/>
-        </w:rPr>
-        <w:t xml:space="preserve">. </w:t>
-      </w:r>
-    </w:p>
-    <w:p>
-      <w:pPr>
-        <w:pStyle w:val="ListParagraph"/>
-        <w:numPr>
-          <w:ilvl w:val="1"/>
-          <w:numId w:val="1"/>
-        </w:numPr>
-        <w:rPr>
-          <w:rFonts w:ascii="UD Digi Kyokasho NP-R" w:eastAsia="UD Digi Kyokasho NP-R" w:hAnsi="Times New Roman" w:cs="Times New Roman"/>
-        </w:rPr>
-      </w:pPr>
-      <w:r>
-        <w:rPr>
-          <w:rFonts w:ascii="UD Digi Kyokasho NP-R" w:eastAsia="UD Digi Kyokasho NP-R" w:hAnsi="Times New Roman" w:cs="Times New Roman"/>
-        </w:rPr>
-        <w:t xml:space="preserve">Running tentative data analysis revealed a massive issue with </w:t>
-      </w:r>
-      <w:proofErr w:type="spellStart"/>
-      <w:r>
-        <w:rPr>
-          <w:rFonts w:ascii="UD Digi Kyokasho NP-R" w:eastAsia="UD Digi Kyokasho NP-R" w:hAnsi="Times New Roman" w:cs="Times New Roman"/>
-        </w:rPr>
-        <w:t>ap_hi</w:t>
-      </w:r>
-      <w:proofErr w:type="spellEnd"/>
-      <w:r>
-        <w:rPr>
-          <w:rFonts w:ascii="UD Digi Kyokasho NP-R" w:eastAsia="UD Digi Kyokasho NP-R" w:hAnsi="Times New Roman" w:cs="Times New Roman"/>
-        </w:rPr>
-        <w:t xml:space="preserve"> and </w:t>
-      </w:r>
-      <w:proofErr w:type="spellStart"/>
-      <w:r>
-        <w:rPr>
-          <w:rFonts w:ascii="UD Digi Kyokasho NP-R" w:eastAsia="UD Digi Kyokasho NP-R" w:hAnsi="Times New Roman" w:cs="Times New Roman"/>
-        </w:rPr>
-        <w:t>ap_lo</w:t>
-      </w:r>
-      <w:proofErr w:type="spellEnd"/>
-      <w:r>
-        <w:rPr>
-          <w:rFonts w:ascii="UD Digi Kyokasho NP-R" w:eastAsia="UD Digi Kyokasho NP-R" w:hAnsi="Times New Roman" w:cs="Times New Roman"/>
-        </w:rPr>
-        <w:t xml:space="preserve">. They range from [-11000, 16000] over. Given </w:t>
-      </w:r>
-      <w:proofErr w:type="spellStart"/>
-      <w:r>
-        <w:rPr>
-          <w:rFonts w:ascii="UD Digi Kyokasho NP-R" w:eastAsia="UD Digi Kyokasho NP-R" w:hAnsi="Times New Roman" w:cs="Times New Roman"/>
-        </w:rPr>
-        <w:t>ap_hi</w:t>
-      </w:r>
-      <w:proofErr w:type="spellEnd"/>
-      <w:r>
-        <w:rPr>
-          <w:rFonts w:ascii="UD Digi Kyokasho NP-R" w:eastAsia="UD Digi Kyokasho NP-R" w:hAnsi="Times New Roman" w:cs="Times New Roman"/>
-        </w:rPr>
-        <w:t xml:space="preserve"> and </w:t>
-      </w:r>
-      <w:proofErr w:type="spellStart"/>
-      <w:r>
-        <w:rPr>
-          <w:rFonts w:ascii="UD Digi Kyokasho NP-R" w:eastAsia="UD Digi Kyokasho NP-R" w:hAnsi="Times New Roman" w:cs="Times New Roman"/>
-        </w:rPr>
-        <w:t>ap_lo</w:t>
-      </w:r>
-      <w:proofErr w:type="spellEnd"/>
-      <w:r>
-        <w:rPr>
-          <w:rFonts w:ascii="UD Digi Kyokasho NP-R" w:eastAsia="UD Digi Kyokasho NP-R" w:hAnsi="Times New Roman" w:cs="Times New Roman"/>
-        </w:rPr>
-        <w:t xml:space="preserve"> represents systolic and diastolic blood pressures respectively, this data range does not make sense. I double check by printing individual </w:t>
-      </w:r>
-      <w:proofErr w:type="spellStart"/>
-      <w:r>
-        <w:rPr>
-          <w:rFonts w:ascii="UD Digi Kyokasho NP-R" w:eastAsia="UD Digi Kyokasho NP-R" w:hAnsi="Times New Roman" w:cs="Times New Roman"/>
-        </w:rPr>
-        <w:t>value_counts</w:t>
-      </w:r>
-      <w:proofErr w:type="spellEnd"/>
-      <w:r>
-        <w:rPr>
-          <w:rFonts w:ascii="UD Digi Kyokasho NP-R" w:eastAsia="UD Digi Kyokasho NP-R" w:hAnsi="Times New Roman" w:cs="Times New Roman"/>
-        </w:rPr>
-        <w:t xml:space="preserve">() to a txt file and confirm the completely absurd values. </w:t>
-      </w:r>
-    </w:p>
-    <w:p>
-      <w:pPr>
-        <w:pStyle w:val="ListParagraph"/>
-        <w:numPr>
-          <w:ilvl w:val="1"/>
-          <w:numId w:val="1"/>
-        </w:numPr>
-        <w:rPr>
-          <w:rFonts w:ascii="UD Digi Kyokasho NP-R" w:eastAsia="UD Digi Kyokasho NP-R" w:hAnsi="Times New Roman" w:cs="Times New Roman"/>
-        </w:rPr>
-      </w:pPr>
-      <w:r>
-        <w:rPr>
-          <w:rFonts w:ascii="UD Digi Kyokasho NP-R" w:eastAsia="UD Digi Kyokasho NP-R" w:hAnsi="Times New Roman" w:cs="Times New Roman"/>
-        </w:rPr>
-        <w:t>I then filter out rows with absurd values, throwing away a total of over 1.</w:t>
-      </w:r>
-      <w:r>
-        <w:rPr>
-          <w:rFonts w:ascii="UD Digi Kyokasho NP-R" w:eastAsia="UD Digi Kyokasho NP-R" w:hAnsi="Times New Roman" w:cs="Times New Roman"/>
-        </w:rPr>
-        <w:t xml:space="preserve">3K datapoints. But that is no matter, I have over 68.5K datapoints left. Now, learning my lesson, I ran </w:t>
-      </w:r>
-      <w:proofErr w:type="spellStart"/>
-      <w:r>
-        <w:rPr>
-          <w:rFonts w:ascii="UD Digi Kyokasho NP-R" w:eastAsia="UD Digi Kyokasho NP-R" w:hAnsi="Times New Roman" w:cs="Times New Roman"/>
-        </w:rPr>
-        <w:t>value_</w:t>
-      </w:r>
-      <w:proofErr w:type="gramStart"/>
-      <w:r>
-        <w:rPr>
-          <w:rFonts w:ascii="UD Digi Kyokasho NP-R" w:eastAsia="UD Digi Kyokasho NP-R" w:hAnsi="Times New Roman" w:cs="Times New Roman"/>
-        </w:rPr>
-        <w:t>counts</w:t>
-      </w:r>
-      <w:proofErr w:type="spellEnd"/>
-      <w:r>
-        <w:rPr>
-          <w:rFonts w:ascii="UD Digi Kyokasho NP-R" w:eastAsia="UD Digi Kyokasho NP-R" w:hAnsi="Times New Roman" w:cs="Times New Roman"/>
-        </w:rPr>
-        <w:t>(</w:t>
-      </w:r>
-      <w:proofErr w:type="gramEnd"/>
-      <w:r>
-        <w:rPr>
-          <w:rFonts w:ascii="UD Digi Kyokasho NP-R" w:eastAsia="UD Digi Kyokasho NP-R" w:hAnsi="Times New Roman" w:cs="Times New Roman"/>
-        </w:rPr>
-        <w:t xml:space="preserve">) for every variable, and determine that </w:t>
-      </w:r>
-      <w:proofErr w:type="spellStart"/>
-      <w:r>
-        <w:rPr>
-          <w:rFonts w:ascii="UD Digi Kyokasho NP-R" w:eastAsia="UD Digi Kyokasho NP-R" w:hAnsi="Times New Roman" w:cs="Times New Roman"/>
-        </w:rPr>
-        <w:t>alles</w:t>
-      </w:r>
-      <w:proofErr w:type="spellEnd"/>
-      <w:r>
-        <w:rPr>
-          <w:rFonts w:ascii="UD Digi Kyokasho NP-R" w:eastAsia="UD Digi Kyokasho NP-R" w:hAnsi="Times New Roman" w:cs="Times New Roman"/>
-        </w:rPr>
-        <w:t xml:space="preserve"> </w:t>
-      </w:r>
-      <w:proofErr w:type="spellStart"/>
-      <w:r>
-        <w:rPr>
-          <w:rFonts w:ascii="UD Digi Kyokasho NP-R" w:eastAsia="UD Digi Kyokasho NP-R" w:hAnsi="Times New Roman" w:cs="Times New Roman"/>
-        </w:rPr>
-        <w:t>fehr</w:t>
-      </w:r>
-      <w:proofErr w:type="spellEnd"/>
-      <w:r>
-        <w:rPr>
-          <w:rFonts w:ascii="UD Digi Kyokasho NP-R" w:eastAsia="UD Digi Kyokasho NP-R" w:hAnsi="Times New Roman" w:cs="Times New Roman"/>
-        </w:rPr>
-        <w:t xml:space="preserve"> gut. </w:t>
-      </w:r>
-    </w:p>
-    <w:p>
-      <w:pPr>
-        <w:pStyle w:val="ListParagraph"/>
-        <w:numPr>
-          <w:ilvl w:val="0"/>
-          <w:numId w:val="1"/>
-        </w:numPr>
-        <w:rPr>
-          <w:rFonts w:ascii="UD Digi Kyokasho NP-R" w:eastAsia="UD Digi Kyokasho NP-R" w:hAnsi="Times New Roman" w:cs="Times New Roman"/>
-        </w:rPr>
-      </w:pPr>
-      <w:r>
-        <w:rPr>
-          <w:rFonts w:ascii="UD Digi Kyokasho NP-R" w:eastAsia="UD Digi Kyokasho NP-R" w:hAnsi="Times New Roman" w:cs="Times New Roman"/>
-        </w:rPr>
-        <w:t>Data analysis II</w:t>
-      </w:r>
-    </w:p>
-    <w:p>
-      <w:pPr>
-        <w:pStyle w:val="ListParagraph"/>
-        <w:numPr>
-          <w:ilvl w:val="1"/>
-          <w:numId w:val="1"/>
-        </w:numPr>
-        <w:rPr>
-          <w:rFonts w:ascii="UD Digi Kyokasho NP-R" w:eastAsia="UD Digi Kyokasho NP-R" w:hAnsi="Times New Roman" w:cs="Times New Roman"/>
-        </w:rPr>
-      </w:pPr>
-      <w:r>
-        <w:rPr>
-          <w:rFonts w:ascii="UD Digi Kyokasho NP-R" w:eastAsia="UD Digi Kyokasho NP-R" w:hAnsi="Times New Roman" w:cs="Times New Roman"/>
+        <w:ind w:left="1440"/>
+        <w:rPr>
+          <w:rFonts w:ascii="UD Digi Kyokasho NP-R" w:eastAsia="UD Digi Kyokasho NP-R" w:hAnsi="Times New Roman" w:cs="Times New Roman"/>
+        </w:rPr>
+      </w:pPr>
+      <w:r>
+        <w:rPr>
+          <w:rFonts w:ascii="UD Digi Kyokasho NP-R" w:eastAsia="UD Digi Kyokasho NP-R" w:hAnsi="Times New Roman" w:cs="Times New Roman"/>
+          <w:noProof/>
         </w:rPr>
         <w:lastRenderedPageBreak/>
-        <w:t xml:space="preserve">Now I do </w:t>
-      </w:r>
-      <w:proofErr w:type="gramStart"/>
-      <w:r>
-        <w:rPr>
-          <w:rFonts w:ascii="UD Digi Kyokasho NP-R" w:eastAsia="UD Digi Kyokasho NP-R" w:hAnsi="Times New Roman" w:cs="Times New Roman"/>
-        </w:rPr>
-        <w:t>plotting</w:t>
-      </w:r>
-      <w:proofErr w:type="gramEnd"/>
-      <w:r>
-        <w:rPr>
-          <w:rFonts w:ascii="UD Digi Kyokasho NP-R" w:eastAsia="UD Digi Kyokasho NP-R" w:hAnsi="Times New Roman" w:cs="Times New Roman"/>
-        </w:rPr>
-        <w:t xml:space="preserve"> of the boxplot, </w:t>
-      </w:r>
-      <w:proofErr w:type="spellStart"/>
-      <w:r>
-        <w:rPr>
-          <w:rFonts w:ascii="UD Digi Kyokasho NP-R" w:eastAsia="UD Digi Kyokasho NP-R" w:hAnsi="Times New Roman" w:cs="Times New Roman"/>
-        </w:rPr>
-        <w:t>histplot</w:t>
-      </w:r>
-      <w:proofErr w:type="spellEnd"/>
-      <w:r>
-        <w:rPr>
-          <w:rFonts w:ascii="UD Digi Kyokasho NP-R" w:eastAsia="UD Digi Kyokasho NP-R" w:hAnsi="Times New Roman" w:cs="Times New Roman"/>
-        </w:rPr>
-        <w:t xml:space="preserve"> and </w:t>
-      </w:r>
-      <w:proofErr w:type="spellStart"/>
-      <w:r>
-        <w:rPr>
-          <w:rFonts w:ascii="UD Digi Kyokasho NP-R" w:eastAsia="UD Digi Kyokasho NP-R" w:hAnsi="Times New Roman" w:cs="Times New Roman"/>
-        </w:rPr>
-        <w:t>violinplot</w:t>
-      </w:r>
-      <w:proofErr w:type="spellEnd"/>
-      <w:r>
-        <w:rPr>
-          <w:rFonts w:ascii="UD Digi Kyokasho NP-R" w:eastAsia="UD Digi Kyokasho NP-R" w:hAnsi="Times New Roman" w:cs="Times New Roman"/>
-        </w:rPr>
-        <w:t xml:space="preserve">. Some data are not continuous, but that is expected. </w:t>
-      </w:r>
-    </w:p>
-    <w:p>
-      <w:pPr>
-        <w:pStyle w:val="ListParagraph"/>
-        <w:ind w:left="1440"/>
-        <w:rPr>
-          <w:rFonts w:ascii="UD Digi Kyokasho NP-R" w:eastAsia="UD Digi Kyokasho NP-R" w:hAnsi="Times New Roman" w:cs="Times New Roman"/>
-        </w:rPr>
-      </w:pPr>
-      <w:r>
-        <w:rPr>
-          <w:rFonts w:ascii="UD Digi Kyokasho NP-R" w:eastAsia="UD Digi Kyokasho NP-R" w:hAnsi="Times New Roman" w:cs="Times New Roman"/>
-        </w:rPr>
         <w:drawing>
-          <wp:inline distT="0" distB="0" distL="0" distR="0" wp14:anchorId="5A978C4B" wp14:editId="2E7E7A04">
-            <wp:extent cx="4826987" cy="4863353"/>
+          <wp:inline distT="0" distB="0" distL="0" distR="0" wp14:anchorId="2BC2F0E0" wp14:editId="32FBE238">
+            <wp:extent cx="2705100" cy="2705100"/>
             <wp:effectExtent l="0" t="0" r="0" b="0"/>
-            <wp:docPr id="6" name="Picture 6"/>
+            <wp:docPr id="5" name="Picture 5"/>
             <wp:cNvGraphicFramePr>
               <a:graphicFrameLocks xmlns:a="http://schemas.openxmlformats.org/drawingml/2006/main" noChangeAspect="1"/>
             </wp:cNvGraphicFramePr>
@@ -1964,7 +1254,7 @@
                   <pic:spPr>
                     <a:xfrm>
                       <a:off x="0" y="0"/>
-                      <a:ext cx="4830701" cy="4867095"/>
+                      <a:ext cx="2705100" cy="2705100"/>
                     </a:xfrm>
                     <a:prstGeom prst="rect">
                       <a:avLst/>
@@ -1992,7 +1282,57 @@
         <w:rPr>
           <w:rFonts w:ascii="UD Digi Kyokasho NP-R" w:eastAsia="UD Digi Kyokasho NP-R" w:hAnsi="Times New Roman" w:cs="Times New Roman"/>
         </w:rPr>
-        <w:t xml:space="preserve">For now, this is how the distribution would look like. </w:t>
+        <w:t xml:space="preserve">Here we see that relatively small percentage of people smoke and drink alcohol. A large proportion of people exercise. But cardio seems to be distributed 50-50 among the test subjects. This tells me that either (a) I messed up on data </w:t>
+      </w:r>
+      <w:proofErr w:type="gramStart"/>
+      <w:r>
+        <w:rPr>
+          <w:rFonts w:ascii="UD Digi Kyokasho NP-R" w:eastAsia="UD Digi Kyokasho NP-R" w:hAnsi="Times New Roman" w:cs="Times New Roman"/>
+        </w:rPr>
+        <w:t>analysis[</w:t>
+      </w:r>
+      <w:proofErr w:type="gramEnd"/>
+      <w:r>
+        <w:rPr>
+          <w:rFonts w:ascii="UD Digi Kyokasho NP-R" w:eastAsia="UD Digi Kyokasho NP-R" w:hAnsi="Times New Roman" w:cs="Times New Roman"/>
+        </w:rPr>
+        <w:t xml:space="preserve">high probability], (b) The datapoints on binary variables is not enough(for example, </w:t>
+      </w:r>
+      <w:r>
+        <w:rPr>
+          <w:rFonts w:ascii="UD Digi Kyokasho NP-R" w:eastAsia="UD Digi Kyokasho NP-R" w:hAnsi="Times New Roman" w:cs="Times New Roman"/>
+        </w:rPr>
+        <w:t>“</w:t>
+      </w:r>
+      <w:r>
+        <w:rPr>
+          <w:rFonts w:ascii="UD Digi Kyokasho NP-R" w:eastAsia="UD Digi Kyokasho NP-R" w:hAnsi="Times New Roman" w:cs="Times New Roman"/>
+        </w:rPr>
+        <w:t xml:space="preserve">what do they mean by </w:t>
+      </w:r>
+      <w:r>
+        <w:rPr>
+          <w:rFonts w:ascii="UD Digi Kyokasho NP-R" w:eastAsia="UD Digi Kyokasho NP-R" w:hAnsi="Times New Roman" w:cs="Times New Roman"/>
+        </w:rPr>
+        <w:t>‘</w:t>
+      </w:r>
+      <w:r>
+        <w:rPr>
+          <w:rFonts w:ascii="UD Digi Kyokasho NP-R" w:eastAsia="UD Digi Kyokasho NP-R" w:hAnsi="Times New Roman" w:cs="Times New Roman"/>
+        </w:rPr>
+        <w:t>being active?</w:t>
+      </w:r>
+      <w:r>
+        <w:rPr>
+          <w:rFonts w:ascii="UD Digi Kyokasho NP-R" w:eastAsia="UD Digi Kyokasho NP-R" w:hAnsi="Times New Roman" w:cs="Times New Roman"/>
+        </w:rPr>
+        <w:t>’”</w:t>
+      </w:r>
+      <w:r>
+        <w:rPr>
+          <w:rFonts w:ascii="UD Digi Kyokasho NP-R" w:eastAsia="UD Digi Kyokasho NP-R" w:hAnsi="Times New Roman" w:cs="Times New Roman"/>
+        </w:rPr>
+        <w:t xml:space="preserve">), or (c) Those three variables do not contribute to cardio probability, in which case I will throw it away. </w:t>
       </w:r>
     </w:p>
     <w:p>
@@ -2010,9 +1350,46 @@
         <w:rPr>
           <w:rFonts w:ascii="UD Digi Kyokasho NP-R" w:eastAsia="UD Digi Kyokasho NP-R" w:hAnsi="Times New Roman" w:cs="Times New Roman"/>
         </w:rPr>
-        <w:t xml:space="preserve">I split the individual </w:t>
+        <w:t xml:space="preserve">We will explore this further below. </w:t>
+      </w:r>
+    </w:p>
+    <w:p>
+      <w:pPr>
+        <w:pStyle w:val="ListParagraph"/>
+        <w:numPr>
+          <w:ilvl w:val="0"/>
+          <w:numId w:val="1"/>
+        </w:numPr>
+        <w:rPr>
+          <w:rFonts w:ascii="UD Digi Kyokasho NP-R" w:eastAsia="UD Digi Kyokasho NP-R" w:hAnsi="Times New Roman" w:cs="Times New Roman"/>
+        </w:rPr>
+      </w:pPr>
+      <w:r>
+        <w:rPr>
+          <w:rFonts w:ascii="UD Digi Kyokasho NP-R" w:eastAsia="UD Digi Kyokasho NP-R" w:hAnsi="Times New Roman" w:cs="Times New Roman"/>
+        </w:rPr>
+        <w:t>Data preparation II</w:t>
+      </w:r>
+    </w:p>
+    <w:p>
+      <w:pPr>
+        <w:pStyle w:val="ListParagraph"/>
+        <w:numPr>
+          <w:ilvl w:val="1"/>
+          <w:numId w:val="1"/>
+        </w:numPr>
+        <w:rPr>
+          <w:rFonts w:ascii="UD Digi Kyokasho NP-R" w:eastAsia="UD Digi Kyokasho NP-R" w:hAnsi="Times New Roman" w:cs="Times New Roman"/>
+        </w:rPr>
+      </w:pPr>
+      <w:r>
+        <w:rPr>
+          <w:rFonts w:ascii="UD Digi Kyokasho NP-R" w:eastAsia="UD Digi Kyokasho NP-R" w:hAnsi="Times New Roman" w:cs="Times New Roman"/>
+        </w:rPr>
+        <w:t xml:space="preserve">Next, I pull out </w:t>
       </w:r>
       <w:proofErr w:type="spellStart"/>
+      <w:proofErr w:type="gramStart"/>
       <w:r>
         <w:rPr>
           <w:rFonts w:ascii="UD Digi Kyokasho NP-R" w:eastAsia="UD Digi Kyokasho NP-R" w:hAnsi="Times New Roman" w:cs="Times New Roman"/>
@@ -2024,7 +1401,576 @@
         <w:rPr>
           <w:rFonts w:ascii="UD Digi Kyokasho NP-R" w:eastAsia="UD Digi Kyokasho NP-R" w:hAnsi="Times New Roman" w:cs="Times New Roman"/>
         </w:rPr>
-        <w:t xml:space="preserve"> to False/True cardiovascular disease groups and do a boxplot again.</w:t>
+        <w:t>(</w:t>
+      </w:r>
+      <w:proofErr w:type="gramEnd"/>
+      <w:r>
+        <w:rPr>
+          <w:rFonts w:ascii="UD Digi Kyokasho NP-R" w:eastAsia="UD Digi Kyokasho NP-R" w:hAnsi="Times New Roman" w:cs="Times New Roman"/>
+        </w:rPr>
+        <w:t xml:space="preserve">age, height, weight, </w:t>
+      </w:r>
+      <w:proofErr w:type="spellStart"/>
+      <w:r>
+        <w:rPr>
+          <w:rFonts w:ascii="UD Digi Kyokasho NP-R" w:eastAsia="UD Digi Kyokasho NP-R" w:hAnsi="Times New Roman" w:cs="Times New Roman"/>
+        </w:rPr>
+        <w:t>ap_hi</w:t>
+      </w:r>
+      <w:proofErr w:type="spellEnd"/>
+      <w:r>
+        <w:rPr>
+          <w:rFonts w:ascii="UD Digi Kyokasho NP-R" w:eastAsia="UD Digi Kyokasho NP-R" w:hAnsi="Times New Roman" w:cs="Times New Roman"/>
+        </w:rPr>
+        <w:t xml:space="preserve"> and </w:t>
+      </w:r>
+      <w:proofErr w:type="spellStart"/>
+      <w:r>
+        <w:rPr>
+          <w:rFonts w:ascii="UD Digi Kyokasho NP-R" w:eastAsia="UD Digi Kyokasho NP-R" w:hAnsi="Times New Roman" w:cs="Times New Roman"/>
+        </w:rPr>
+        <w:t>ap_lo</w:t>
+      </w:r>
+      <w:proofErr w:type="spellEnd"/>
+      <w:r>
+        <w:rPr>
+          <w:rFonts w:ascii="UD Digi Kyokasho NP-R" w:eastAsia="UD Digi Kyokasho NP-R" w:hAnsi="Times New Roman" w:cs="Times New Roman"/>
+        </w:rPr>
+        <w:t xml:space="preserve">) and combine them with the </w:t>
+      </w:r>
+      <w:r>
+        <w:rPr>
+          <w:rFonts w:ascii="UD Digi Kyokasho NP-R" w:eastAsia="UD Digi Kyokasho NP-R" w:hAnsi="Times New Roman" w:cs="Times New Roman"/>
+        </w:rPr>
+        <w:t>‘</w:t>
+      </w:r>
+      <w:r>
+        <w:rPr>
+          <w:rFonts w:ascii="UD Digi Kyokasho NP-R" w:eastAsia="UD Digi Kyokasho NP-R" w:hAnsi="Times New Roman" w:cs="Times New Roman"/>
+        </w:rPr>
+        <w:t>cardio</w:t>
+      </w:r>
+      <w:r>
+        <w:rPr>
+          <w:rFonts w:ascii="UD Digi Kyokasho NP-R" w:eastAsia="UD Digi Kyokasho NP-R" w:hAnsi="Times New Roman" w:cs="Times New Roman"/>
+        </w:rPr>
+        <w:t>’</w:t>
+      </w:r>
+      <w:r>
+        <w:rPr>
+          <w:rFonts w:ascii="UD Digi Kyokasho NP-R" w:eastAsia="UD Digi Kyokasho NP-R" w:hAnsi="Times New Roman" w:cs="Times New Roman"/>
+        </w:rPr>
+        <w:t xml:space="preserve"> [0 or 100] series, in preparation for seeing how the two relate. I ignore the </w:t>
+      </w:r>
+      <w:proofErr w:type="spellStart"/>
+      <w:r>
+        <w:rPr>
+          <w:rFonts w:ascii="UD Digi Kyokasho NP-R" w:eastAsia="UD Digi Kyokasho NP-R" w:hAnsi="Times New Roman" w:cs="Times New Roman"/>
+        </w:rPr>
+        <w:t>categoricals</w:t>
+      </w:r>
+      <w:proofErr w:type="spellEnd"/>
+      <w:r>
+        <w:rPr>
+          <w:rFonts w:ascii="UD Digi Kyokasho NP-R" w:eastAsia="UD Digi Kyokasho NP-R" w:hAnsi="Times New Roman" w:cs="Times New Roman"/>
+        </w:rPr>
+        <w:t xml:space="preserve">. </w:t>
+      </w:r>
+    </w:p>
+    <w:p>
+      <w:pPr>
+        <w:pStyle w:val="ListParagraph"/>
+        <w:numPr>
+          <w:ilvl w:val="1"/>
+          <w:numId w:val="1"/>
+        </w:numPr>
+        <w:rPr>
+          <w:rFonts w:ascii="UD Digi Kyokasho NP-R" w:eastAsia="UD Digi Kyokasho NP-R" w:hAnsi="Times New Roman" w:cs="Times New Roman"/>
+        </w:rPr>
+      </w:pPr>
+      <w:r>
+        <w:rPr>
+          <w:rFonts w:ascii="UD Digi Kyokasho NP-R" w:eastAsia="UD Digi Kyokasho NP-R" w:hAnsi="Times New Roman" w:cs="Times New Roman"/>
+        </w:rPr>
+        <w:t xml:space="preserve">Running tentative data analysis revealed a massive issue with </w:t>
+      </w:r>
+      <w:proofErr w:type="spellStart"/>
+      <w:r>
+        <w:rPr>
+          <w:rFonts w:ascii="UD Digi Kyokasho NP-R" w:eastAsia="UD Digi Kyokasho NP-R" w:hAnsi="Times New Roman" w:cs="Times New Roman"/>
+        </w:rPr>
+        <w:t>ap_hi</w:t>
+      </w:r>
+      <w:proofErr w:type="spellEnd"/>
+      <w:r>
+        <w:rPr>
+          <w:rFonts w:ascii="UD Digi Kyokasho NP-R" w:eastAsia="UD Digi Kyokasho NP-R" w:hAnsi="Times New Roman" w:cs="Times New Roman"/>
+        </w:rPr>
+        <w:t xml:space="preserve"> and </w:t>
+      </w:r>
+      <w:proofErr w:type="spellStart"/>
+      <w:r>
+        <w:rPr>
+          <w:rFonts w:ascii="UD Digi Kyokasho NP-R" w:eastAsia="UD Digi Kyokasho NP-R" w:hAnsi="Times New Roman" w:cs="Times New Roman"/>
+        </w:rPr>
+        <w:t>ap_lo</w:t>
+      </w:r>
+      <w:proofErr w:type="spellEnd"/>
+      <w:r>
+        <w:rPr>
+          <w:rFonts w:ascii="UD Digi Kyokasho NP-R" w:eastAsia="UD Digi Kyokasho NP-R" w:hAnsi="Times New Roman" w:cs="Times New Roman"/>
+        </w:rPr>
+        <w:t xml:space="preserve">. They range from [-11000, 16000] over. Given </w:t>
+      </w:r>
+      <w:proofErr w:type="spellStart"/>
+      <w:r>
+        <w:rPr>
+          <w:rFonts w:ascii="UD Digi Kyokasho NP-R" w:eastAsia="UD Digi Kyokasho NP-R" w:hAnsi="Times New Roman" w:cs="Times New Roman"/>
+        </w:rPr>
+        <w:t>ap_hi</w:t>
+      </w:r>
+      <w:proofErr w:type="spellEnd"/>
+      <w:r>
+        <w:rPr>
+          <w:rFonts w:ascii="UD Digi Kyokasho NP-R" w:eastAsia="UD Digi Kyokasho NP-R" w:hAnsi="Times New Roman" w:cs="Times New Roman"/>
+        </w:rPr>
+        <w:t xml:space="preserve"> and </w:t>
+      </w:r>
+      <w:proofErr w:type="spellStart"/>
+      <w:r>
+        <w:rPr>
+          <w:rFonts w:ascii="UD Digi Kyokasho NP-R" w:eastAsia="UD Digi Kyokasho NP-R" w:hAnsi="Times New Roman" w:cs="Times New Roman"/>
+        </w:rPr>
+        <w:t>ap_lo</w:t>
+      </w:r>
+      <w:proofErr w:type="spellEnd"/>
+      <w:r>
+        <w:rPr>
+          <w:rFonts w:ascii="UD Digi Kyokasho NP-R" w:eastAsia="UD Digi Kyokasho NP-R" w:hAnsi="Times New Roman" w:cs="Times New Roman"/>
+        </w:rPr>
+        <w:t xml:space="preserve"> represents systolic and diastolic blood pressures respectively, this data range does not make sense. I double check by printing individual </w:t>
+      </w:r>
+      <w:proofErr w:type="spellStart"/>
+      <w:r>
+        <w:rPr>
+          <w:rFonts w:ascii="UD Digi Kyokasho NP-R" w:eastAsia="UD Digi Kyokasho NP-R" w:hAnsi="Times New Roman" w:cs="Times New Roman"/>
+        </w:rPr>
+        <w:t>value_counts</w:t>
+      </w:r>
+      <w:proofErr w:type="spellEnd"/>
+      <w:r>
+        <w:rPr>
+          <w:rFonts w:ascii="UD Digi Kyokasho NP-R" w:eastAsia="UD Digi Kyokasho NP-R" w:hAnsi="Times New Roman" w:cs="Times New Roman"/>
+        </w:rPr>
+        <w:t xml:space="preserve">() to a txt file and confirm the completely absurd values. </w:t>
+      </w:r>
+    </w:p>
+    <w:p>
+      <w:pPr>
+        <w:pStyle w:val="ListParagraph"/>
+        <w:numPr>
+          <w:ilvl w:val="1"/>
+          <w:numId w:val="1"/>
+        </w:numPr>
+        <w:rPr>
+          <w:rFonts w:ascii="UD Digi Kyokasho NP-R" w:eastAsia="UD Digi Kyokasho NP-R" w:hAnsi="Times New Roman" w:cs="Times New Roman"/>
+        </w:rPr>
+      </w:pPr>
+      <w:r>
+        <w:rPr>
+          <w:rFonts w:ascii="UD Digi Kyokasho NP-R" w:eastAsia="UD Digi Kyokasho NP-R" w:hAnsi="Times New Roman" w:cs="Times New Roman"/>
+        </w:rPr>
+        <w:t>I then filter out rows with absurd values, throwing away a total of over 1.</w:t>
+      </w:r>
+      <w:r>
+        <w:rPr>
+          <w:rFonts w:ascii="UD Digi Kyokasho NP-R" w:eastAsia="UD Digi Kyokasho NP-R" w:hAnsi="Times New Roman" w:cs="Times New Roman"/>
+        </w:rPr>
+        <w:t xml:space="preserve">3K datapoints. But that is no matter, I have over 68.5K datapoints left. Now, learning my lesson, I ran </w:t>
+      </w:r>
+      <w:proofErr w:type="spellStart"/>
+      <w:r>
+        <w:rPr>
+          <w:rFonts w:ascii="UD Digi Kyokasho NP-R" w:eastAsia="UD Digi Kyokasho NP-R" w:hAnsi="Times New Roman" w:cs="Times New Roman"/>
+        </w:rPr>
+        <w:t>value_</w:t>
+      </w:r>
+      <w:proofErr w:type="gramStart"/>
+      <w:r>
+        <w:rPr>
+          <w:rFonts w:ascii="UD Digi Kyokasho NP-R" w:eastAsia="UD Digi Kyokasho NP-R" w:hAnsi="Times New Roman" w:cs="Times New Roman"/>
+        </w:rPr>
+        <w:t>counts</w:t>
+      </w:r>
+      <w:proofErr w:type="spellEnd"/>
+      <w:r>
+        <w:rPr>
+          <w:rFonts w:ascii="UD Digi Kyokasho NP-R" w:eastAsia="UD Digi Kyokasho NP-R" w:hAnsi="Times New Roman" w:cs="Times New Roman"/>
+        </w:rPr>
+        <w:t>(</w:t>
+      </w:r>
+      <w:proofErr w:type="gramEnd"/>
+      <w:r>
+        <w:rPr>
+          <w:rFonts w:ascii="UD Digi Kyokasho NP-R" w:eastAsia="UD Digi Kyokasho NP-R" w:hAnsi="Times New Roman" w:cs="Times New Roman"/>
+        </w:rPr>
+        <w:t xml:space="preserve">) for every variable, and determine that </w:t>
+      </w:r>
+      <w:proofErr w:type="spellStart"/>
+      <w:r>
+        <w:rPr>
+          <w:rFonts w:ascii="UD Digi Kyokasho NP-R" w:eastAsia="UD Digi Kyokasho NP-R" w:hAnsi="Times New Roman" w:cs="Times New Roman"/>
+        </w:rPr>
+        <w:t>alles</w:t>
+      </w:r>
+      <w:proofErr w:type="spellEnd"/>
+      <w:r>
+        <w:rPr>
+          <w:rFonts w:ascii="UD Digi Kyokasho NP-R" w:eastAsia="UD Digi Kyokasho NP-R" w:hAnsi="Times New Roman" w:cs="Times New Roman"/>
+        </w:rPr>
+        <w:t xml:space="preserve"> </w:t>
+      </w:r>
+      <w:proofErr w:type="spellStart"/>
+      <w:r>
+        <w:rPr>
+          <w:rFonts w:ascii="UD Digi Kyokasho NP-R" w:eastAsia="UD Digi Kyokasho NP-R" w:hAnsi="Times New Roman" w:cs="Times New Roman"/>
+        </w:rPr>
+        <w:t>fehr</w:t>
+      </w:r>
+      <w:proofErr w:type="spellEnd"/>
+      <w:r>
+        <w:rPr>
+          <w:rFonts w:ascii="UD Digi Kyokasho NP-R" w:eastAsia="UD Digi Kyokasho NP-R" w:hAnsi="Times New Roman" w:cs="Times New Roman"/>
+        </w:rPr>
+        <w:t xml:space="preserve"> gut. </w:t>
+      </w:r>
+    </w:p>
+    <w:p>
+      <w:pPr>
+        <w:pStyle w:val="ListParagraph"/>
+        <w:numPr>
+          <w:ilvl w:val="0"/>
+          <w:numId w:val="1"/>
+        </w:numPr>
+        <w:rPr>
+          <w:rFonts w:ascii="UD Digi Kyokasho NP-R" w:eastAsia="UD Digi Kyokasho NP-R" w:hAnsi="Times New Roman" w:cs="Times New Roman"/>
+        </w:rPr>
+      </w:pPr>
+      <w:r>
+        <w:rPr>
+          <w:rFonts w:ascii="UD Digi Kyokasho NP-R" w:eastAsia="UD Digi Kyokasho NP-R" w:hAnsi="Times New Roman" w:cs="Times New Roman"/>
+        </w:rPr>
+        <w:t xml:space="preserve">Data analysis </w:t>
+      </w:r>
+      <w:proofErr w:type="gramStart"/>
+      <w:r>
+        <w:rPr>
+          <w:rFonts w:ascii="UD Digi Kyokasho NP-R" w:eastAsia="UD Digi Kyokasho NP-R" w:hAnsi="Times New Roman" w:cs="Times New Roman"/>
+        </w:rPr>
+        <w:t>II</w:t>
+      </w:r>
+      <w:r>
+        <w:rPr>
+          <w:rFonts w:ascii="UD Digi Kyokasho NP-R" w:eastAsia="UD Digi Kyokasho NP-R" w:hAnsi="Times New Roman" w:cs="Times New Roman"/>
+        </w:rPr>
+        <w:t>[</w:t>
+      </w:r>
+      <w:proofErr w:type="gramEnd"/>
+      <w:r>
+        <w:rPr>
+          <w:rFonts w:ascii="UD Digi Kyokasho NP-R" w:eastAsia="UD Digi Kyokasho NP-R" w:hAnsi="Times New Roman" w:cs="Times New Roman"/>
+        </w:rPr>
+        <w:t xml:space="preserve">with end goal = </w:t>
+      </w:r>
+      <w:r>
+        <w:rPr>
+          <w:rFonts w:ascii="UD Digi Kyokasho NP-R" w:eastAsia="UD Digi Kyokasho NP-R" w:hAnsi="Times New Roman" w:cs="Times New Roman"/>
+        </w:rPr>
+        <w:t>‘</w:t>
+      </w:r>
+      <w:r>
+        <w:rPr>
+          <w:rFonts w:ascii="UD Digi Kyokasho NP-R" w:eastAsia="UD Digi Kyokasho NP-R" w:hAnsi="Times New Roman" w:cs="Times New Roman"/>
+        </w:rPr>
+        <w:t>cardio</w:t>
+      </w:r>
+      <w:r>
+        <w:rPr>
+          <w:rFonts w:ascii="UD Digi Kyokasho NP-R" w:eastAsia="UD Digi Kyokasho NP-R" w:hAnsi="Times New Roman" w:cs="Times New Roman"/>
+        </w:rPr>
+        <w:t>’</w:t>
+      </w:r>
+      <w:r>
+        <w:rPr>
+          <w:rFonts w:ascii="UD Digi Kyokasho NP-R" w:eastAsia="UD Digi Kyokasho NP-R" w:hAnsi="Times New Roman" w:cs="Times New Roman"/>
+        </w:rPr>
+        <w:t>]</w:t>
+      </w:r>
+    </w:p>
+    <w:p>
+      <w:pPr>
+        <w:pStyle w:val="ListParagraph"/>
+        <w:numPr>
+          <w:ilvl w:val="1"/>
+          <w:numId w:val="1"/>
+        </w:numPr>
+        <w:rPr>
+          <w:rFonts w:ascii="UD Digi Kyokasho NP-R" w:eastAsia="UD Digi Kyokasho NP-R" w:hAnsi="Times New Roman" w:cs="Times New Roman"/>
+        </w:rPr>
+      </w:pPr>
+      <w:proofErr w:type="spellStart"/>
+      <w:proofErr w:type="gramStart"/>
+      <w:r>
+        <w:rPr>
+          <w:rFonts w:ascii="UD Digi Kyokasho NP-R" w:eastAsia="UD Digi Kyokasho NP-R" w:hAnsi="Times New Roman" w:cs="Times New Roman"/>
+          <w:b/>
+          <w:bCs/>
+        </w:rPr>
+        <w:t>Numericals</w:t>
+      </w:r>
+      <w:proofErr w:type="spellEnd"/>
+      <w:r>
+        <w:rPr>
+          <w:rFonts w:ascii="UD Digi Kyokasho NP-R" w:eastAsia="UD Digi Kyokasho NP-R" w:hAnsi="Times New Roman" w:cs="Times New Roman"/>
+          <w:b/>
+          <w:bCs/>
+        </w:rPr>
+        <w:t xml:space="preserve"> :</w:t>
+      </w:r>
+      <w:proofErr w:type="gramEnd"/>
+      <w:r>
+        <w:rPr>
+          <w:rFonts w:ascii="UD Digi Kyokasho NP-R" w:eastAsia="UD Digi Kyokasho NP-R" w:hAnsi="Times New Roman" w:cs="Times New Roman"/>
+          <w:b/>
+          <w:bCs/>
+        </w:rPr>
+        <w:t xml:space="preserve"> [</w:t>
+      </w:r>
+      <w:r>
+        <w:rPr>
+          <w:rFonts w:ascii="UD Digi Kyokasho NP-R" w:eastAsia="UD Digi Kyokasho NP-R" w:hAnsi="Times New Roman" w:cs="Times New Roman"/>
+          <w:b/>
+          <w:bCs/>
+        </w:rPr>
+        <w:t>‘</w:t>
+      </w:r>
+      <w:r>
+        <w:rPr>
+          <w:rFonts w:ascii="UD Digi Kyokasho NP-R" w:eastAsia="UD Digi Kyokasho NP-R" w:hAnsi="Times New Roman" w:cs="Times New Roman"/>
+          <w:b/>
+          <w:bCs/>
+        </w:rPr>
+        <w:t>age</w:t>
+      </w:r>
+      <w:r>
+        <w:rPr>
+          <w:rFonts w:ascii="UD Digi Kyokasho NP-R" w:eastAsia="UD Digi Kyokasho NP-R" w:hAnsi="Times New Roman" w:cs="Times New Roman"/>
+          <w:b/>
+          <w:bCs/>
+        </w:rPr>
+        <w:t>’</w:t>
+      </w:r>
+      <w:r>
+        <w:rPr>
+          <w:rFonts w:ascii="UD Digi Kyokasho NP-R" w:eastAsia="UD Digi Kyokasho NP-R" w:hAnsi="Times New Roman" w:cs="Times New Roman"/>
+          <w:b/>
+          <w:bCs/>
+        </w:rPr>
+        <w:t xml:space="preserve">, </w:t>
+      </w:r>
+      <w:r>
+        <w:rPr>
+          <w:rFonts w:ascii="UD Digi Kyokasho NP-R" w:eastAsia="UD Digi Kyokasho NP-R" w:hAnsi="Times New Roman" w:cs="Times New Roman"/>
+          <w:b/>
+          <w:bCs/>
+        </w:rPr>
+        <w:t>‘</w:t>
+      </w:r>
+      <w:proofErr w:type="spellStart"/>
+      <w:r>
+        <w:rPr>
+          <w:rFonts w:ascii="UD Digi Kyokasho NP-R" w:eastAsia="UD Digi Kyokasho NP-R" w:hAnsi="Times New Roman" w:cs="Times New Roman"/>
+          <w:b/>
+          <w:bCs/>
+        </w:rPr>
+        <w:t>ht</w:t>
+      </w:r>
+      <w:proofErr w:type="spellEnd"/>
+      <w:r>
+        <w:rPr>
+          <w:rFonts w:ascii="UD Digi Kyokasho NP-R" w:eastAsia="UD Digi Kyokasho NP-R" w:hAnsi="Times New Roman" w:cs="Times New Roman"/>
+          <w:b/>
+          <w:bCs/>
+        </w:rPr>
+        <w:t>’</w:t>
+      </w:r>
+      <w:r>
+        <w:rPr>
+          <w:rFonts w:ascii="UD Digi Kyokasho NP-R" w:eastAsia="UD Digi Kyokasho NP-R" w:hAnsi="Times New Roman" w:cs="Times New Roman"/>
+          <w:b/>
+          <w:bCs/>
+        </w:rPr>
+        <w:t xml:space="preserve">, </w:t>
+      </w:r>
+      <w:r>
+        <w:rPr>
+          <w:rFonts w:ascii="UD Digi Kyokasho NP-R" w:eastAsia="UD Digi Kyokasho NP-R" w:hAnsi="Times New Roman" w:cs="Times New Roman"/>
+          <w:b/>
+          <w:bCs/>
+        </w:rPr>
+        <w:t>‘</w:t>
+      </w:r>
+      <w:proofErr w:type="spellStart"/>
+      <w:r>
+        <w:rPr>
+          <w:rFonts w:ascii="UD Digi Kyokasho NP-R" w:eastAsia="UD Digi Kyokasho NP-R" w:hAnsi="Times New Roman" w:cs="Times New Roman"/>
+          <w:b/>
+          <w:bCs/>
+        </w:rPr>
+        <w:t>wt</w:t>
+      </w:r>
+      <w:proofErr w:type="spellEnd"/>
+      <w:r>
+        <w:rPr>
+          <w:rFonts w:ascii="UD Digi Kyokasho NP-R" w:eastAsia="UD Digi Kyokasho NP-R" w:hAnsi="Times New Roman" w:cs="Times New Roman"/>
+          <w:b/>
+          <w:bCs/>
+        </w:rPr>
+        <w:t>’</w:t>
+      </w:r>
+      <w:r>
+        <w:rPr>
+          <w:rFonts w:ascii="UD Digi Kyokasho NP-R" w:eastAsia="UD Digi Kyokasho NP-R" w:hAnsi="Times New Roman" w:cs="Times New Roman"/>
+          <w:b/>
+          <w:bCs/>
+        </w:rPr>
+        <w:t xml:space="preserve">, </w:t>
+      </w:r>
+      <w:r>
+        <w:rPr>
+          <w:rFonts w:ascii="UD Digi Kyokasho NP-R" w:eastAsia="UD Digi Kyokasho NP-R" w:hAnsi="Times New Roman" w:cs="Times New Roman"/>
+          <w:b/>
+          <w:bCs/>
+        </w:rPr>
+        <w:t>‘</w:t>
+      </w:r>
+      <w:r>
+        <w:rPr>
+          <w:rFonts w:ascii="UD Digi Kyokasho NP-R" w:eastAsia="UD Digi Kyokasho NP-R" w:hAnsi="Times New Roman" w:cs="Times New Roman"/>
+          <w:b/>
+          <w:bCs/>
+        </w:rPr>
+        <w:t>sys</w:t>
+      </w:r>
+      <w:r>
+        <w:rPr>
+          <w:rFonts w:ascii="UD Digi Kyokasho NP-R" w:eastAsia="UD Digi Kyokasho NP-R" w:hAnsi="Times New Roman" w:cs="Times New Roman"/>
+          <w:b/>
+          <w:bCs/>
+        </w:rPr>
+        <w:t>’</w:t>
+      </w:r>
+      <w:r>
+        <w:rPr>
+          <w:rFonts w:ascii="UD Digi Kyokasho NP-R" w:eastAsia="UD Digi Kyokasho NP-R" w:hAnsi="Times New Roman" w:cs="Times New Roman"/>
+          <w:b/>
+          <w:bCs/>
+        </w:rPr>
+        <w:t xml:space="preserve">, </w:t>
+      </w:r>
+      <w:r>
+        <w:rPr>
+          <w:rFonts w:ascii="UD Digi Kyokasho NP-R" w:eastAsia="UD Digi Kyokasho NP-R" w:hAnsi="Times New Roman" w:cs="Times New Roman"/>
+          <w:b/>
+          <w:bCs/>
+        </w:rPr>
+        <w:t>‘</w:t>
+      </w:r>
+      <w:proofErr w:type="spellStart"/>
+      <w:r>
+        <w:rPr>
+          <w:rFonts w:ascii="UD Digi Kyokasho NP-R" w:eastAsia="UD Digi Kyokasho NP-R" w:hAnsi="Times New Roman" w:cs="Times New Roman"/>
+          <w:b/>
+          <w:bCs/>
+        </w:rPr>
+        <w:t>dia</w:t>
+      </w:r>
+      <w:proofErr w:type="spellEnd"/>
+      <w:r>
+        <w:rPr>
+          <w:rFonts w:ascii="UD Digi Kyokasho NP-R" w:eastAsia="UD Digi Kyokasho NP-R" w:hAnsi="Times New Roman" w:cs="Times New Roman"/>
+          <w:b/>
+          <w:bCs/>
+        </w:rPr>
+        <w:t>’</w:t>
+      </w:r>
+      <w:r>
+        <w:rPr>
+          <w:rFonts w:ascii="UD Digi Kyokasho NP-R" w:eastAsia="UD Digi Kyokasho NP-R" w:hAnsi="Times New Roman" w:cs="Times New Roman"/>
+          <w:b/>
+          <w:bCs/>
+        </w:rPr>
+        <w:t>]</w:t>
+      </w:r>
+    </w:p>
+    <w:p>
+      <w:pPr>
+        <w:pStyle w:val="ListParagraph"/>
+        <w:numPr>
+          <w:ilvl w:val="2"/>
+          <w:numId w:val="1"/>
+        </w:numPr>
+        <w:rPr>
+          <w:rFonts w:ascii="UD Digi Kyokasho NP-R" w:eastAsia="UD Digi Kyokasho NP-R" w:hAnsi="Times New Roman" w:cs="Times New Roman"/>
+        </w:rPr>
+      </w:pPr>
+      <w:r>
+        <w:rPr>
+          <w:rFonts w:ascii="UD Digi Kyokasho NP-R" w:eastAsia="UD Digi Kyokasho NP-R" w:hAnsi="Times New Roman" w:cs="Times New Roman"/>
+        </w:rPr>
+        <w:t xml:space="preserve">Now I do </w:t>
+      </w:r>
+      <w:proofErr w:type="gramStart"/>
+      <w:r>
+        <w:rPr>
+          <w:rFonts w:ascii="UD Digi Kyokasho NP-R" w:eastAsia="UD Digi Kyokasho NP-R" w:hAnsi="Times New Roman" w:cs="Times New Roman"/>
+        </w:rPr>
+        <w:t>plotting</w:t>
+      </w:r>
+      <w:proofErr w:type="gramEnd"/>
+      <w:r>
+        <w:rPr>
+          <w:rFonts w:ascii="UD Digi Kyokasho NP-R" w:eastAsia="UD Digi Kyokasho NP-R" w:hAnsi="Times New Roman" w:cs="Times New Roman"/>
+        </w:rPr>
+        <w:t xml:space="preserve"> of the boxplot, </w:t>
+      </w:r>
+      <w:proofErr w:type="spellStart"/>
+      <w:r>
+        <w:rPr>
+          <w:rFonts w:ascii="UD Digi Kyokasho NP-R" w:eastAsia="UD Digi Kyokasho NP-R" w:hAnsi="Times New Roman" w:cs="Times New Roman"/>
+        </w:rPr>
+        <w:t>histplot</w:t>
+      </w:r>
+      <w:proofErr w:type="spellEnd"/>
+      <w:r>
+        <w:rPr>
+          <w:rFonts w:ascii="UD Digi Kyokasho NP-R" w:eastAsia="UD Digi Kyokasho NP-R" w:hAnsi="Times New Roman" w:cs="Times New Roman"/>
+        </w:rPr>
+        <w:t xml:space="preserve"> and </w:t>
+      </w:r>
+      <w:proofErr w:type="spellStart"/>
+      <w:r>
+        <w:rPr>
+          <w:rFonts w:ascii="UD Digi Kyokasho NP-R" w:eastAsia="UD Digi Kyokasho NP-R" w:hAnsi="Times New Roman" w:cs="Times New Roman"/>
+        </w:rPr>
+        <w:t>violinplot</w:t>
+      </w:r>
+      <w:proofErr w:type="spellEnd"/>
+      <w:r>
+        <w:rPr>
+          <w:rFonts w:ascii="UD Digi Kyokasho NP-R" w:eastAsia="UD Digi Kyokasho NP-R" w:hAnsi="Times New Roman" w:cs="Times New Roman"/>
+        </w:rPr>
+        <w:t xml:space="preserve">. Some data are not continuous, but that is expected. </w:t>
       </w:r>
     </w:p>
     <w:p>
@@ -2038,13 +1984,14 @@
       <w:r>
         <w:rPr>
           <w:rFonts w:ascii="UD Digi Kyokasho NP-R" w:eastAsia="UD Digi Kyokasho NP-R" w:hAnsi="Times New Roman" w:cs="Times New Roman"/>
+          <w:noProof/>
         </w:rPr>
         <w:lastRenderedPageBreak/>
         <w:drawing>
-          <wp:inline distT="0" distB="0" distL="0" distR="0" wp14:anchorId="78B1148E" wp14:editId="7DE4881A">
-            <wp:extent cx="5731510" cy="5657850"/>
-            <wp:effectExtent l="0" t="0" r="2540" b="0"/>
-            <wp:docPr id="7" name="Picture 7"/>
+          <wp:inline distT="0" distB="0" distL="0" distR="0" wp14:anchorId="5A978C4B" wp14:editId="2E7E7A04">
+            <wp:extent cx="4826987" cy="4863353"/>
+            <wp:effectExtent l="0" t="0" r="0" b="0"/>
+            <wp:docPr id="6" name="Picture 6"/>
             <wp:cNvGraphicFramePr>
               <a:graphicFrameLocks xmlns:a="http://schemas.openxmlformats.org/drawingml/2006/main" noChangeAspect="1"/>
             </wp:cNvGraphicFramePr>
@@ -2064,6 +2011,107 @@
                   <pic:spPr>
                     <a:xfrm>
                       <a:off x="0" y="0"/>
+                      <a:ext cx="4830701" cy="4867095"/>
+                    </a:xfrm>
+                    <a:prstGeom prst="rect">
+                      <a:avLst/>
+                    </a:prstGeom>
+                  </pic:spPr>
+                </pic:pic>
+              </a:graphicData>
+            </a:graphic>
+          </wp:inline>
+        </w:drawing>
+      </w:r>
+    </w:p>
+    <w:p>
+      <w:pPr>
+        <w:pStyle w:val="ListParagraph"/>
+        <w:numPr>
+          <w:ilvl w:val="2"/>
+          <w:numId w:val="1"/>
+        </w:numPr>
+        <w:rPr>
+          <w:rFonts w:ascii="UD Digi Kyokasho NP-R" w:eastAsia="UD Digi Kyokasho NP-R" w:hAnsi="Times New Roman" w:cs="Times New Roman"/>
+        </w:rPr>
+      </w:pPr>
+      <w:r>
+        <w:rPr>
+          <w:rFonts w:ascii="UD Digi Kyokasho NP-R" w:eastAsia="UD Digi Kyokasho NP-R" w:hAnsi="Times New Roman" w:cs="Times New Roman"/>
+        </w:rPr>
+        <w:t xml:space="preserve">For now, this is how the distribution would look like. </w:t>
+      </w:r>
+    </w:p>
+    <w:p>
+      <w:pPr>
+        <w:pStyle w:val="ListParagraph"/>
+        <w:numPr>
+          <w:ilvl w:val="2"/>
+          <w:numId w:val="1"/>
+        </w:numPr>
+        <w:rPr>
+          <w:rFonts w:ascii="UD Digi Kyokasho NP-R" w:eastAsia="UD Digi Kyokasho NP-R" w:hAnsi="Times New Roman" w:cs="Times New Roman"/>
+        </w:rPr>
+      </w:pPr>
+      <w:r>
+        <w:rPr>
+          <w:rFonts w:ascii="UD Digi Kyokasho NP-R" w:eastAsia="UD Digi Kyokasho NP-R" w:hAnsi="Times New Roman" w:cs="Times New Roman"/>
+        </w:rPr>
+        <w:t xml:space="preserve">I split the individual </w:t>
+      </w:r>
+      <w:proofErr w:type="spellStart"/>
+      <w:r>
+        <w:rPr>
+          <w:rFonts w:ascii="UD Digi Kyokasho NP-R" w:eastAsia="UD Digi Kyokasho NP-R" w:hAnsi="Times New Roman" w:cs="Times New Roman"/>
+        </w:rPr>
+        <w:t>numericals</w:t>
+      </w:r>
+      <w:proofErr w:type="spellEnd"/>
+      <w:r>
+        <w:rPr>
+          <w:rFonts w:ascii="UD Digi Kyokasho NP-R" w:eastAsia="UD Digi Kyokasho NP-R" w:hAnsi="Times New Roman" w:cs="Times New Roman"/>
+        </w:rPr>
+        <w:t xml:space="preserve"> to False/True cardiovascular disease groups and do a boxplot again.</w:t>
+      </w:r>
+    </w:p>
+    <w:p>
+      <w:pPr>
+        <w:pStyle w:val="ListParagraph"/>
+        <w:ind w:left="1440"/>
+        <w:rPr>
+          <w:rFonts w:ascii="UD Digi Kyokasho NP-R" w:eastAsia="UD Digi Kyokasho NP-R" w:hAnsi="Times New Roman" w:cs="Times New Roman"/>
+        </w:rPr>
+      </w:pPr>
+      <w:r>
+        <w:rPr>
+          <w:rFonts w:ascii="UD Digi Kyokasho NP-R" w:eastAsia="UD Digi Kyokasho NP-R" w:hAnsi="Times New Roman" w:cs="Times New Roman"/>
+          <w:noProof/>
+        </w:rPr>
+        <w:lastRenderedPageBreak/>
+        <w:drawing>
+          <wp:inline distT="0" distB="0" distL="0" distR="0" wp14:anchorId="78B1148E" wp14:editId="7DE4881A">
+            <wp:extent cx="5731510" cy="5657850"/>
+            <wp:effectExtent l="0" t="0" r="2540" b="0"/>
+            <wp:docPr id="7" name="Picture 7"/>
+            <wp:cNvGraphicFramePr>
+              <a:graphicFrameLocks xmlns:a="http://schemas.openxmlformats.org/drawingml/2006/main" noChangeAspect="1"/>
+            </wp:cNvGraphicFramePr>
+            <a:graphic xmlns:a="http://schemas.openxmlformats.org/drawingml/2006/main">
+              <a:graphicData uri="http://schemas.openxmlformats.org/drawingml/2006/picture">
+                <pic:pic xmlns:pic="http://schemas.openxmlformats.org/drawingml/2006/picture">
+                  <pic:nvPicPr>
+                    <pic:cNvPr id="1" name=""/>
+                    <pic:cNvPicPr/>
+                  </pic:nvPicPr>
+                  <pic:blipFill>
+                    <a:blip r:embed="rId12"/>
+                    <a:stretch>
+                      <a:fillRect/>
+                    </a:stretch>
+                  </pic:blipFill>
+                  <pic:spPr>
+                    <a:xfrm>
+                      <a:off x="0" y="0"/>
                       <a:ext cx="5731510" cy="5657850"/>
                     </a:xfrm>
                     <a:prstGeom prst="rect">
@@ -2081,56 +2129,1830 @@
       <w:pPr>
         <w:pStyle w:val="ListParagraph"/>
         <w:numPr>
+          <w:ilvl w:val="2"/>
+          <w:numId w:val="1"/>
+        </w:numPr>
+        <w:rPr>
+          <w:rFonts w:ascii="UD Digi Kyokasho NP-R" w:eastAsia="UD Digi Kyokasho NP-R" w:hAnsi="Times New Roman" w:cs="Times New Roman"/>
+        </w:rPr>
+      </w:pPr>
+      <w:r>
+        <w:rPr>
+          <w:rFonts w:ascii="UD Digi Kyokasho NP-R" w:eastAsia="UD Digi Kyokasho NP-R" w:hAnsi="Times New Roman" w:cs="Times New Roman"/>
+        </w:rPr>
+        <w:t xml:space="preserve">I conjecture </w:t>
+      </w:r>
+      <w:r>
+        <w:rPr>
+          <w:rFonts w:ascii="UD Digi Kyokasho NP-R" w:eastAsia="UD Digi Kyokasho NP-R" w:hAnsi="Times New Roman" w:cs="Times New Roman"/>
+        </w:rPr>
+        <w:t>‘</w:t>
+      </w:r>
+      <w:r>
+        <w:rPr>
+          <w:rFonts w:ascii="UD Digi Kyokasho NP-R" w:eastAsia="UD Digi Kyokasho NP-R" w:hAnsi="Times New Roman" w:cs="Times New Roman"/>
+        </w:rPr>
+        <w:t>height</w:t>
+      </w:r>
+      <w:r>
+        <w:rPr>
+          <w:rFonts w:ascii="UD Digi Kyokasho NP-R" w:eastAsia="UD Digi Kyokasho NP-R" w:hAnsi="Times New Roman" w:cs="Times New Roman"/>
+        </w:rPr>
+        <w:t>’</w:t>
+      </w:r>
+      <w:r>
+        <w:rPr>
+          <w:rFonts w:ascii="UD Digi Kyokasho NP-R" w:eastAsia="UD Digi Kyokasho NP-R" w:hAnsi="Times New Roman" w:cs="Times New Roman"/>
+        </w:rPr>
+        <w:t xml:space="preserve"> has nothing to do with the probability of having cardiovascular </w:t>
+      </w:r>
+      <w:proofErr w:type="gramStart"/>
+      <w:r>
+        <w:rPr>
+          <w:rFonts w:ascii="UD Digi Kyokasho NP-R" w:eastAsia="UD Digi Kyokasho NP-R" w:hAnsi="Times New Roman" w:cs="Times New Roman"/>
+        </w:rPr>
+        <w:t>disease[</w:t>
+      </w:r>
+      <w:proofErr w:type="gramEnd"/>
+      <w:r>
+        <w:rPr>
+          <w:rFonts w:ascii="UD Digi Kyokasho NP-R" w:eastAsia="UD Digi Kyokasho NP-R" w:hAnsi="Times New Roman" w:cs="Times New Roman"/>
+        </w:rPr>
+        <w:t xml:space="preserve">from the boxplots]. And so, I do up another function to calculate whether that is the case or not based on the data description for each variable, comparing between False/True values. </w:t>
+      </w:r>
+    </w:p>
+    <w:p>
+      <w:pPr>
+        <w:pStyle w:val="ListParagraph"/>
+        <w:numPr>
+          <w:ilvl w:val="2"/>
+          <w:numId w:val="1"/>
+        </w:numPr>
+        <w:rPr>
+          <w:rFonts w:ascii="UD Digi Kyokasho NP-R" w:eastAsia="UD Digi Kyokasho NP-R" w:hAnsi="Times New Roman" w:cs="Times New Roman"/>
+        </w:rPr>
+      </w:pPr>
+      <w:r>
+        <w:rPr>
+          <w:rFonts w:ascii="UD Digi Kyokasho NP-R" w:eastAsia="UD Digi Kyokasho NP-R" w:hAnsi="Times New Roman" w:cs="Times New Roman"/>
+        </w:rPr>
+        <w:t xml:space="preserve">And the former showed that I was right. Height has a high chance of not playing a role. </w:t>
+      </w:r>
+      <w:r>
+        <w:rPr>
+          <w:rFonts w:ascii="UD Digi Kyokasho NP-R" w:eastAsia="UD Digi Kyokasho NP-R" w:hAnsi="Times New Roman" w:cs="Times New Roman"/>
+        </w:rPr>
+        <w:t>And so, I do more checking. We get this:</w:t>
+      </w:r>
+    </w:p>
+    <w:p>
+      <w:pPr>
+        <w:pStyle w:val="ListParagraph"/>
+        <w:spacing w:after="0" w:line="240" w:lineRule="auto"/>
+        <w:ind w:left="1440" w:firstLine="720"/>
+        <w:rPr>
+          <w:rFonts w:ascii="Segoe UI" w:eastAsia="Times New Roman" w:hAnsi="Segoe UI" w:cs="Segoe UI"/>
+          <w:color w:val="657B83"/>
+          <w:sz w:val="20"/>
+          <w:szCs w:val="20"/>
+        </w:rPr>
+      </w:pPr>
+      <w:r>
+        <w:rPr>
+          <w:rFonts w:ascii="Segoe UI" w:eastAsia="Times New Roman" w:hAnsi="Segoe UI" w:cs="Segoe UI"/>
+          <w:color w:val="657B83"/>
+          <w:sz w:val="20"/>
+          <w:szCs w:val="20"/>
+        </w:rPr>
+        <w:t xml:space="preserve">{'age': 20.661000000000058, </w:t>
+      </w:r>
+    </w:p>
+    <w:p>
+      <w:pPr>
+        <w:pStyle w:val="ListParagraph"/>
+        <w:spacing w:after="0" w:line="240" w:lineRule="auto"/>
+        <w:ind w:left="1620" w:firstLine="360"/>
+        <w:rPr>
+          <w:rFonts w:ascii="Segoe UI" w:eastAsia="Times New Roman" w:hAnsi="Segoe UI" w:cs="Segoe UI"/>
+          <w:color w:val="657B83"/>
+          <w:sz w:val="20"/>
+          <w:szCs w:val="20"/>
+        </w:rPr>
+      </w:pPr>
+      <w:r>
+        <w:rPr>
+          <w:rFonts w:ascii="Segoe UI" w:eastAsia="Times New Roman" w:hAnsi="Segoe UI" w:cs="Segoe UI"/>
+          <w:color w:val="657B83"/>
+          <w:sz w:val="20"/>
+          <w:szCs w:val="20"/>
+        </w:rPr>
+        <w:t xml:space="preserve"> </w:t>
+      </w:r>
+      <w:r>
+        <w:rPr>
+          <w:rFonts w:ascii="Segoe UI" w:eastAsia="Times New Roman" w:hAnsi="Segoe UI" w:cs="Segoe UI"/>
+          <w:color w:val="657B83"/>
+          <w:sz w:val="20"/>
+          <w:szCs w:val="20"/>
+        </w:rPr>
+        <w:tab/>
+        <w:t xml:space="preserve"> </w:t>
+      </w:r>
+      <w:r>
+        <w:rPr>
+          <w:rFonts w:ascii="Segoe UI" w:eastAsia="Times New Roman" w:hAnsi="Segoe UI" w:cs="Segoe UI"/>
+          <w:color w:val="657B83"/>
+          <w:sz w:val="20"/>
+          <w:szCs w:val="20"/>
+        </w:rPr>
+        <w:t xml:space="preserve">'height': -1.5270000000001573, </w:t>
+      </w:r>
+    </w:p>
+    <w:p>
+      <w:pPr>
+        <w:pStyle w:val="ListParagraph"/>
+        <w:spacing w:after="0" w:line="240" w:lineRule="auto"/>
+        <w:ind w:left="1080" w:firstLine="360"/>
+        <w:rPr>
+          <w:rFonts w:ascii="Segoe UI" w:eastAsia="Times New Roman" w:hAnsi="Segoe UI" w:cs="Segoe UI"/>
+          <w:color w:val="657B83"/>
+          <w:sz w:val="20"/>
+          <w:szCs w:val="20"/>
+        </w:rPr>
+      </w:pPr>
+      <w:r>
+        <w:rPr>
+          <w:rFonts w:ascii="Segoe UI" w:eastAsia="Times New Roman" w:hAnsi="Segoe UI" w:cs="Segoe UI"/>
+          <w:color w:val="657B83"/>
+          <w:sz w:val="20"/>
+          <w:szCs w:val="20"/>
+        </w:rPr>
+        <w:t xml:space="preserve"> </w:t>
+      </w:r>
+      <w:r>
+        <w:rPr>
+          <w:rFonts w:ascii="Segoe UI" w:eastAsia="Times New Roman" w:hAnsi="Segoe UI" w:cs="Segoe UI"/>
+          <w:color w:val="657B83"/>
+          <w:sz w:val="20"/>
+          <w:szCs w:val="20"/>
+        </w:rPr>
+        <w:tab/>
+        <w:t xml:space="preserve"> </w:t>
+      </w:r>
+      <w:r>
+        <w:rPr>
+          <w:rFonts w:ascii="Segoe UI" w:eastAsia="Times New Roman" w:hAnsi="Segoe UI" w:cs="Segoe UI"/>
+          <w:color w:val="657B83"/>
+          <w:sz w:val="20"/>
+          <w:szCs w:val="20"/>
+        </w:rPr>
+        <w:t xml:space="preserve">'weight': 29.728000000000065, </w:t>
+      </w:r>
+    </w:p>
+    <w:p>
+      <w:pPr>
+        <w:pStyle w:val="ListParagraph"/>
+        <w:spacing w:after="0" w:line="240" w:lineRule="auto"/>
+        <w:ind w:left="1080" w:firstLine="360"/>
+        <w:rPr>
+          <w:rFonts w:ascii="Segoe UI" w:eastAsia="Times New Roman" w:hAnsi="Segoe UI" w:cs="Segoe UI"/>
+          <w:color w:val="657B83"/>
+          <w:sz w:val="20"/>
+          <w:szCs w:val="20"/>
+        </w:rPr>
+      </w:pPr>
+      <w:r>
+        <w:rPr>
+          <w:rFonts w:ascii="Segoe UI" w:eastAsia="Times New Roman" w:hAnsi="Segoe UI" w:cs="Segoe UI"/>
+          <w:color w:val="657B83"/>
+          <w:sz w:val="20"/>
+          <w:szCs w:val="20"/>
+        </w:rPr>
+        <w:t xml:space="preserve"> </w:t>
+      </w:r>
+      <w:r>
+        <w:rPr>
+          <w:rFonts w:ascii="Segoe UI" w:eastAsia="Times New Roman" w:hAnsi="Segoe UI" w:cs="Segoe UI"/>
+          <w:color w:val="657B83"/>
+          <w:sz w:val="20"/>
+          <w:szCs w:val="20"/>
+        </w:rPr>
+        <w:tab/>
+        <w:t xml:space="preserve"> </w:t>
+      </w:r>
+      <w:r>
+        <w:rPr>
+          <w:rFonts w:ascii="Segoe UI" w:eastAsia="Times New Roman" w:hAnsi="Segoe UI" w:cs="Segoe UI"/>
+          <w:color w:val="657B83"/>
+          <w:sz w:val="20"/>
+          <w:szCs w:val="20"/>
+        </w:rPr>
+        <w:t>'</w:t>
+      </w:r>
+      <w:proofErr w:type="spellStart"/>
+      <w:proofErr w:type="gramStart"/>
+      <w:r>
+        <w:rPr>
+          <w:rFonts w:ascii="Segoe UI" w:eastAsia="Times New Roman" w:hAnsi="Segoe UI" w:cs="Segoe UI"/>
+          <w:color w:val="657B83"/>
+          <w:sz w:val="20"/>
+          <w:szCs w:val="20"/>
+        </w:rPr>
+        <w:t>ap</w:t>
+      </w:r>
+      <w:proofErr w:type="gramEnd"/>
+      <w:r>
+        <w:rPr>
+          <w:rFonts w:ascii="Segoe UI" w:eastAsia="Times New Roman" w:hAnsi="Segoe UI" w:cs="Segoe UI"/>
+          <w:color w:val="657B83"/>
+          <w:sz w:val="20"/>
+          <w:szCs w:val="20"/>
+        </w:rPr>
+        <w:t>_hi</w:t>
+      </w:r>
+      <w:proofErr w:type="spellEnd"/>
+      <w:r>
+        <w:rPr>
+          <w:rFonts w:ascii="Segoe UI" w:eastAsia="Times New Roman" w:hAnsi="Segoe UI" w:cs="Segoe UI"/>
+          <w:color w:val="657B83"/>
+          <w:sz w:val="20"/>
+          <w:szCs w:val="20"/>
+        </w:rPr>
+        <w:t xml:space="preserve">': 120.832, </w:t>
+      </w:r>
+    </w:p>
+    <w:p>
+      <w:pPr>
+        <w:pStyle w:val="ListParagraph"/>
+        <w:spacing w:after="0" w:line="240" w:lineRule="auto"/>
+        <w:ind w:left="1080" w:firstLine="360"/>
+        <w:rPr>
+          <w:rFonts w:ascii="Segoe UI" w:eastAsia="Times New Roman" w:hAnsi="Segoe UI" w:cs="Segoe UI"/>
+          <w:color w:val="657B83"/>
+          <w:sz w:val="20"/>
+          <w:szCs w:val="20"/>
+        </w:rPr>
+      </w:pPr>
+      <w:r>
+        <w:rPr>
+          <w:rFonts w:ascii="Segoe UI" w:eastAsia="Times New Roman" w:hAnsi="Segoe UI" w:cs="Segoe UI"/>
+          <w:color w:val="657B83"/>
+          <w:sz w:val="20"/>
+          <w:szCs w:val="20"/>
+        </w:rPr>
+        <w:t xml:space="preserve"> </w:t>
+      </w:r>
+      <w:r>
+        <w:rPr>
+          <w:rFonts w:ascii="Segoe UI" w:eastAsia="Times New Roman" w:hAnsi="Segoe UI" w:cs="Segoe UI"/>
+          <w:color w:val="657B83"/>
+          <w:sz w:val="20"/>
+          <w:szCs w:val="20"/>
+        </w:rPr>
+        <w:tab/>
+        <w:t xml:space="preserve"> </w:t>
+      </w:r>
+      <w:r>
+        <w:rPr>
+          <w:rFonts w:ascii="Segoe UI" w:eastAsia="Times New Roman" w:hAnsi="Segoe UI" w:cs="Segoe UI"/>
+          <w:color w:val="657B83"/>
+          <w:sz w:val="20"/>
+          <w:szCs w:val="20"/>
+        </w:rPr>
+        <w:t>'</w:t>
+      </w:r>
+      <w:proofErr w:type="spellStart"/>
+      <w:proofErr w:type="gramStart"/>
+      <w:r>
+        <w:rPr>
+          <w:rFonts w:ascii="Segoe UI" w:eastAsia="Times New Roman" w:hAnsi="Segoe UI" w:cs="Segoe UI"/>
+          <w:color w:val="657B83"/>
+          <w:sz w:val="20"/>
+          <w:szCs w:val="20"/>
+        </w:rPr>
+        <w:t>ap</w:t>
+      </w:r>
+      <w:proofErr w:type="gramEnd"/>
+      <w:r>
+        <w:rPr>
+          <w:rFonts w:ascii="Segoe UI" w:eastAsia="Times New Roman" w:hAnsi="Segoe UI" w:cs="Segoe UI"/>
+          <w:color w:val="657B83"/>
+          <w:sz w:val="20"/>
+          <w:szCs w:val="20"/>
+        </w:rPr>
+        <w:t>_lo</w:t>
+      </w:r>
+      <w:proofErr w:type="spellEnd"/>
+      <w:r>
+        <w:rPr>
+          <w:rFonts w:ascii="Segoe UI" w:eastAsia="Times New Roman" w:hAnsi="Segoe UI" w:cs="Segoe UI"/>
+          <w:color w:val="657B83"/>
+          <w:sz w:val="20"/>
+          <w:szCs w:val="20"/>
+        </w:rPr>
+        <w:t>': 51.82499999999993}</w:t>
+      </w:r>
+    </w:p>
+    <w:p>
+      <w:pPr>
+        <w:pStyle w:val="ListParagraph"/>
+        <w:numPr>
+          <w:ilvl w:val="2"/>
+          <w:numId w:val="1"/>
+        </w:numPr>
+        <w:spacing w:after="0" w:line="240" w:lineRule="auto"/>
+        <w:rPr>
+          <w:rFonts w:ascii="UD Digi Kyokasho NP-R" w:eastAsia="UD Digi Kyokasho NP-R" w:hAnsi="Segoe UI" w:cs="Segoe UI"/>
+        </w:rPr>
+      </w:pPr>
+      <w:r>
+        <w:rPr>
+          <w:rFonts w:ascii="UD Digi Kyokasho NP-R" w:eastAsia="UD Digi Kyokasho NP-R" w:hAnsi="Segoe UI" w:cs="Segoe UI"/>
+        </w:rPr>
+        <w:t xml:space="preserve">And so, we can conclude </w:t>
+      </w:r>
+      <w:r>
+        <w:rPr>
+          <w:rFonts w:ascii="UD Digi Kyokasho NP-R" w:eastAsia="UD Digi Kyokasho NP-R" w:hAnsi="Segoe UI" w:cs="Segoe UI"/>
+        </w:rPr>
+        <w:t>‘</w:t>
+      </w:r>
+      <w:r>
+        <w:rPr>
+          <w:rFonts w:ascii="UD Digi Kyokasho NP-R" w:eastAsia="UD Digi Kyokasho NP-R" w:hAnsi="Segoe UI" w:cs="Segoe UI"/>
+        </w:rPr>
+        <w:t>height</w:t>
+      </w:r>
+      <w:r>
+        <w:rPr>
+          <w:rFonts w:ascii="UD Digi Kyokasho NP-R" w:eastAsia="UD Digi Kyokasho NP-R" w:hAnsi="Segoe UI" w:cs="Segoe UI"/>
+        </w:rPr>
+        <w:t>’</w:t>
+      </w:r>
+      <w:r>
+        <w:rPr>
+          <w:rFonts w:ascii="UD Digi Kyokasho NP-R" w:eastAsia="UD Digi Kyokasho NP-R" w:hAnsi="Segoe UI" w:cs="Segoe UI"/>
+        </w:rPr>
+        <w:t xml:space="preserve"> is not playing a role. </w:t>
+      </w:r>
+    </w:p>
+    <w:p>
+      <w:pPr>
+        <w:pStyle w:val="ListParagraph"/>
+        <w:numPr>
+          <w:ilvl w:val="2"/>
+          <w:numId w:val="1"/>
+        </w:numPr>
+        <w:spacing w:after="0" w:line="240" w:lineRule="auto"/>
+        <w:rPr>
+          <w:rFonts w:ascii="UD Digi Kyokasho NP-R" w:eastAsia="UD Digi Kyokasho NP-R" w:hAnsi="Segoe UI" w:cs="Segoe UI"/>
+        </w:rPr>
+      </w:pPr>
+      <w:r>
+        <w:rPr>
+          <w:rFonts w:ascii="UD Digi Kyokasho NP-R" w:eastAsia="UD Digi Kyokasho NP-R" w:hAnsi="Segoe UI" w:cs="Segoe UI"/>
+        </w:rPr>
+        <w:lastRenderedPageBreak/>
+        <w:t>Upon request by group members, the following are plotted too, in relation to numeric variables.</w:t>
+      </w:r>
+    </w:p>
+    <w:p>
+      <w:pPr>
+        <w:pStyle w:val="ListParagraph"/>
+        <w:numPr>
+          <w:ilvl w:val="2"/>
+          <w:numId w:val="1"/>
+        </w:numPr>
+        <w:spacing w:after="0" w:line="240" w:lineRule="auto"/>
+        <w:rPr>
+          <w:rFonts w:ascii="UD Digi Kyokasho NP-R" w:eastAsia="UD Digi Kyokasho NP-R" w:hAnsi="Segoe UI" w:cs="Segoe UI"/>
+        </w:rPr>
+      </w:pPr>
+      <w:r>
+        <w:rPr>
+          <w:rFonts w:ascii="UD Digi Kyokasho NP-R" w:eastAsia="UD Digi Kyokasho NP-R" w:hAnsi="Segoe UI" w:cs="Segoe UI"/>
+        </w:rPr>
+        <w:t xml:space="preserve">The correlation matrix is a no-brainer for </w:t>
+      </w:r>
+      <w:proofErr w:type="spellStart"/>
+      <w:r>
+        <w:rPr>
+          <w:rFonts w:ascii="UD Digi Kyokasho NP-R" w:eastAsia="UD Digi Kyokasho NP-R" w:hAnsi="Segoe UI" w:cs="Segoe UI"/>
+        </w:rPr>
+        <w:t>numericals</w:t>
+      </w:r>
+      <w:proofErr w:type="spellEnd"/>
+      <w:r>
+        <w:rPr>
+          <w:rFonts w:ascii="UD Digi Kyokasho NP-R" w:eastAsia="UD Digi Kyokasho NP-R" w:hAnsi="Segoe UI" w:cs="Segoe UI"/>
+        </w:rPr>
+        <w:t xml:space="preserve">, but remember that </w:t>
+      </w:r>
+      <w:r>
+        <w:rPr>
+          <w:rFonts w:ascii="UD Digi Kyokasho NP-R" w:eastAsia="UD Digi Kyokasho NP-R" w:hAnsi="Segoe UI" w:cs="Segoe UI"/>
+        </w:rPr>
+        <w:t>‘</w:t>
+      </w:r>
+      <w:r>
+        <w:rPr>
+          <w:rFonts w:ascii="UD Digi Kyokasho NP-R" w:eastAsia="UD Digi Kyokasho NP-R" w:hAnsi="Segoe UI" w:cs="Segoe UI"/>
+        </w:rPr>
+        <w:t>cardio</w:t>
+      </w:r>
+      <w:r>
+        <w:rPr>
+          <w:rFonts w:ascii="UD Digi Kyokasho NP-R" w:eastAsia="UD Digi Kyokasho NP-R" w:hAnsi="Segoe UI" w:cs="Segoe UI"/>
+        </w:rPr>
+        <w:t>’</w:t>
+      </w:r>
+      <w:r>
+        <w:rPr>
+          <w:rFonts w:ascii="UD Digi Kyokasho NP-R" w:eastAsia="UD Digi Kyokasho NP-R" w:hAnsi="Segoe UI" w:cs="Segoe UI"/>
+        </w:rPr>
+        <w:t xml:space="preserve"> is a binary ranged variable. However, it seems that </w:t>
+      </w:r>
+      <w:proofErr w:type="spellStart"/>
+      <w:proofErr w:type="gramStart"/>
+      <w:r>
+        <w:rPr>
+          <w:rFonts w:ascii="UD Digi Kyokasho NP-R" w:eastAsia="UD Digi Kyokasho NP-R" w:hAnsi="Segoe UI" w:cs="Segoe UI"/>
+        </w:rPr>
+        <w:t>pd.corr</w:t>
+      </w:r>
+      <w:proofErr w:type="spellEnd"/>
+      <w:proofErr w:type="gramEnd"/>
+      <w:r>
+        <w:rPr>
+          <w:rFonts w:ascii="UD Digi Kyokasho NP-R" w:eastAsia="UD Digi Kyokasho NP-R" w:hAnsi="Segoe UI" w:cs="Segoe UI"/>
+        </w:rPr>
+        <w:t>() knows to calculate it as a point-biserial. And so, we get this:</w:t>
+      </w:r>
+    </w:p>
+    <w:p>
+      <w:pPr>
+        <w:pStyle w:val="ListParagraph"/>
+        <w:spacing w:after="0" w:line="240" w:lineRule="auto"/>
+        <w:ind w:left="2160"/>
+        <w:rPr>
+          <w:rFonts w:ascii="UD Digi Kyokasho NP-R" w:eastAsia="UD Digi Kyokasho NP-R" w:hAnsi="Segoe UI" w:cs="Segoe UI"/>
+        </w:rPr>
+      </w:pPr>
+      <w:r>
+        <w:rPr>
+          <w:rFonts w:ascii="UD Digi Kyokasho NP-R" w:eastAsia="UD Digi Kyokasho NP-R" w:hAnsi="Segoe UI" w:cs="Segoe UI"/>
+        </w:rPr>
+        <w:drawing>
+          <wp:inline distT="0" distB="0" distL="0" distR="0" wp14:anchorId="6BACE456" wp14:editId="55BE98B2">
+            <wp:extent cx="5014169" cy="5290820"/>
+            <wp:effectExtent l="0" t="0" r="0" b="5080"/>
+            <wp:docPr id="8" name="Picture 8"/>
+            <wp:cNvGraphicFramePr>
+              <a:graphicFrameLocks xmlns:a="http://schemas.openxmlformats.org/drawingml/2006/main" noChangeAspect="1"/>
+            </wp:cNvGraphicFramePr>
+            <a:graphic xmlns:a="http://schemas.openxmlformats.org/drawingml/2006/main">
+              <a:graphicData uri="http://schemas.openxmlformats.org/drawingml/2006/picture">
+                <pic:pic xmlns:pic="http://schemas.openxmlformats.org/drawingml/2006/picture">
+                  <pic:nvPicPr>
+                    <pic:cNvPr id="1" name=""/>
+                    <pic:cNvPicPr/>
+                  </pic:nvPicPr>
+                  <pic:blipFill>
+                    <a:blip r:embed="rId13"/>
+                    <a:stretch>
+                      <a:fillRect/>
+                    </a:stretch>
+                  </pic:blipFill>
+                  <pic:spPr>
+                    <a:xfrm>
+                      <a:off x="0" y="0"/>
+                      <a:ext cx="5020608" cy="5297615"/>
+                    </a:xfrm>
+                    <a:prstGeom prst="rect">
+                      <a:avLst/>
+                    </a:prstGeom>
+                  </pic:spPr>
+                </pic:pic>
+              </a:graphicData>
+            </a:graphic>
+          </wp:inline>
+        </w:drawing>
+      </w:r>
+    </w:p>
+    <w:p>
+      <w:pPr>
+        <w:pStyle w:val="ListParagraph"/>
+        <w:spacing w:after="0" w:line="240" w:lineRule="auto"/>
+        <w:ind w:left="2160"/>
+        <w:rPr>
+          <w:rFonts w:ascii="UD Digi Kyokasho NP-R" w:eastAsia="UD Digi Kyokasho NP-R" w:hAnsi="Segoe UI" w:cs="Segoe UI"/>
+        </w:rPr>
+      </w:pPr>
+      <w:r>
+        <w:rPr>
+          <w:rFonts w:ascii="UD Digi Kyokasho NP-R" w:eastAsia="UD Digi Kyokasho NP-R" w:hAnsi="Segoe UI" w:cs="Segoe UI"/>
+        </w:rPr>
+        <w:t xml:space="preserve">From here, we can see that height has a horrible correlation, justifying our above decision to throw height away. Weight is the next lowest, but to prevent throwing away too much information, I take those |x| &gt;0.10 correlation into account. </w:t>
+      </w:r>
+    </w:p>
+    <w:p>
+      <w:pPr>
+        <w:pStyle w:val="ListParagraph"/>
+        <w:numPr>
+          <w:ilvl w:val="2"/>
+          <w:numId w:val="1"/>
+        </w:numPr>
+        <w:spacing w:after="0" w:line="240" w:lineRule="auto"/>
+        <w:rPr>
+          <w:rFonts w:ascii="UD Digi Kyokasho NP-R" w:eastAsia="UD Digi Kyokasho NP-R" w:hAnsi="Segoe UI" w:cs="Segoe UI"/>
+        </w:rPr>
+      </w:pPr>
+      <w:r>
+        <w:rPr>
+          <w:rFonts w:ascii="UD Digi Kyokasho NP-R" w:eastAsia="UD Digi Kyokasho NP-R" w:hAnsi="Segoe UI" w:cs="Segoe UI"/>
+        </w:rPr>
+        <w:t xml:space="preserve">And translating cardio to [0, 100] integers to prevent Python from interpreting it as Booleans, we get the </w:t>
+      </w:r>
+      <w:proofErr w:type="spellStart"/>
+      <w:r>
+        <w:rPr>
+          <w:rFonts w:ascii="UD Digi Kyokasho NP-R" w:eastAsia="UD Digi Kyokasho NP-R" w:hAnsi="Segoe UI" w:cs="Segoe UI"/>
+        </w:rPr>
+        <w:t>pairplots</w:t>
+      </w:r>
+      <w:proofErr w:type="spellEnd"/>
+      <w:r>
+        <w:rPr>
+          <w:rFonts w:ascii="UD Digi Kyokasho NP-R" w:eastAsia="UD Digi Kyokasho NP-R" w:hAnsi="Segoe UI" w:cs="Segoe UI"/>
+        </w:rPr>
+        <w:t xml:space="preserve">. </w:t>
+      </w:r>
+      <w:r>
+        <w:rPr>
+          <w:rFonts w:ascii="UD Digi Kyokasho NP-R" w:eastAsia="UD Digi Kyokasho NP-R" w:hAnsi="Segoe UI" w:cs="Segoe UI"/>
+        </w:rPr>
+        <w:t xml:space="preserve">But do not hold your breath. </w:t>
+      </w:r>
+    </w:p>
+    <w:p>
+      <w:pPr>
+        <w:pStyle w:val="ListParagraph"/>
+        <w:spacing w:after="0" w:line="240" w:lineRule="auto"/>
+        <w:ind w:left="2160"/>
+        <w:rPr>
+          <w:rFonts w:ascii="UD Digi Kyokasho NP-R" w:eastAsia="UD Digi Kyokasho NP-R" w:hAnsi="Segoe UI" w:cs="Segoe UI"/>
+        </w:rPr>
+      </w:pPr>
+      <w:r>
+        <w:rPr>
+          <w:rFonts w:ascii="UD Digi Kyokasho NP-R" w:eastAsia="UD Digi Kyokasho NP-R" w:hAnsi="Segoe UI" w:cs="Segoe UI"/>
+        </w:rPr>
+        <w:lastRenderedPageBreak/>
+        <w:drawing>
+          <wp:inline distT="0" distB="0" distL="0" distR="0" wp14:anchorId="2E9B2160" wp14:editId="2BA4BA2F">
+            <wp:extent cx="4142526" cy="4145280"/>
+            <wp:effectExtent l="0" t="0" r="0" b="7620"/>
+            <wp:docPr id="9" name="Picture 9"/>
+            <wp:cNvGraphicFramePr>
+              <a:graphicFrameLocks xmlns:a="http://schemas.openxmlformats.org/drawingml/2006/main" noChangeAspect="1"/>
+            </wp:cNvGraphicFramePr>
+            <a:graphic xmlns:a="http://schemas.openxmlformats.org/drawingml/2006/main">
+              <a:graphicData uri="http://schemas.openxmlformats.org/drawingml/2006/picture">
+                <pic:pic xmlns:pic="http://schemas.openxmlformats.org/drawingml/2006/picture">
+                  <pic:nvPicPr>
+                    <pic:cNvPr id="1" name=""/>
+                    <pic:cNvPicPr/>
+                  </pic:nvPicPr>
+                  <pic:blipFill>
+                    <a:blip r:embed="rId14"/>
+                    <a:stretch>
+                      <a:fillRect/>
+                    </a:stretch>
+                  </pic:blipFill>
+                  <pic:spPr>
+                    <a:xfrm>
+                      <a:off x="0" y="0"/>
+                      <a:ext cx="4147678" cy="4150435"/>
+                    </a:xfrm>
+                    <a:prstGeom prst="rect">
+                      <a:avLst/>
+                    </a:prstGeom>
+                  </pic:spPr>
+                </pic:pic>
+              </a:graphicData>
+            </a:graphic>
+          </wp:inline>
+        </w:drawing>
+      </w:r>
+    </w:p>
+    <w:p>
+      <w:pPr>
+        <w:pStyle w:val="ListParagraph"/>
+        <w:spacing w:after="0" w:line="240" w:lineRule="auto"/>
+        <w:ind w:left="2160"/>
+        <w:rPr>
+          <w:rFonts w:ascii="UD Digi Kyokasho NP-R" w:eastAsia="UD Digi Kyokasho NP-R" w:hAnsi="Segoe UI" w:cs="Segoe UI"/>
+        </w:rPr>
+      </w:pPr>
+      <w:r>
+        <w:rPr>
+          <w:rFonts w:ascii="UD Digi Kyokasho NP-R" w:eastAsia="UD Digi Kyokasho NP-R" w:hAnsi="Segoe UI" w:cs="Segoe UI"/>
+        </w:rPr>
+        <w:t>Why does the plots look so messed up?</w:t>
+      </w:r>
+    </w:p>
+    <w:p>
+      <w:pPr>
+        <w:pStyle w:val="ListParagraph"/>
+        <w:numPr>
+          <w:ilvl w:val="0"/>
+          <w:numId w:val="3"/>
+        </w:numPr>
+        <w:spacing w:after="0" w:line="240" w:lineRule="auto"/>
+        <w:rPr>
+          <w:rFonts w:ascii="UD Digi Kyokasho NP-R" w:eastAsia="UD Digi Kyokasho NP-R" w:hAnsi="Segoe UI" w:cs="Segoe UI"/>
+        </w:rPr>
+      </w:pPr>
+      <w:r>
+        <w:rPr>
+          <w:rFonts w:ascii="UD Digi Kyokasho NP-R" w:eastAsia="UD Digi Kyokasho NP-R" w:hAnsi="Segoe UI" w:cs="Segoe UI"/>
+        </w:rPr>
+        <w:t xml:space="preserve">[any variable] -&gt; [cardio, which is a binary] will result in a 0, 100 </w:t>
+      </w:r>
+      <w:proofErr w:type="gramStart"/>
+      <w:r>
+        <w:rPr>
+          <w:rFonts w:ascii="UD Digi Kyokasho NP-R" w:eastAsia="UD Digi Kyokasho NP-R" w:hAnsi="Segoe UI" w:cs="Segoe UI"/>
+        </w:rPr>
+        <w:t>possibility</w:t>
+      </w:r>
+      <w:proofErr w:type="gramEnd"/>
+      <w:r>
+        <w:rPr>
+          <w:rFonts w:ascii="UD Digi Kyokasho NP-R" w:eastAsia="UD Digi Kyokasho NP-R" w:hAnsi="Segoe UI" w:cs="Segoe UI"/>
+        </w:rPr>
+        <w:t xml:space="preserve"> for cardio, and </w:t>
+      </w:r>
+      <w:r>
+        <w:rPr>
+          <w:rFonts w:ascii="UD Digi Kyokasho NP-R" w:eastAsia="UD Digi Kyokasho NP-R" w:hAnsi="Segoe UI" w:cs="Segoe UI"/>
+        </w:rPr>
+        <w:t>‘</w:t>
+      </w:r>
+      <w:r>
+        <w:rPr>
+          <w:rFonts w:ascii="UD Digi Kyokasho NP-R" w:eastAsia="UD Digi Kyokasho NP-R" w:hAnsi="Segoe UI" w:cs="Segoe UI"/>
+        </w:rPr>
+        <w:t>cont</w:t>
+      </w:r>
+      <w:r>
+        <w:rPr>
+          <w:rFonts w:ascii="UD Digi Kyokasho NP-R" w:eastAsia="UD Digi Kyokasho NP-R" w:hAnsi="Segoe UI" w:cs="Segoe UI"/>
+        </w:rPr>
+        <w:t>’</w:t>
+      </w:r>
+      <w:r>
+        <w:rPr>
+          <w:rFonts w:ascii="UD Digi Kyokasho NP-R" w:eastAsia="UD Digi Kyokasho NP-R" w:hAnsi="Segoe UI" w:cs="Segoe UI"/>
+        </w:rPr>
+        <w:t>d</w:t>
+      </w:r>
+      <w:r>
+        <w:rPr>
+          <w:rFonts w:ascii="UD Digi Kyokasho NP-R" w:eastAsia="UD Digi Kyokasho NP-R" w:hAnsi="Segoe UI" w:cs="Segoe UI"/>
+        </w:rPr>
+        <w:t>’</w:t>
+      </w:r>
+      <w:r>
+        <w:rPr>
+          <w:rFonts w:ascii="UD Digi Kyokasho NP-R" w:eastAsia="UD Digi Kyokasho NP-R" w:hAnsi="Segoe UI" w:cs="Segoe UI"/>
+        </w:rPr>
+        <w:t xml:space="preserve"> for the other variables. </w:t>
+      </w:r>
+      <w:proofErr w:type="gramStart"/>
+      <w:r>
+        <w:rPr>
+          <w:rFonts w:ascii="UD Digi Kyokasho NP-R" w:eastAsia="UD Digi Kyokasho NP-R" w:hAnsi="Segoe UI" w:cs="Segoe UI"/>
+        </w:rPr>
+        <w:t>So</w:t>
+      </w:r>
+      <w:proofErr w:type="gramEnd"/>
+      <w:r>
+        <w:rPr>
+          <w:rFonts w:ascii="UD Digi Kyokasho NP-R" w:eastAsia="UD Digi Kyokasho NP-R" w:hAnsi="Segoe UI" w:cs="Segoe UI"/>
+        </w:rPr>
+        <w:t xml:space="preserve"> you will get two single lines. </w:t>
+      </w:r>
+    </w:p>
+    <w:p>
+      <w:pPr>
+        <w:pStyle w:val="ListParagraph"/>
+        <w:numPr>
+          <w:ilvl w:val="0"/>
+          <w:numId w:val="3"/>
+        </w:numPr>
+        <w:spacing w:after="0" w:line="240" w:lineRule="auto"/>
+        <w:rPr>
+          <w:rFonts w:ascii="UD Digi Kyokasho NP-R" w:eastAsia="UD Digi Kyokasho NP-R" w:hAnsi="Segoe UI" w:cs="Segoe UI"/>
+        </w:rPr>
+      </w:pPr>
+      <w:r>
+        <w:rPr>
+          <w:rFonts w:ascii="UD Digi Kyokasho NP-R" w:eastAsia="UD Digi Kyokasho NP-R" w:hAnsi="Segoe UI" w:cs="Segoe UI"/>
+        </w:rPr>
+        <w:t xml:space="preserve">But the </w:t>
+      </w:r>
+      <w:r>
+        <w:rPr>
+          <w:rFonts w:ascii="UD Digi Kyokasho NP-R" w:eastAsia="UD Digi Kyokasho NP-R" w:hAnsi="Segoe UI" w:cs="Segoe UI"/>
+        </w:rPr>
+        <w:t>‘</w:t>
+      </w:r>
+      <w:r>
+        <w:rPr>
+          <w:rFonts w:ascii="UD Digi Kyokasho NP-R" w:eastAsia="UD Digi Kyokasho NP-R" w:hAnsi="Segoe UI" w:cs="Segoe UI"/>
+        </w:rPr>
+        <w:t>cont</w:t>
+      </w:r>
+      <w:r>
+        <w:rPr>
+          <w:rFonts w:ascii="UD Digi Kyokasho NP-R" w:eastAsia="UD Digi Kyokasho NP-R" w:hAnsi="Segoe UI" w:cs="Segoe UI"/>
+        </w:rPr>
+        <w:t>’</w:t>
+      </w:r>
+      <w:r>
+        <w:rPr>
+          <w:rFonts w:ascii="UD Digi Kyokasho NP-R" w:eastAsia="UD Digi Kyokasho NP-R" w:hAnsi="Segoe UI" w:cs="Segoe UI"/>
+        </w:rPr>
+        <w:t>d</w:t>
+      </w:r>
+      <w:r>
+        <w:rPr>
+          <w:rFonts w:ascii="UD Digi Kyokasho NP-R" w:eastAsia="UD Digi Kyokasho NP-R" w:hAnsi="Segoe UI" w:cs="Segoe UI"/>
+        </w:rPr>
+        <w:t>’</w:t>
+      </w:r>
+      <w:r>
+        <w:rPr>
+          <w:rFonts w:ascii="UD Digi Kyokasho NP-R" w:eastAsia="UD Digi Kyokasho NP-R" w:hAnsi="Segoe UI" w:cs="Segoe UI"/>
+        </w:rPr>
+        <w:t xml:space="preserve"> variables are not really continuous too. There are ranges where the values fall within, and ranges where it is very unlikely for values to fall within. Furthermore, there are variables with a range that map to the same exact value in the other variable, and so, you get a lot of regular shaped boundaries for the scatter plot. </w:t>
+      </w:r>
+    </w:p>
+    <w:p>
+      <w:pPr>
+        <w:pStyle w:val="ListParagraph"/>
+        <w:numPr>
+          <w:ilvl w:val="2"/>
+          <w:numId w:val="1"/>
+        </w:numPr>
+        <w:spacing w:after="0" w:line="240" w:lineRule="auto"/>
+        <w:rPr>
+          <w:rFonts w:ascii="UD Digi Kyokasho NP-R" w:eastAsia="UD Digi Kyokasho NP-R" w:hAnsi="Segoe UI" w:cs="Segoe UI"/>
+        </w:rPr>
+      </w:pPr>
+      <w:r>
+        <w:rPr>
+          <w:rFonts w:ascii="UD Digi Kyokasho NP-R" w:eastAsia="UD Digi Kyokasho NP-R" w:hAnsi="Segoe UI" w:cs="Segoe UI"/>
+        </w:rPr>
+        <w:t xml:space="preserve">You can interpret it however you </w:t>
+      </w:r>
+      <w:proofErr w:type="gramStart"/>
+      <w:r>
+        <w:rPr>
+          <w:rFonts w:ascii="UD Digi Kyokasho NP-R" w:eastAsia="UD Digi Kyokasho NP-R" w:hAnsi="Segoe UI" w:cs="Segoe UI"/>
+        </w:rPr>
+        <w:t>want,</w:t>
+      </w:r>
+      <w:proofErr w:type="gramEnd"/>
+      <w:r>
+        <w:rPr>
+          <w:rFonts w:ascii="UD Digi Kyokasho NP-R" w:eastAsia="UD Digi Kyokasho NP-R" w:hAnsi="Segoe UI" w:cs="Segoe UI"/>
+        </w:rPr>
+        <w:t xml:space="preserve"> this is just my interpretation. It is very likely wrong as I suck at this sort of inference stuff. </w:t>
+      </w:r>
+    </w:p>
+    <w:p>
+      <w:pPr>
+        <w:pStyle w:val="ListParagraph"/>
+        <w:numPr>
           <w:ilvl w:val="1"/>
           <w:numId w:val="1"/>
         </w:numPr>
-        <w:rPr>
-          <w:rFonts w:ascii="UD Digi Kyokasho NP-R" w:eastAsia="UD Digi Kyokasho NP-R" w:hAnsi="Times New Roman" w:cs="Times New Roman"/>
-        </w:rPr>
-      </w:pPr>
-      <w:r>
-        <w:rPr>
-          <w:rFonts w:ascii="UD Digi Kyokasho NP-R" w:eastAsia="UD Digi Kyokasho NP-R" w:hAnsi="Times New Roman" w:cs="Times New Roman"/>
-        </w:rPr>
-        <w:t xml:space="preserve">I conjecture </w:t>
-      </w:r>
-      <w:r>
-        <w:rPr>
-          <w:rFonts w:ascii="UD Digi Kyokasho NP-R" w:eastAsia="UD Digi Kyokasho NP-R" w:hAnsi="Times New Roman" w:cs="Times New Roman"/>
+        <w:spacing w:after="0" w:line="240" w:lineRule="auto"/>
+        <w:rPr>
+          <w:rFonts w:ascii="UD Digi Kyokasho NP-R" w:eastAsia="UD Digi Kyokasho NP-R" w:hAnsi="Segoe UI" w:cs="Segoe UI"/>
+        </w:rPr>
+      </w:pPr>
+      <w:r>
+        <w:rPr>
+          <w:rFonts w:ascii="UD Digi Kyokasho NP-R" w:eastAsia="UD Digi Kyokasho NP-R" w:hAnsi="Segoe UI" w:cs="Segoe UI"/>
+        </w:rPr>
+        <w:t xml:space="preserve"> </w:t>
+      </w:r>
+      <w:proofErr w:type="spellStart"/>
+      <w:proofErr w:type="gramStart"/>
+      <w:r>
+        <w:rPr>
+          <w:rFonts w:ascii="UD Digi Kyokasho NP-R" w:eastAsia="UD Digi Kyokasho NP-R" w:hAnsi="Segoe UI" w:cs="Segoe UI"/>
+          <w:b/>
+          <w:bCs/>
+        </w:rPr>
+        <w:t>Categoricals</w:t>
+      </w:r>
+      <w:proofErr w:type="spellEnd"/>
+      <w:r>
+        <w:rPr>
+          <w:rFonts w:ascii="UD Digi Kyokasho NP-R" w:eastAsia="UD Digi Kyokasho NP-R" w:hAnsi="Segoe UI" w:cs="Segoe UI"/>
+          <w:b/>
+          <w:bCs/>
+        </w:rPr>
+        <w:t xml:space="preserve"> :</w:t>
+      </w:r>
+      <w:proofErr w:type="gramEnd"/>
+      <w:r>
+        <w:rPr>
+          <w:rFonts w:ascii="UD Digi Kyokasho NP-R" w:eastAsia="UD Digi Kyokasho NP-R" w:hAnsi="Segoe UI" w:cs="Segoe UI"/>
+          <w:b/>
+          <w:bCs/>
+        </w:rPr>
+        <w:t xml:space="preserve"> [</w:t>
+      </w:r>
+      <w:r>
+        <w:rPr>
+          <w:rFonts w:ascii="UD Digi Kyokasho NP-R" w:eastAsia="UD Digi Kyokasho NP-R" w:hAnsi="Segoe UI" w:cs="Segoe UI"/>
+          <w:b/>
+          <w:bCs/>
         </w:rPr>
         <w:t>‘</w:t>
       </w:r>
       <w:r>
         <w:rPr>
-          <w:rFonts w:ascii="UD Digi Kyokasho NP-R" w:eastAsia="UD Digi Kyokasho NP-R" w:hAnsi="Times New Roman" w:cs="Times New Roman"/>
-        </w:rPr>
-        <w:t>height</w:t>
-      </w:r>
-      <w:r>
-        <w:rPr>
-          <w:rFonts w:ascii="UD Digi Kyokasho NP-R" w:eastAsia="UD Digi Kyokasho NP-R" w:hAnsi="Times New Roman" w:cs="Times New Roman"/>
+          <w:rFonts w:ascii="UD Digi Kyokasho NP-R" w:eastAsia="UD Digi Kyokasho NP-R" w:hAnsi="Segoe UI" w:cs="Segoe UI"/>
+          <w:b/>
+          <w:bCs/>
+        </w:rPr>
+        <w:t>gender</w:t>
+      </w:r>
+      <w:r>
+        <w:rPr>
+          <w:rFonts w:ascii="UD Digi Kyokasho NP-R" w:eastAsia="UD Digi Kyokasho NP-R" w:hAnsi="Segoe UI" w:cs="Segoe UI"/>
+          <w:b/>
+          <w:bCs/>
         </w:rPr>
         <w:t>’</w:t>
       </w:r>
       <w:r>
         <w:rPr>
-          <w:rFonts w:ascii="UD Digi Kyokasho NP-R" w:eastAsia="UD Digi Kyokasho NP-R" w:hAnsi="Times New Roman" w:cs="Times New Roman"/>
-        </w:rPr>
-        <w:t xml:space="preserve"> has nothing to do with the probability of having cardiovascular </w:t>
+          <w:rFonts w:ascii="UD Digi Kyokasho NP-R" w:eastAsia="UD Digi Kyokasho NP-R" w:hAnsi="Segoe UI" w:cs="Segoe UI"/>
+          <w:b/>
+          <w:bCs/>
+        </w:rPr>
+        <w:t xml:space="preserve">, </w:t>
+      </w:r>
+      <w:r>
+        <w:rPr>
+          <w:rFonts w:ascii="UD Digi Kyokasho NP-R" w:eastAsia="UD Digi Kyokasho NP-R" w:hAnsi="Segoe UI" w:cs="Segoe UI"/>
+          <w:b/>
+          <w:bCs/>
+        </w:rPr>
+        <w:t>‘</w:t>
+      </w:r>
+      <w:r>
+        <w:rPr>
+          <w:rFonts w:ascii="UD Digi Kyokasho NP-R" w:eastAsia="UD Digi Kyokasho NP-R" w:hAnsi="Segoe UI" w:cs="Segoe UI"/>
+          <w:b/>
+          <w:bCs/>
+        </w:rPr>
+        <w:t>cholesterol</w:t>
+      </w:r>
+      <w:r>
+        <w:rPr>
+          <w:rFonts w:ascii="UD Digi Kyokasho NP-R" w:eastAsia="UD Digi Kyokasho NP-R" w:hAnsi="Segoe UI" w:cs="Segoe UI"/>
+          <w:b/>
+          <w:bCs/>
+        </w:rPr>
+        <w:t>’</w:t>
+      </w:r>
+      <w:r>
+        <w:rPr>
+          <w:rFonts w:ascii="UD Digi Kyokasho NP-R" w:eastAsia="UD Digi Kyokasho NP-R" w:hAnsi="Segoe UI" w:cs="Segoe UI"/>
+          <w:b/>
+          <w:bCs/>
+        </w:rPr>
+        <w:t xml:space="preserve">, </w:t>
+      </w:r>
+      <w:r>
+        <w:rPr>
+          <w:rFonts w:ascii="UD Digi Kyokasho NP-R" w:eastAsia="UD Digi Kyokasho NP-R" w:hAnsi="Segoe UI" w:cs="Segoe UI"/>
+          <w:b/>
+          <w:bCs/>
+        </w:rPr>
+        <w:t>‘</w:t>
+      </w:r>
+      <w:proofErr w:type="spellStart"/>
+      <w:r>
+        <w:rPr>
+          <w:rFonts w:ascii="UD Digi Kyokasho NP-R" w:eastAsia="UD Digi Kyokasho NP-R" w:hAnsi="Segoe UI" w:cs="Segoe UI"/>
+          <w:b/>
+          <w:bCs/>
+        </w:rPr>
+        <w:t>gluc</w:t>
+      </w:r>
+      <w:proofErr w:type="spellEnd"/>
+      <w:r>
+        <w:rPr>
+          <w:rFonts w:ascii="UD Digi Kyokasho NP-R" w:eastAsia="UD Digi Kyokasho NP-R" w:hAnsi="Segoe UI" w:cs="Segoe UI"/>
+          <w:b/>
+          <w:bCs/>
+        </w:rPr>
+        <w:t>’</w:t>
+      </w:r>
+      <w:r>
+        <w:rPr>
+          <w:rFonts w:ascii="UD Digi Kyokasho NP-R" w:eastAsia="UD Digi Kyokasho NP-R" w:hAnsi="Segoe UI" w:cs="Segoe UI"/>
+          <w:b/>
+          <w:bCs/>
+        </w:rPr>
+        <w:t xml:space="preserve">, </w:t>
+      </w:r>
+      <w:r>
+        <w:rPr>
+          <w:rFonts w:ascii="UD Digi Kyokasho NP-R" w:eastAsia="UD Digi Kyokasho NP-R" w:hAnsi="Segoe UI" w:cs="Segoe UI"/>
+          <w:b/>
+          <w:bCs/>
+        </w:rPr>
+        <w:t>‘</w:t>
+      </w:r>
+      <w:r>
+        <w:rPr>
+          <w:rFonts w:ascii="UD Digi Kyokasho NP-R" w:eastAsia="UD Digi Kyokasho NP-R" w:hAnsi="Segoe UI" w:cs="Segoe UI"/>
+          <w:b/>
+          <w:bCs/>
+        </w:rPr>
+        <w:t>smoke</w:t>
+      </w:r>
+      <w:r>
+        <w:rPr>
+          <w:rFonts w:ascii="UD Digi Kyokasho NP-R" w:eastAsia="UD Digi Kyokasho NP-R" w:hAnsi="Segoe UI" w:cs="Segoe UI"/>
+          <w:b/>
+          <w:bCs/>
+        </w:rPr>
+        <w:t>’</w:t>
+      </w:r>
+      <w:r>
+        <w:rPr>
+          <w:rFonts w:ascii="UD Digi Kyokasho NP-R" w:eastAsia="UD Digi Kyokasho NP-R" w:hAnsi="Segoe UI" w:cs="Segoe UI"/>
+          <w:b/>
+          <w:bCs/>
+        </w:rPr>
+        <w:t xml:space="preserve">, </w:t>
+      </w:r>
+      <w:r>
+        <w:rPr>
+          <w:rFonts w:ascii="UD Digi Kyokasho NP-R" w:eastAsia="UD Digi Kyokasho NP-R" w:hAnsi="Segoe UI" w:cs="Segoe UI"/>
+          <w:b/>
+          <w:bCs/>
+        </w:rPr>
+        <w:t>‘</w:t>
+      </w:r>
+      <w:r>
+        <w:rPr>
+          <w:rFonts w:ascii="UD Digi Kyokasho NP-R" w:eastAsia="UD Digi Kyokasho NP-R" w:hAnsi="Segoe UI" w:cs="Segoe UI"/>
+          <w:b/>
+          <w:bCs/>
+        </w:rPr>
+        <w:t>alco</w:t>
+      </w:r>
+      <w:r>
+        <w:rPr>
+          <w:rFonts w:ascii="UD Digi Kyokasho NP-R" w:eastAsia="UD Digi Kyokasho NP-R" w:hAnsi="Segoe UI" w:cs="Segoe UI"/>
+          <w:b/>
+          <w:bCs/>
+        </w:rPr>
+        <w:t>’</w:t>
+      </w:r>
+      <w:r>
+        <w:rPr>
+          <w:rFonts w:ascii="UD Digi Kyokasho NP-R" w:eastAsia="UD Digi Kyokasho NP-R" w:hAnsi="Segoe UI" w:cs="Segoe UI"/>
+          <w:b/>
+          <w:bCs/>
+        </w:rPr>
+        <w:t xml:space="preserve">, </w:t>
+      </w:r>
+      <w:r>
+        <w:rPr>
+          <w:rFonts w:ascii="UD Digi Kyokasho NP-R" w:eastAsia="UD Digi Kyokasho NP-R" w:hAnsi="Segoe UI" w:cs="Segoe UI"/>
+          <w:b/>
+          <w:bCs/>
+        </w:rPr>
+        <w:t>‘</w:t>
+      </w:r>
+      <w:r>
+        <w:rPr>
+          <w:rFonts w:ascii="UD Digi Kyokasho NP-R" w:eastAsia="UD Digi Kyokasho NP-R" w:hAnsi="Segoe UI" w:cs="Segoe UI"/>
+          <w:b/>
+          <w:bCs/>
+        </w:rPr>
+        <w:t>active</w:t>
+      </w:r>
+      <w:r>
+        <w:rPr>
+          <w:rFonts w:ascii="UD Digi Kyokasho NP-R" w:eastAsia="UD Digi Kyokasho NP-R" w:hAnsi="Segoe UI" w:cs="Segoe UI"/>
+          <w:b/>
+          <w:bCs/>
+        </w:rPr>
+        <w:t>’</w:t>
+      </w:r>
+      <w:r>
+        <w:rPr>
+          <w:rFonts w:ascii="UD Digi Kyokasho NP-R" w:eastAsia="UD Digi Kyokasho NP-R" w:hAnsi="Segoe UI" w:cs="Segoe UI"/>
+          <w:b/>
+          <w:bCs/>
+        </w:rPr>
+        <w:t>]</w:t>
+      </w:r>
+    </w:p>
+    <w:p>
+      <w:pPr>
+        <w:pStyle w:val="ListParagraph"/>
+        <w:numPr>
+          <w:ilvl w:val="2"/>
+          <w:numId w:val="1"/>
+        </w:numPr>
+        <w:spacing w:after="0" w:line="240" w:lineRule="auto"/>
+        <w:rPr>
+          <w:rFonts w:ascii="UD Digi Kyokasho NP-R" w:eastAsia="UD Digi Kyokasho NP-R" w:hAnsi="Segoe UI" w:cs="Segoe UI"/>
+        </w:rPr>
+      </w:pPr>
+      <w:r>
+        <w:rPr>
+          <w:rFonts w:ascii="UD Digi Kyokasho NP-R" w:eastAsia="UD Digi Kyokasho NP-R" w:hAnsi="Segoe UI" w:cs="Segoe UI"/>
+        </w:rPr>
+        <w:t xml:space="preserve">We see the relation between </w:t>
+      </w:r>
+      <w:r>
+        <w:rPr>
+          <w:rFonts w:ascii="UD Digi Kyokasho NP-R" w:eastAsia="UD Digi Kyokasho NP-R" w:hAnsi="Segoe UI" w:cs="Segoe UI"/>
+        </w:rPr>
+        <w:t>‘</w:t>
+      </w:r>
+      <w:proofErr w:type="spellStart"/>
+      <w:r>
+        <w:rPr>
+          <w:rFonts w:ascii="UD Digi Kyokasho NP-R" w:eastAsia="UD Digi Kyokasho NP-R" w:hAnsi="Segoe UI" w:cs="Segoe UI"/>
+        </w:rPr>
+        <w:t>gluc</w:t>
+      </w:r>
+      <w:proofErr w:type="spellEnd"/>
+      <w:r>
+        <w:rPr>
+          <w:rFonts w:ascii="UD Digi Kyokasho NP-R" w:eastAsia="UD Digi Kyokasho NP-R" w:hAnsi="Segoe UI" w:cs="Segoe UI"/>
+        </w:rPr>
+        <w:t>’</w:t>
+      </w:r>
+      <w:r>
+        <w:rPr>
+          <w:rFonts w:ascii="UD Digi Kyokasho NP-R" w:eastAsia="UD Digi Kyokasho NP-R" w:hAnsi="Segoe UI" w:cs="Segoe UI"/>
+        </w:rPr>
+        <w:t xml:space="preserve">, </w:t>
+      </w:r>
+      <w:r>
+        <w:rPr>
+          <w:rFonts w:ascii="UD Digi Kyokasho NP-R" w:eastAsia="UD Digi Kyokasho NP-R" w:hAnsi="Segoe UI" w:cs="Segoe UI"/>
+        </w:rPr>
+        <w:t>‘</w:t>
+      </w:r>
+      <w:r>
+        <w:rPr>
+          <w:rFonts w:ascii="UD Digi Kyokasho NP-R" w:eastAsia="UD Digi Kyokasho NP-R" w:hAnsi="Segoe UI" w:cs="Segoe UI"/>
+        </w:rPr>
+        <w:t>cholesterol</w:t>
+      </w:r>
+      <w:r>
+        <w:rPr>
+          <w:rFonts w:ascii="UD Digi Kyokasho NP-R" w:eastAsia="UD Digi Kyokasho NP-R" w:hAnsi="Segoe UI" w:cs="Segoe UI"/>
+        </w:rPr>
+        <w:t>’</w:t>
+      </w:r>
+      <w:r>
+        <w:rPr>
+          <w:rFonts w:ascii="UD Digi Kyokasho NP-R" w:eastAsia="UD Digi Kyokasho NP-R" w:hAnsi="Segoe UI" w:cs="Segoe UI"/>
+        </w:rPr>
+        <w:t xml:space="preserve"> and </w:t>
+      </w:r>
+      <w:r>
+        <w:rPr>
+          <w:rFonts w:ascii="UD Digi Kyokasho NP-R" w:eastAsia="UD Digi Kyokasho NP-R" w:hAnsi="Segoe UI" w:cs="Segoe UI"/>
+        </w:rPr>
+        <w:t>‘</w:t>
+      </w:r>
+      <w:r>
+        <w:rPr>
+          <w:rFonts w:ascii="UD Digi Kyokasho NP-R" w:eastAsia="UD Digi Kyokasho NP-R" w:hAnsi="Segoe UI" w:cs="Segoe UI"/>
+        </w:rPr>
+        <w:t>gender</w:t>
+      </w:r>
+      <w:r>
+        <w:rPr>
+          <w:rFonts w:ascii="UD Digi Kyokasho NP-R" w:eastAsia="UD Digi Kyokasho NP-R" w:hAnsi="Segoe UI" w:cs="Segoe UI"/>
+        </w:rPr>
+        <w:t>’</w:t>
+      </w:r>
+      <w:r>
+        <w:rPr>
+          <w:rFonts w:ascii="UD Digi Kyokasho NP-R" w:eastAsia="UD Digi Kyokasho NP-R" w:hAnsi="Segoe UI" w:cs="Segoe UI"/>
+        </w:rPr>
+        <w:t xml:space="preserve"> to the end state:</w:t>
+      </w:r>
+    </w:p>
+    <w:p>
+      <w:pPr>
+        <w:spacing w:after="0" w:line="240" w:lineRule="auto"/>
+        <w:ind w:left="2160"/>
+        <w:rPr>
+          <w:rFonts w:ascii="UD Digi Kyokasho NP-R" w:eastAsia="UD Digi Kyokasho NP-R" w:hAnsi="Segoe UI" w:cs="Segoe UI"/>
+        </w:rPr>
+      </w:pPr>
+      <w:r>
+        <w:rPr>
+          <w:rFonts w:ascii="UD Digi Kyokasho NP-R" w:eastAsia="UD Digi Kyokasho NP-R" w:hAnsi="Segoe UI" w:cs="Segoe UI"/>
+        </w:rPr>
+        <w:lastRenderedPageBreak/>
+        <w:drawing>
+          <wp:inline distT="0" distB="0" distL="0" distR="0" wp14:anchorId="45EC997F" wp14:editId="013F54CF">
+            <wp:extent cx="3472815" cy="3247781"/>
+            <wp:effectExtent l="0" t="0" r="0" b="0"/>
+            <wp:docPr id="10" name="Picture 10"/>
+            <wp:cNvGraphicFramePr>
+              <a:graphicFrameLocks xmlns:a="http://schemas.openxmlformats.org/drawingml/2006/main" noChangeAspect="1"/>
+            </wp:cNvGraphicFramePr>
+            <a:graphic xmlns:a="http://schemas.openxmlformats.org/drawingml/2006/main">
+              <a:graphicData uri="http://schemas.openxmlformats.org/drawingml/2006/picture">
+                <pic:pic xmlns:pic="http://schemas.openxmlformats.org/drawingml/2006/picture">
+                  <pic:nvPicPr>
+                    <pic:cNvPr id="1" name=""/>
+                    <pic:cNvPicPr/>
+                  </pic:nvPicPr>
+                  <pic:blipFill>
+                    <a:blip r:embed="rId15"/>
+                    <a:stretch>
+                      <a:fillRect/>
+                    </a:stretch>
+                  </pic:blipFill>
+                  <pic:spPr>
+                    <a:xfrm>
+                      <a:off x="0" y="0"/>
+                      <a:ext cx="3478176" cy="3252795"/>
+                    </a:xfrm>
+                    <a:prstGeom prst="rect">
+                      <a:avLst/>
+                    </a:prstGeom>
+                  </pic:spPr>
+                </pic:pic>
+              </a:graphicData>
+            </a:graphic>
+          </wp:inline>
+        </w:drawing>
+      </w:r>
+    </w:p>
+    <w:p>
+      <w:pPr>
+        <w:spacing w:after="0" w:line="240" w:lineRule="auto"/>
+        <w:ind w:left="2160"/>
+        <w:rPr>
+          <w:rFonts w:ascii="UD Digi Kyokasho NP-R" w:eastAsia="UD Digi Kyokasho NP-R" w:hAnsi="Segoe UI" w:cs="Segoe UI"/>
+        </w:rPr>
+      </w:pPr>
+      <w:r>
+        <w:rPr>
+          <w:rFonts w:ascii="UD Digi Kyokasho NP-R" w:eastAsia="UD Digi Kyokasho NP-R" w:hAnsi="Segoe UI" w:cs="Segoe UI"/>
+        </w:rPr>
+        <w:t xml:space="preserve">We get this. At one go, the gender data series seem to have small correlation by means of difference between male(true/false) and female(true/false). The rest seem to contribute with a higher chance to </w:t>
+      </w:r>
+      <w:r>
+        <w:rPr>
+          <w:rFonts w:ascii="UD Digi Kyokasho NP-R" w:eastAsia="UD Digi Kyokasho NP-R" w:hAnsi="Segoe UI" w:cs="Segoe UI"/>
+        </w:rPr>
+        <w:t>‘</w:t>
+      </w:r>
+      <w:r>
+        <w:rPr>
+          <w:rFonts w:ascii="UD Digi Kyokasho NP-R" w:eastAsia="UD Digi Kyokasho NP-R" w:hAnsi="Segoe UI" w:cs="Segoe UI"/>
+        </w:rPr>
+        <w:t>cardio</w:t>
+      </w:r>
+      <w:r>
+        <w:rPr>
+          <w:rFonts w:ascii="UD Digi Kyokasho NP-R" w:eastAsia="UD Digi Kyokasho NP-R" w:hAnsi="Segoe UI" w:cs="Segoe UI"/>
+        </w:rPr>
+        <w:t>’</w:t>
+      </w:r>
+      <w:r>
+        <w:rPr>
+          <w:rFonts w:ascii="UD Digi Kyokasho NP-R" w:eastAsia="UD Digi Kyokasho NP-R" w:hAnsi="Segoe UI" w:cs="Segoe UI"/>
+        </w:rPr>
+        <w:t xml:space="preserve">. We keep that in mind first. </w:t>
+      </w:r>
+    </w:p>
+    <w:p>
+      <w:pPr>
+        <w:pStyle w:val="ListParagraph"/>
+        <w:numPr>
+          <w:ilvl w:val="2"/>
+          <w:numId w:val="1"/>
+        </w:numPr>
+        <w:spacing w:after="0" w:line="240" w:lineRule="auto"/>
+        <w:rPr>
+          <w:rFonts w:ascii="UD Digi Kyokasho NP-R" w:eastAsia="UD Digi Kyokasho NP-R" w:hAnsi="Segoe UI" w:cs="Segoe UI"/>
+        </w:rPr>
+      </w:pPr>
+      <w:r>
+        <w:rPr>
+          <w:rFonts w:ascii="UD Digi Kyokasho NP-R" w:eastAsia="UD Digi Kyokasho NP-R" w:hAnsi="Segoe UI" w:cs="Segoe UI"/>
+        </w:rPr>
+        <w:t>We then see the binary variables</w:t>
+      </w:r>
+      <w:r>
+        <w:rPr>
+          <w:rFonts w:ascii="UD Digi Kyokasho NP-R" w:eastAsia="UD Digi Kyokasho NP-R" w:hAnsi="Segoe UI" w:cs="Segoe UI"/>
+        </w:rPr>
+        <w:t xml:space="preserve"> </w:t>
       </w:r>
       <w:proofErr w:type="gramStart"/>
       <w:r>
         <w:rPr>
-          <w:rFonts w:ascii="UD Digi Kyokasho NP-R" w:eastAsia="UD Digi Kyokasho NP-R" w:hAnsi="Times New Roman" w:cs="Times New Roman"/>
-        </w:rPr>
-        <w:t>disease[</w:t>
+          <w:rFonts w:ascii="UD Digi Kyokasho NP-R" w:eastAsia="UD Digi Kyokasho NP-R" w:hAnsi="Segoe UI" w:cs="Segoe UI"/>
+        </w:rPr>
+        <w:t>relation</w:t>
+      </w:r>
+      <w:r>
+        <w:rPr>
+          <w:rFonts w:ascii="UD Digi Kyokasho NP-R" w:eastAsia="UD Digi Kyokasho NP-R" w:hAnsi="Segoe UI" w:cs="Segoe UI"/>
+        </w:rPr>
+        <w:t>(</w:t>
       </w:r>
       <w:proofErr w:type="gramEnd"/>
       <w:r>
         <w:rPr>
-          <w:rFonts w:ascii="UD Digi Kyokasho NP-R" w:eastAsia="UD Digi Kyokasho NP-R" w:hAnsi="Times New Roman" w:cs="Times New Roman"/>
-        </w:rPr>
-        <w:t xml:space="preserve">from the boxplots]. And so, I do up another function to calculate whether that is the case or not based on the data description for each variable, comparing between False/True values. </w:t>
+          <w:rFonts w:ascii="UD Digi Kyokasho NP-R" w:eastAsia="UD Digi Kyokasho NP-R" w:hAnsi="Segoe UI" w:cs="Segoe UI"/>
+        </w:rPr>
+        <w:t xml:space="preserve">possible since I made my own function) to cardio. </w:t>
+      </w:r>
+    </w:p>
+    <w:p>
+      <w:pPr>
+        <w:pStyle w:val="ListParagraph"/>
+        <w:spacing w:after="0" w:line="240" w:lineRule="auto"/>
+        <w:ind w:left="2160"/>
+        <w:rPr>
+          <w:rFonts w:ascii="UD Digi Kyokasho NP-R" w:eastAsia="UD Digi Kyokasho NP-R" w:hAnsi="Segoe UI" w:cs="Segoe UI"/>
+        </w:rPr>
+      </w:pPr>
+      <w:r>
+        <w:rPr>
+          <w:rFonts w:ascii="UD Digi Kyokasho NP-R" w:eastAsia="UD Digi Kyokasho NP-R" w:hAnsi="Segoe UI" w:cs="Segoe UI"/>
+        </w:rPr>
+        <w:drawing>
+          <wp:inline distT="0" distB="0" distL="0" distR="0" wp14:anchorId="6034378A" wp14:editId="0209591E">
+            <wp:extent cx="2818437" cy="2502535"/>
+            <wp:effectExtent l="0" t="0" r="1270" b="0"/>
+            <wp:docPr id="11" name="Picture 11"/>
+            <wp:cNvGraphicFramePr>
+              <a:graphicFrameLocks xmlns:a="http://schemas.openxmlformats.org/drawingml/2006/main" noChangeAspect="1"/>
+            </wp:cNvGraphicFramePr>
+            <a:graphic xmlns:a="http://schemas.openxmlformats.org/drawingml/2006/main">
+              <a:graphicData uri="http://schemas.openxmlformats.org/drawingml/2006/picture">
+                <pic:pic xmlns:pic="http://schemas.openxmlformats.org/drawingml/2006/picture">
+                  <pic:nvPicPr>
+                    <pic:cNvPr id="1" name=""/>
+                    <pic:cNvPicPr/>
+                  </pic:nvPicPr>
+                  <pic:blipFill>
+                    <a:blip r:embed="rId16"/>
+                    <a:stretch>
+                      <a:fillRect/>
+                    </a:stretch>
+                  </pic:blipFill>
+                  <pic:spPr>
+                    <a:xfrm>
+                      <a:off x="0" y="0"/>
+                      <a:ext cx="2822964" cy="2506555"/>
+                    </a:xfrm>
+                    <a:prstGeom prst="rect">
+                      <a:avLst/>
+                    </a:prstGeom>
+                  </pic:spPr>
+                </pic:pic>
+              </a:graphicData>
+            </a:graphic>
+          </wp:inline>
+        </w:drawing>
+      </w:r>
+    </w:p>
+    <w:p>
+      <w:pPr>
+        <w:pStyle w:val="ListParagraph"/>
+        <w:spacing w:after="0" w:line="240" w:lineRule="auto"/>
+        <w:ind w:left="2160"/>
+        <w:rPr>
+          <w:rFonts w:ascii="UD Digi Kyokasho NP-R" w:eastAsia="UD Digi Kyokasho NP-R" w:hAnsi="Segoe UI" w:cs="Segoe UI"/>
+        </w:rPr>
+      </w:pPr>
+      <w:r>
+        <w:rPr>
+          <w:rFonts w:ascii="UD Digi Kyokasho NP-R" w:eastAsia="UD Digi Kyokasho NP-R" w:hAnsi="Segoe UI" w:cs="Segoe UI"/>
+        </w:rPr>
+        <w:t>From here, we see two things:</w:t>
+      </w:r>
+    </w:p>
+    <w:p>
+      <w:pPr>
+        <w:pStyle w:val="ListParagraph"/>
+        <w:numPr>
+          <w:ilvl w:val="0"/>
+          <w:numId w:val="5"/>
+        </w:numPr>
+        <w:spacing w:after="0" w:line="240" w:lineRule="auto"/>
+        <w:rPr>
+          <w:rFonts w:ascii="UD Digi Kyokasho NP-R" w:eastAsia="UD Digi Kyokasho NP-R" w:hAnsi="Segoe UI" w:cs="Segoe UI"/>
+        </w:rPr>
+      </w:pPr>
+      <w:r>
+        <w:rPr>
+          <w:rFonts w:ascii="UD Digi Kyokasho NP-R" w:eastAsia="UD Digi Kyokasho NP-R" w:hAnsi="Segoe UI" w:cs="Segoe UI"/>
+        </w:rPr>
+        <w:t xml:space="preserve">Smoking and Alcohol have </w:t>
+      </w:r>
+      <w:r>
+        <w:rPr>
+          <w:rFonts w:ascii="UD Digi Kyokasho NP-R" w:eastAsia="UD Digi Kyokasho NP-R" w:hAnsi="Segoe UI" w:cs="Segoe UI"/>
+        </w:rPr>
+        <w:t xml:space="preserve">low correlation. </w:t>
+      </w:r>
+    </w:p>
+    <w:p>
+      <w:pPr>
+        <w:pStyle w:val="ListParagraph"/>
+        <w:numPr>
+          <w:ilvl w:val="0"/>
+          <w:numId w:val="5"/>
+        </w:numPr>
+        <w:spacing w:after="0" w:line="240" w:lineRule="auto"/>
+        <w:rPr>
+          <w:rFonts w:ascii="UD Digi Kyokasho NP-R" w:eastAsia="UD Digi Kyokasho NP-R" w:hAnsi="Segoe UI" w:cs="Segoe UI"/>
+        </w:rPr>
+      </w:pPr>
+      <w:r>
+        <w:rPr>
+          <w:rFonts w:ascii="UD Digi Kyokasho NP-R" w:eastAsia="UD Digi Kyokasho NP-R" w:hAnsi="Segoe UI" w:cs="Segoe UI"/>
+        </w:rPr>
+        <w:t xml:space="preserve">Active may have a high correlation to </w:t>
+      </w:r>
+      <w:r>
+        <w:rPr>
+          <w:rFonts w:ascii="UD Digi Kyokasho NP-R" w:eastAsia="UD Digi Kyokasho NP-R" w:hAnsi="Segoe UI" w:cs="Segoe UI"/>
+        </w:rPr>
+        <w:t>‘</w:t>
+      </w:r>
+      <w:r>
+        <w:rPr>
+          <w:rFonts w:ascii="UD Digi Kyokasho NP-R" w:eastAsia="UD Digi Kyokasho NP-R" w:hAnsi="Segoe UI" w:cs="Segoe UI"/>
+        </w:rPr>
+        <w:t>cardio</w:t>
+      </w:r>
+      <w:r>
+        <w:rPr>
+          <w:rFonts w:ascii="UD Digi Kyokasho NP-R" w:eastAsia="UD Digi Kyokasho NP-R" w:hAnsi="Segoe UI" w:cs="Segoe UI"/>
+        </w:rPr>
+        <w:t>’</w:t>
+      </w:r>
+      <w:r>
+        <w:rPr>
+          <w:rFonts w:ascii="UD Digi Kyokasho NP-R" w:eastAsia="UD Digi Kyokasho NP-R" w:hAnsi="Segoe UI" w:cs="Segoe UI"/>
+        </w:rPr>
+        <w:t xml:space="preserve">. </w:t>
+      </w:r>
+    </w:p>
+    <w:p>
+      <w:pPr>
+        <w:spacing w:after="0" w:line="240" w:lineRule="auto"/>
+        <w:ind w:left="2160"/>
+        <w:rPr>
+          <w:rFonts w:ascii="UD Digi Kyokasho NP-R" w:eastAsia="UD Digi Kyokasho NP-R" w:hAnsi="Segoe UI" w:cs="Segoe UI"/>
+        </w:rPr>
+      </w:pPr>
+      <w:r>
+        <w:rPr>
+          <w:rFonts w:ascii="UD Digi Kyokasho NP-R" w:eastAsia="UD Digi Kyokasho NP-R" w:hAnsi="Segoe UI" w:cs="Segoe UI"/>
+        </w:rPr>
+        <w:t xml:space="preserve">We keep that in view first. </w:t>
+      </w:r>
+    </w:p>
+    <w:p>
+      <w:pPr>
+        <w:spacing w:after="0" w:line="240" w:lineRule="auto"/>
+        <w:ind w:left="2160"/>
+        <w:rPr>
+          <w:rFonts w:ascii="UD Digi Kyokasho NP-R" w:eastAsia="UD Digi Kyokasho NP-R" w:hAnsi="Segoe UI" w:cs="Segoe UI"/>
+        </w:rPr>
+      </w:pPr>
+    </w:p>
+    <w:p>
+      <w:pPr>
+        <w:spacing w:after="0" w:line="240" w:lineRule="auto"/>
+        <w:ind w:left="2160"/>
+        <w:rPr>
+          <w:rFonts w:ascii="UD Digi Kyokasho NP-R" w:eastAsia="UD Digi Kyokasho NP-R" w:hAnsi="Segoe UI" w:cs="Segoe UI"/>
+        </w:rPr>
+      </w:pPr>
+    </w:p>
+    <w:p>
+      <w:pPr>
+        <w:pStyle w:val="ListParagraph"/>
+        <w:numPr>
+          <w:ilvl w:val="2"/>
+          <w:numId w:val="1"/>
+        </w:numPr>
+        <w:spacing w:after="0" w:line="240" w:lineRule="auto"/>
+        <w:rPr>
+          <w:rFonts w:ascii="UD Digi Kyokasho NP-R" w:eastAsia="UD Digi Kyokasho NP-R" w:hAnsi="Segoe UI" w:cs="Segoe UI"/>
+        </w:rPr>
+      </w:pPr>
+      <w:r>
+        <w:rPr>
+          <w:rFonts w:ascii="UD Digi Kyokasho NP-R" w:eastAsia="UD Digi Kyokasho NP-R" w:hAnsi="Segoe UI" w:cs="Segoe UI"/>
+        </w:rPr>
+        <w:lastRenderedPageBreak/>
+        <w:t xml:space="preserve">We see all of them at once. At the same time, we also get a new </w:t>
+      </w:r>
+      <w:proofErr w:type="spellStart"/>
+      <w:r>
+        <w:rPr>
+          <w:rFonts w:ascii="UD Digi Kyokasho NP-R" w:eastAsia="UD Digi Kyokasho NP-R" w:hAnsi="Segoe UI" w:cs="Segoe UI"/>
+        </w:rPr>
+        <w:t>dataframe</w:t>
+      </w:r>
+      <w:proofErr w:type="spellEnd"/>
+      <w:r>
+        <w:rPr>
+          <w:rFonts w:ascii="UD Digi Kyokasho NP-R" w:eastAsia="UD Digi Kyokasho NP-R" w:hAnsi="Segoe UI" w:cs="Segoe UI"/>
+        </w:rPr>
+        <w:t xml:space="preserve"> that contains the True and False separated values. </w:t>
+      </w:r>
+    </w:p>
+    <w:p>
+      <w:pPr>
+        <w:pStyle w:val="ListParagraph"/>
+        <w:ind w:left="2160"/>
+        <w:rPr>
+          <w:rFonts w:ascii="UD Digi Kyokasho NP-R" w:eastAsia="UD Digi Kyokasho NP-R" w:hAnsi="Segoe UI" w:cs="Segoe UI"/>
+        </w:rPr>
+      </w:pPr>
+      <w:r>
+        <w:rPr>
+          <w:rFonts w:ascii="UD Digi Kyokasho NP-R" w:eastAsia="UD Digi Kyokasho NP-R" w:hAnsi="Segoe UI" w:cs="Segoe UI"/>
+        </w:rPr>
+        <w:drawing>
+          <wp:inline distT="0" distB="0" distL="0" distR="0" wp14:anchorId="2A266641" wp14:editId="088709E6">
+            <wp:extent cx="4200282" cy="3928110"/>
+            <wp:effectExtent l="0" t="0" r="0" b="0"/>
+            <wp:docPr id="12" name="Picture 12"/>
+            <wp:cNvGraphicFramePr>
+              <a:graphicFrameLocks xmlns:a="http://schemas.openxmlformats.org/drawingml/2006/main" noChangeAspect="1"/>
+            </wp:cNvGraphicFramePr>
+            <a:graphic xmlns:a="http://schemas.openxmlformats.org/drawingml/2006/main">
+              <a:graphicData uri="http://schemas.openxmlformats.org/drawingml/2006/picture">
+                <pic:pic xmlns:pic="http://schemas.openxmlformats.org/drawingml/2006/picture">
+                  <pic:nvPicPr>
+                    <pic:cNvPr id="1" name=""/>
+                    <pic:cNvPicPr/>
+                  </pic:nvPicPr>
+                  <pic:blipFill>
+                    <a:blip r:embed="rId17"/>
+                    <a:stretch>
+                      <a:fillRect/>
+                    </a:stretch>
+                  </pic:blipFill>
+                  <pic:spPr>
+                    <a:xfrm>
+                      <a:off x="0" y="0"/>
+                      <a:ext cx="4209314" cy="3936557"/>
+                    </a:xfrm>
+                    <a:prstGeom prst="rect">
+                      <a:avLst/>
+                    </a:prstGeom>
+                  </pic:spPr>
+                </pic:pic>
+              </a:graphicData>
+            </a:graphic>
+          </wp:inline>
+        </w:drawing>
+      </w:r>
+    </w:p>
+    <w:p>
+      <w:pPr>
+        <w:pStyle w:val="ListParagraph"/>
+        <w:numPr>
+          <w:ilvl w:val="2"/>
+          <w:numId w:val="1"/>
+        </w:numPr>
+        <w:spacing w:after="0" w:line="240" w:lineRule="auto"/>
+        <w:rPr>
+          <w:rFonts w:ascii="UD Digi Kyokasho NP-R" w:eastAsia="UD Digi Kyokasho NP-R" w:hAnsi="Segoe UI" w:cs="Segoe UI"/>
+        </w:rPr>
+      </w:pPr>
+      <w:r>
+        <w:rPr>
+          <w:rFonts w:ascii="UD Digi Kyokasho NP-R" w:eastAsia="UD Digi Kyokasho NP-R" w:hAnsi="Segoe UI" w:cs="Segoe UI"/>
+        </w:rPr>
+        <w:t>And so, I run another function that spits out the gaps per variable, and we see an obvious few for elimination:</w:t>
+      </w:r>
+    </w:p>
+    <w:p>
+      <w:pPr>
+        <w:pStyle w:val="ListParagraph"/>
+        <w:spacing w:after="0" w:line="240" w:lineRule="auto"/>
+        <w:ind w:left="2160"/>
+        <w:rPr>
+          <w:rFonts w:ascii="UD Digi Kyokasho NP-R" w:eastAsia="UD Digi Kyokasho NP-R" w:hAnsi="Segoe UI" w:cs="Segoe UI"/>
+        </w:rPr>
+      </w:pPr>
+      <w:r>
+        <w:rPr>
+          <w:rFonts w:ascii="UD Digi Kyokasho NP-R" w:eastAsia="UD Digi Kyokasho NP-R" w:hAnsi="Segoe UI" w:cs="Segoe UI"/>
+        </w:rPr>
+        <w:drawing>
+          <wp:inline distT="0" distB="0" distL="0" distR="0" wp14:anchorId="6B6203E8" wp14:editId="79F9AA2B">
+            <wp:extent cx="3322608" cy="1760373"/>
+            <wp:effectExtent l="0" t="0" r="0" b="0"/>
+            <wp:docPr id="14" name="Picture 14"/>
+            <wp:cNvGraphicFramePr>
+              <a:graphicFrameLocks xmlns:a="http://schemas.openxmlformats.org/drawingml/2006/main" noChangeAspect="1"/>
+            </wp:cNvGraphicFramePr>
+            <a:graphic xmlns:a="http://schemas.openxmlformats.org/drawingml/2006/main">
+              <a:graphicData uri="http://schemas.openxmlformats.org/drawingml/2006/picture">
+                <pic:pic xmlns:pic="http://schemas.openxmlformats.org/drawingml/2006/picture">
+                  <pic:nvPicPr>
+                    <pic:cNvPr id="1" name=""/>
+                    <pic:cNvPicPr/>
+                  </pic:nvPicPr>
+                  <pic:blipFill>
+                    <a:blip r:embed="rId18"/>
+                    <a:stretch>
+                      <a:fillRect/>
+                    </a:stretch>
+                  </pic:blipFill>
+                  <pic:spPr>
+                    <a:xfrm>
+                      <a:off x="0" y="0"/>
+                      <a:ext cx="3322608" cy="1760373"/>
+                    </a:xfrm>
+                    <a:prstGeom prst="rect">
+                      <a:avLst/>
+                    </a:prstGeom>
+                  </pic:spPr>
+                </pic:pic>
+              </a:graphicData>
+            </a:graphic>
+          </wp:inline>
+        </w:drawing>
+      </w:r>
+    </w:p>
+    <w:p>
+      <w:pPr>
+        <w:pStyle w:val="ListParagraph"/>
+        <w:numPr>
+          <w:ilvl w:val="2"/>
+          <w:numId w:val="1"/>
+        </w:numPr>
+        <w:spacing w:after="0" w:line="240" w:lineRule="auto"/>
+        <w:rPr>
+          <w:rFonts w:ascii="UD Digi Kyokasho NP-R" w:eastAsia="UD Digi Kyokasho NP-R" w:hAnsi="Segoe UI" w:cs="Segoe UI"/>
+        </w:rPr>
+      </w:pPr>
+      <w:r>
+        <w:rPr>
+          <w:rFonts w:ascii="UD Digi Kyokasho NP-R" w:eastAsia="UD Digi Kyokasho NP-R" w:hAnsi="Segoe UI" w:cs="Segoe UI"/>
+        </w:rPr>
+        <w:t xml:space="preserve">The </w:t>
+      </w:r>
+      <w:proofErr w:type="spellStart"/>
+      <w:r>
+        <w:rPr>
+          <w:rFonts w:ascii="UD Digi Kyokasho NP-R" w:eastAsia="UD Digi Kyokasho NP-R" w:hAnsi="Segoe UI" w:cs="Segoe UI"/>
+        </w:rPr>
+        <w:t>cutoff</w:t>
+      </w:r>
+      <w:proofErr w:type="spellEnd"/>
+      <w:r>
+        <w:rPr>
+          <w:rFonts w:ascii="UD Digi Kyokasho NP-R" w:eastAsia="UD Digi Kyokasho NP-R" w:hAnsi="Segoe UI" w:cs="Segoe UI"/>
+        </w:rPr>
+        <w:t xml:space="preserve"> value is taken from 2.5% of total sample size. </w:t>
+      </w:r>
+    </w:p>
+    <w:p>
+      <w:pPr>
+        <w:spacing w:after="0" w:line="240" w:lineRule="auto"/>
+        <w:rPr>
+          <w:rFonts w:ascii="UD Digi Kyokasho NP-R" w:eastAsia="UD Digi Kyokasho NP-R" w:hAnsi="Segoe UI" w:cs="Segoe UI"/>
+        </w:rPr>
+      </w:pPr>
+      <w:r>
+        <w:rPr>
+          <w:rFonts w:ascii="UD Digi Kyokasho NP-R" w:eastAsia="UD Digi Kyokasho NP-R" w:hAnsi="Segoe UI" w:cs="Segoe UI"/>
+        </w:rPr>
+        <w:t xml:space="preserve">In the end, we see the winners for both numerical and categorical variables to be considered: </w:t>
+      </w:r>
+    </w:p>
+    <w:p>
+      <w:pPr>
+        <w:pStyle w:val="ListParagraph"/>
+        <w:numPr>
+          <w:ilvl w:val="0"/>
+          <w:numId w:val="6"/>
+        </w:numPr>
+        <w:spacing w:after="0" w:line="240" w:lineRule="auto"/>
+        <w:rPr>
+          <w:rFonts w:ascii="UD Digi Kyokasho NP-R" w:eastAsia="UD Digi Kyokasho NP-R" w:hAnsi="Segoe UI" w:cs="Segoe UI"/>
+        </w:rPr>
+      </w:pPr>
+      <w:r>
+        <w:rPr>
+          <w:rFonts w:ascii="UD Digi Kyokasho NP-R" w:eastAsia="UD Digi Kyokasho NP-R" w:hAnsi="Segoe UI" w:cs="Segoe UI"/>
+        </w:rPr>
+        <w:t>Age</w:t>
+      </w:r>
+    </w:p>
+    <w:p>
+      <w:pPr>
+        <w:pStyle w:val="ListParagraph"/>
+        <w:numPr>
+          <w:ilvl w:val="0"/>
+          <w:numId w:val="6"/>
+        </w:numPr>
+        <w:spacing w:after="0" w:line="240" w:lineRule="auto"/>
+        <w:rPr>
+          <w:rFonts w:ascii="UD Digi Kyokasho NP-R" w:eastAsia="UD Digi Kyokasho NP-R" w:hAnsi="Segoe UI" w:cs="Segoe UI"/>
+        </w:rPr>
+      </w:pPr>
+      <w:r>
+        <w:rPr>
+          <w:rFonts w:ascii="UD Digi Kyokasho NP-R" w:eastAsia="UD Digi Kyokasho NP-R" w:hAnsi="Segoe UI" w:cs="Segoe UI"/>
+        </w:rPr>
+        <w:t>Weight</w:t>
+      </w:r>
+    </w:p>
+    <w:p>
+      <w:pPr>
+        <w:pStyle w:val="ListParagraph"/>
+        <w:numPr>
+          <w:ilvl w:val="0"/>
+          <w:numId w:val="6"/>
+        </w:numPr>
+        <w:spacing w:after="0" w:line="240" w:lineRule="auto"/>
+        <w:rPr>
+          <w:rFonts w:ascii="UD Digi Kyokasho NP-R" w:eastAsia="UD Digi Kyokasho NP-R" w:hAnsi="Segoe UI" w:cs="Segoe UI"/>
+        </w:rPr>
+      </w:pPr>
+      <w:r>
+        <w:rPr>
+          <w:rFonts w:ascii="UD Digi Kyokasho NP-R" w:eastAsia="UD Digi Kyokasho NP-R" w:hAnsi="Segoe UI" w:cs="Segoe UI"/>
+        </w:rPr>
+        <w:t>Systolic blood pressure(</w:t>
+      </w:r>
+      <w:proofErr w:type="spellStart"/>
+      <w:r>
+        <w:rPr>
+          <w:rFonts w:ascii="UD Digi Kyokasho NP-R" w:eastAsia="UD Digi Kyokasho NP-R" w:hAnsi="Segoe UI" w:cs="Segoe UI"/>
+        </w:rPr>
+        <w:t>ap_hi</w:t>
+      </w:r>
+      <w:proofErr w:type="spellEnd"/>
+      <w:r>
+        <w:rPr>
+          <w:rFonts w:ascii="UD Digi Kyokasho NP-R" w:eastAsia="UD Digi Kyokasho NP-R" w:hAnsi="Segoe UI" w:cs="Segoe UI"/>
+        </w:rPr>
+        <w:t>)</w:t>
+      </w:r>
+    </w:p>
+    <w:p>
+      <w:pPr>
+        <w:pStyle w:val="ListParagraph"/>
+        <w:numPr>
+          <w:ilvl w:val="0"/>
+          <w:numId w:val="6"/>
+        </w:numPr>
+        <w:spacing w:after="0" w:line="240" w:lineRule="auto"/>
+        <w:rPr>
+          <w:rFonts w:ascii="UD Digi Kyokasho NP-R" w:eastAsia="UD Digi Kyokasho NP-R" w:hAnsi="Segoe UI" w:cs="Segoe UI"/>
+        </w:rPr>
+      </w:pPr>
+      <w:r>
+        <w:rPr>
+          <w:rFonts w:ascii="UD Digi Kyokasho NP-R" w:eastAsia="UD Digi Kyokasho NP-R" w:hAnsi="Segoe UI" w:cs="Segoe UI"/>
+        </w:rPr>
+        <w:t>Diastolic blood pressure(</w:t>
+      </w:r>
+      <w:proofErr w:type="spellStart"/>
+      <w:r>
+        <w:rPr>
+          <w:rFonts w:ascii="UD Digi Kyokasho NP-R" w:eastAsia="UD Digi Kyokasho NP-R" w:hAnsi="Segoe UI" w:cs="Segoe UI"/>
+        </w:rPr>
+        <w:t>ap_lo</w:t>
+      </w:r>
+      <w:proofErr w:type="spellEnd"/>
+      <w:r>
+        <w:rPr>
+          <w:rFonts w:ascii="UD Digi Kyokasho NP-R" w:eastAsia="UD Digi Kyokasho NP-R" w:hAnsi="Segoe UI" w:cs="Segoe UI"/>
+        </w:rPr>
+        <w:t>)</w:t>
+      </w:r>
+    </w:p>
+    <w:p>
+      <w:pPr>
+        <w:pStyle w:val="ListParagraph"/>
+        <w:numPr>
+          <w:ilvl w:val="0"/>
+          <w:numId w:val="6"/>
+        </w:numPr>
+        <w:spacing w:after="0" w:line="240" w:lineRule="auto"/>
+        <w:rPr>
+          <w:rFonts w:ascii="UD Digi Kyokasho NP-R" w:eastAsia="UD Digi Kyokasho NP-R" w:hAnsi="Segoe UI" w:cs="Segoe UI"/>
+        </w:rPr>
+      </w:pPr>
+      <w:r>
+        <w:rPr>
+          <w:rFonts w:ascii="UD Digi Kyokasho NP-R" w:eastAsia="UD Digi Kyokasho NP-R" w:hAnsi="Segoe UI" w:cs="Segoe UI"/>
+        </w:rPr>
+        <w:t>Cholesterol</w:t>
+      </w:r>
+    </w:p>
+    <w:p>
+      <w:pPr>
+        <w:pStyle w:val="ListParagraph"/>
+        <w:numPr>
+          <w:ilvl w:val="0"/>
+          <w:numId w:val="6"/>
+        </w:numPr>
+        <w:spacing w:after="0" w:line="240" w:lineRule="auto"/>
+        <w:rPr>
+          <w:rFonts w:ascii="UD Digi Kyokasho NP-R" w:eastAsia="UD Digi Kyokasho NP-R" w:hAnsi="Segoe UI" w:cs="Segoe UI"/>
+        </w:rPr>
+      </w:pPr>
+      <w:r>
+        <w:rPr>
+          <w:rFonts w:ascii="UD Digi Kyokasho NP-R" w:eastAsia="UD Digi Kyokasho NP-R" w:hAnsi="Segoe UI" w:cs="Segoe UI"/>
+        </w:rPr>
+        <w:t>Glucose</w:t>
+      </w:r>
+    </w:p>
+    <w:p>
+      <w:pPr>
+        <w:pStyle w:val="ListParagraph"/>
+        <w:numPr>
+          <w:ilvl w:val="0"/>
+          <w:numId w:val="6"/>
+        </w:numPr>
+        <w:spacing w:after="0" w:line="240" w:lineRule="auto"/>
+        <w:rPr>
+          <w:rFonts w:ascii="UD Digi Kyokasho NP-R" w:eastAsia="UD Digi Kyokasho NP-R" w:hAnsi="Segoe UI" w:cs="Segoe UI"/>
+        </w:rPr>
+      </w:pPr>
+      <w:r>
+        <w:rPr>
+          <w:rFonts w:ascii="UD Digi Kyokasho NP-R" w:eastAsia="UD Digi Kyokasho NP-R" w:hAnsi="Segoe UI" w:cs="Segoe UI"/>
+        </w:rPr>
+        <w:t>Active binary</w:t>
+      </w:r>
+    </w:p>
+    <w:p>
+      <w:pPr>
+        <w:spacing w:after="0" w:line="240" w:lineRule="auto"/>
+        <w:ind w:left="2160"/>
+        <w:rPr>
+          <w:rFonts w:ascii="UD Digi Kyokasho NP-R" w:eastAsia="UD Digi Kyokasho NP-R" w:hAnsi="Segoe UI" w:cs="Segoe UI" w:hint="eastAsia"/>
+        </w:rPr>
+      </w:pPr>
+    </w:p>
+    <w:p>
+      <w:pPr>
+        <w:pStyle w:val="ListParagraph"/>
+        <w:numPr>
+          <w:ilvl w:val="0"/>
+          <w:numId w:val="1"/>
+        </w:numPr>
+        <w:rPr>
+          <w:rFonts w:ascii="UD Digi Kyokasho NP-R" w:eastAsia="UD Digi Kyokasho NP-R" w:hAnsi="Times New Roman" w:cs="Times New Roman"/>
+        </w:rPr>
+      </w:pPr>
+      <w:r>
+        <w:rPr>
+          <w:rFonts w:ascii="UD Digi Kyokasho NP-R" w:eastAsia="UD Digi Kyokasho NP-R" w:hAnsi="Times New Roman" w:cs="Times New Roman"/>
+        </w:rPr>
+        <w:lastRenderedPageBreak/>
+        <w:t>Formulating an issue</w:t>
       </w:r>
     </w:p>
     <w:p>
@@ -2148,31 +3970,129 @@
         <w:rPr>
           <w:rFonts w:ascii="UD Digi Kyokasho NP-R" w:eastAsia="UD Digi Kyokasho NP-R" w:hAnsi="Times New Roman" w:cs="Times New Roman"/>
         </w:rPr>
-        <w:t xml:space="preserve">And the former showed that I was right. Height has a high chance of not playing a role. And hence, I will throw away </w:t>
-      </w:r>
-      <w:r>
-        <w:rPr>
-          <w:rFonts w:ascii="UD Digi Kyokasho NP-R" w:eastAsia="UD Digi Kyokasho NP-R" w:hAnsi="Times New Roman" w:cs="Times New Roman"/>
-        </w:rPr>
-        <w:t>‘</w:t>
-      </w:r>
-      <w:r>
-        <w:rPr>
-          <w:rFonts w:ascii="UD Digi Kyokasho NP-R" w:eastAsia="UD Digi Kyokasho NP-R" w:hAnsi="Times New Roman" w:cs="Times New Roman"/>
-        </w:rPr>
-        <w:t>height</w:t>
-      </w:r>
-      <w:r>
-        <w:rPr>
-          <w:rFonts w:ascii="UD Digi Kyokasho NP-R" w:eastAsia="UD Digi Kyokasho NP-R" w:hAnsi="Times New Roman" w:cs="Times New Roman"/>
-        </w:rPr>
-        <w:t>’</w:t>
-      </w:r>
-      <w:r>
-        <w:rPr>
-          <w:rFonts w:ascii="UD Digi Kyokasho NP-R" w:eastAsia="UD Digi Kyokasho NP-R" w:hAnsi="Times New Roman" w:cs="Times New Roman"/>
-        </w:rPr>
-        <w:t xml:space="preserve">. </w:t>
+        <w:t>We decide to focus on cardiovascular disease due to the following reasons: &lt;Mainly interest reasons&gt;</w:t>
+      </w:r>
+    </w:p>
+    <w:p>
+      <w:pPr>
+        <w:pStyle w:val="ListParagraph"/>
+        <w:numPr>
+          <w:ilvl w:val="2"/>
+          <w:numId w:val="1"/>
+        </w:numPr>
+        <w:rPr>
+          <w:rFonts w:ascii="UD Digi Kyokasho NP-R" w:eastAsia="UD Digi Kyokasho NP-R" w:hAnsi="Times New Roman" w:cs="Times New Roman"/>
+        </w:rPr>
+      </w:pPr>
+      <w:r>
+        <w:rPr>
+          <w:rFonts w:ascii="UD Digi Kyokasho NP-R" w:eastAsia="UD Digi Kyokasho NP-R" w:hAnsi="Times New Roman" w:cs="Times New Roman"/>
+        </w:rPr>
+        <w:t xml:space="preserve">That is what the dataset was for at the start. </w:t>
+      </w:r>
+    </w:p>
+    <w:p>
+      <w:pPr>
+        <w:pStyle w:val="ListParagraph"/>
+        <w:numPr>
+          <w:ilvl w:val="2"/>
+          <w:numId w:val="1"/>
+        </w:numPr>
+        <w:rPr>
+          <w:rFonts w:ascii="UD Digi Kyokasho NP-R" w:eastAsia="UD Digi Kyokasho NP-R" w:hAnsi="Times New Roman" w:cs="Times New Roman"/>
+        </w:rPr>
+      </w:pPr>
+      <w:r>
+        <w:rPr>
+          <w:rFonts w:ascii="UD Digi Kyokasho NP-R" w:eastAsia="UD Digi Kyokasho NP-R" w:hAnsi="Times New Roman" w:cs="Times New Roman"/>
+        </w:rPr>
+        <w:t>Smoke, alco and active seem to be quite skewed, and</w:t>
+      </w:r>
+      <w:r>
+        <w:rPr>
+          <w:rFonts w:ascii="UD Digi Kyokasho NP-R" w:eastAsia="UD Digi Kyokasho NP-R" w:hAnsi="Times New Roman" w:cs="Times New Roman"/>
+        </w:rPr>
+        <w:t xml:space="preserve"> these are observed, not predicted.</w:t>
+      </w:r>
+      <w:r>
+        <w:rPr>
+          <w:rFonts w:ascii="UD Digi Kyokasho NP-R" w:eastAsia="UD Digi Kyokasho NP-R" w:hAnsi="Times New Roman" w:cs="Times New Roman"/>
+        </w:rPr>
+        <w:t xml:space="preserve"> </w:t>
+      </w:r>
+    </w:p>
+    <w:p>
+      <w:pPr>
+        <w:pStyle w:val="ListParagraph"/>
+        <w:numPr>
+          <w:ilvl w:val="2"/>
+          <w:numId w:val="1"/>
+        </w:numPr>
+        <w:rPr>
+          <w:rFonts w:ascii="UD Digi Kyokasho NP-R" w:eastAsia="UD Digi Kyokasho NP-R" w:hAnsi="Times New Roman" w:cs="Times New Roman"/>
+        </w:rPr>
+      </w:pPr>
+      <w:r>
+        <w:rPr>
+          <w:rFonts w:ascii="UD Digi Kyokasho NP-R" w:eastAsia="UD Digi Kyokasho NP-R" w:hAnsi="Times New Roman" w:cs="Times New Roman"/>
+        </w:rPr>
+        <w:t xml:space="preserve">Investigating the correlation between the numerical variables seem useless, and even if it shows something interesting that is not what we are interested in. </w:t>
+      </w:r>
+    </w:p>
+    <w:p>
+      <w:pPr>
+        <w:pStyle w:val="ListParagraph"/>
+        <w:numPr>
+          <w:ilvl w:val="2"/>
+          <w:numId w:val="1"/>
+        </w:numPr>
+        <w:rPr>
+          <w:rFonts w:ascii="UD Digi Kyokasho NP-R" w:eastAsia="UD Digi Kyokasho NP-R" w:hAnsi="Times New Roman" w:cs="Times New Roman"/>
+        </w:rPr>
+      </w:pPr>
+      <w:r>
+        <w:rPr>
+          <w:rFonts w:ascii="UD Digi Kyokasho NP-R" w:eastAsia="UD Digi Kyokasho NP-R" w:hAnsi="Times New Roman" w:cs="Times New Roman"/>
+        </w:rPr>
+        <w:t>Cardiovascular disease prediction is the obvious outcome for this dataset</w:t>
+      </w:r>
+      <w:r>
+        <w:rPr>
+          <w:rFonts w:ascii="UD Digi Kyokasho NP-R" w:eastAsia="UD Digi Kyokasho NP-R" w:hAnsi="Times New Roman" w:cs="Times New Roman"/>
+        </w:rPr>
+        <w:t xml:space="preserve">, since it is the biggest effect in the dataset as it describes a serious </w:t>
+      </w:r>
+      <w:proofErr w:type="gramStart"/>
+      <w:r>
+        <w:rPr>
+          <w:rFonts w:ascii="UD Digi Kyokasho NP-R" w:eastAsia="UD Digi Kyokasho NP-R" w:hAnsi="Times New Roman" w:cs="Times New Roman"/>
+        </w:rPr>
+        <w:t>illness(</w:t>
+      </w:r>
+      <w:proofErr w:type="gramEnd"/>
+      <w:r>
+        <w:rPr>
+          <w:rFonts w:ascii="UD Digi Kyokasho NP-R" w:eastAsia="UD Digi Kyokasho NP-R" w:hAnsi="Times New Roman" w:cs="Times New Roman"/>
+        </w:rPr>
+        <w:t xml:space="preserve">meaning next step is death or prevention). </w:t>
+      </w:r>
+    </w:p>
+    <w:p>
+      <w:pPr>
+        <w:pStyle w:val="ListParagraph"/>
+        <w:numPr>
+          <w:ilvl w:val="0"/>
+          <w:numId w:val="1"/>
+        </w:numPr>
+        <w:rPr>
+          <w:rFonts w:ascii="UD Digi Kyokasho NP-R" w:eastAsia="UD Digi Kyokasho NP-R" w:hAnsi="Times New Roman" w:cs="Times New Roman"/>
+        </w:rPr>
+      </w:pPr>
+      <w:r>
+        <w:rPr>
+          <w:rFonts w:ascii="UD Digi Kyokasho NP-R" w:eastAsia="UD Digi Kyokasho NP-R" w:hAnsi="Times New Roman" w:cs="Times New Roman"/>
+        </w:rPr>
+        <w:t>Deciding on final approach to problem</w:t>
       </w:r>
     </w:p>
     <w:p>
@@ -2184,264 +4104,8 @@
         </w:numPr>
         <w:rPr>
           <w:rFonts w:ascii="UD Digi Kyokasho NP-R" w:eastAsia="UD Digi Kyokasho NP-R" w:hAnsi="Times New Roman" w:cs="Times New Roman"/>
-          <w:highlight w:val="yellow"/>
-        </w:rPr>
-      </w:pPr>
-      <w:proofErr w:type="gramStart"/>
-      <w:r>
-        <w:rPr>
-          <w:rFonts w:ascii="UD Digi Kyokasho NP-R" w:eastAsia="UD Digi Kyokasho NP-R" w:hAnsi="Times New Roman" w:cs="Times New Roman"/>
-          <w:highlight w:val="yellow"/>
-        </w:rPr>
-        <w:t>…</w:t>
-      </w:r>
-      <w:r>
-        <w:rPr>
-          <w:rFonts w:ascii="UD Digi Kyokasho NP-R" w:eastAsia="UD Digi Kyokasho NP-R" w:hAnsi="Times New Roman" w:cs="Times New Roman"/>
-          <w:highlight w:val="yellow"/>
-        </w:rPr>
-        <w:t>[</w:t>
-      </w:r>
-      <w:proofErr w:type="gramEnd"/>
-      <w:r>
-        <w:rPr>
-          <w:rFonts w:ascii="UD Digi Kyokasho NP-R" w:eastAsia="UD Digi Kyokasho NP-R" w:hAnsi="Times New Roman" w:cs="Times New Roman"/>
-          <w:highlight w:val="yellow"/>
-        </w:rPr>
-        <w:t>work in progress]</w:t>
-      </w:r>
-    </w:p>
-    <w:p>
-      <w:pPr>
-        <w:pStyle w:val="ListParagraph"/>
-        <w:numPr>
-          <w:ilvl w:val="0"/>
-          <w:numId w:val="1"/>
-        </w:numPr>
-        <w:rPr>
-          <w:rFonts w:ascii="UD Digi Kyokasho NP-R" w:eastAsia="UD Digi Kyokasho NP-R" w:hAnsi="Times New Roman" w:cs="Times New Roman"/>
-        </w:rPr>
-      </w:pPr>
-      <w:r>
-        <w:rPr>
-          <w:rFonts w:ascii="UD Digi Kyokasho NP-R" w:eastAsia="UD Digi Kyokasho NP-R" w:hAnsi="Times New Roman" w:cs="Times New Roman"/>
-        </w:rPr>
-        <w:t>Formulating an issue</w:t>
-      </w:r>
-    </w:p>
-    <w:p>
-      <w:pPr>
-        <w:pStyle w:val="ListParagraph"/>
-        <w:numPr>
-          <w:ilvl w:val="1"/>
-          <w:numId w:val="1"/>
-        </w:numPr>
-        <w:rPr>
-          <w:rFonts w:ascii="UD Digi Kyokasho NP-R" w:eastAsia="UD Digi Kyokasho NP-R" w:hAnsi="Times New Roman" w:cs="Times New Roman"/>
-        </w:rPr>
-      </w:pPr>
-      <w:r>
-        <w:rPr>
-          <w:rFonts w:ascii="UD Digi Kyokasho NP-R" w:eastAsia="UD Digi Kyokasho NP-R" w:hAnsi="Times New Roman" w:cs="Times New Roman"/>
-        </w:rPr>
-        <w:t>We decide to focus on cardiovascular disease due to the following reasons: &lt;Mainly interest reasons&gt;</w:t>
-      </w:r>
-    </w:p>
-    <w:p>
-      <w:pPr>
-        <w:pStyle w:val="ListParagraph"/>
-        <w:numPr>
-          <w:ilvl w:val="2"/>
-          <w:numId w:val="1"/>
-        </w:numPr>
-        <w:rPr>
-          <w:rFonts w:ascii="UD Digi Kyokasho NP-R" w:eastAsia="UD Digi Kyokasho NP-R" w:hAnsi="Times New Roman" w:cs="Times New Roman"/>
-        </w:rPr>
-      </w:pPr>
-      <w:r>
-        <w:rPr>
-          <w:rFonts w:ascii="UD Digi Kyokasho NP-R" w:eastAsia="UD Digi Kyokasho NP-R" w:hAnsi="Times New Roman" w:cs="Times New Roman"/>
-        </w:rPr>
-        <w:t xml:space="preserve">That is what the dataset was for at the start. </w:t>
-      </w:r>
-    </w:p>
-    <w:p>
-      <w:pPr>
-        <w:pStyle w:val="ListParagraph"/>
-        <w:numPr>
-          <w:ilvl w:val="2"/>
-          <w:numId w:val="1"/>
-        </w:numPr>
-        <w:rPr>
-          <w:rFonts w:ascii="UD Digi Kyokasho NP-R" w:eastAsia="UD Digi Kyokasho NP-R" w:hAnsi="Times New Roman" w:cs="Times New Roman"/>
-        </w:rPr>
-      </w:pPr>
-      <w:r>
-        <w:rPr>
-          <w:rFonts w:ascii="UD Digi Kyokasho NP-R" w:eastAsia="UD Digi Kyokasho NP-R" w:hAnsi="Times New Roman" w:cs="Times New Roman"/>
-        </w:rPr>
-        <w:t xml:space="preserve">Smoke, alco and active seem to be quite skewed, and we are honestly not interested in it. </w:t>
-      </w:r>
-    </w:p>
-    <w:p>
-      <w:pPr>
-        <w:pStyle w:val="ListParagraph"/>
-        <w:numPr>
-          <w:ilvl w:val="2"/>
-          <w:numId w:val="1"/>
-        </w:numPr>
-        <w:rPr>
-          <w:rFonts w:ascii="UD Digi Kyokasho NP-R" w:eastAsia="UD Digi Kyokasho NP-R" w:hAnsi="Times New Roman" w:cs="Times New Roman"/>
-          <w:highlight w:val="yellow"/>
-        </w:rPr>
-      </w:pPr>
-      <w:proofErr w:type="spellStart"/>
-      <w:r>
-        <w:rPr>
-          <w:rFonts w:ascii="UD Digi Kyokasho NP-R" w:eastAsia="UD Digi Kyokasho NP-R" w:hAnsi="Times New Roman" w:cs="Times New Roman"/>
-          <w:highlight w:val="yellow"/>
-        </w:rPr>
-        <w:lastRenderedPageBreak/>
-        <w:t>Gluc</w:t>
-      </w:r>
-      <w:proofErr w:type="spellEnd"/>
-      <w:r>
-        <w:rPr>
-          <w:rFonts w:ascii="UD Digi Kyokasho NP-R" w:eastAsia="UD Digi Kyokasho NP-R" w:hAnsi="Times New Roman" w:cs="Times New Roman"/>
-          <w:highlight w:val="yellow"/>
-        </w:rPr>
-        <w:t xml:space="preserve">, Cholesterol </w:t>
-      </w:r>
-      <w:proofErr w:type="gramStart"/>
-      <w:r>
-        <w:rPr>
-          <w:rFonts w:ascii="UD Digi Kyokasho NP-R" w:eastAsia="UD Digi Kyokasho NP-R" w:hAnsi="Times New Roman" w:cs="Times New Roman"/>
-          <w:highlight w:val="yellow"/>
-        </w:rPr>
-        <w:t>seem</w:t>
-      </w:r>
-      <w:proofErr w:type="gramEnd"/>
-      <w:r>
-        <w:rPr>
-          <w:rFonts w:ascii="UD Digi Kyokasho NP-R" w:eastAsia="UD Digi Kyokasho NP-R" w:hAnsi="Times New Roman" w:cs="Times New Roman"/>
-          <w:highlight w:val="yellow"/>
-        </w:rPr>
-        <w:t xml:space="preserve"> interesting, but we </w:t>
-      </w:r>
-      <w:r>
-        <w:rPr>
-          <w:rFonts w:ascii="UD Digi Kyokasho NP-R" w:eastAsia="UD Digi Kyokasho NP-R" w:hAnsi="Times New Roman" w:cs="Times New Roman"/>
-          <w:highlight w:val="yellow"/>
-        </w:rPr>
-        <w:t xml:space="preserve">currently </w:t>
-      </w:r>
-      <w:r>
-        <w:rPr>
-          <w:rFonts w:ascii="UD Digi Kyokasho NP-R" w:eastAsia="UD Digi Kyokasho NP-R" w:hAnsi="Times New Roman" w:cs="Times New Roman"/>
-          <w:highlight w:val="yellow"/>
-        </w:rPr>
-        <w:t>believe Cardio is our biggest ticket. These will be tested in the future</w:t>
-      </w:r>
-      <w:r>
-        <w:rPr>
-          <w:rFonts w:ascii="UD Digi Kyokasho NP-R" w:eastAsia="UD Digi Kyokasho NP-R" w:hAnsi="Times New Roman" w:cs="Times New Roman"/>
-          <w:highlight w:val="yellow"/>
-        </w:rPr>
-        <w:t xml:space="preserve"> however</w:t>
-      </w:r>
-      <w:r>
-        <w:rPr>
-          <w:rFonts w:ascii="UD Digi Kyokasho NP-R" w:eastAsia="UD Digi Kyokasho NP-R" w:hAnsi="Times New Roman" w:cs="Times New Roman"/>
-          <w:highlight w:val="yellow"/>
-        </w:rPr>
-        <w:t xml:space="preserve">. </w:t>
-      </w:r>
-    </w:p>
-    <w:p>
-      <w:pPr>
-        <w:pStyle w:val="ListParagraph"/>
-        <w:numPr>
-          <w:ilvl w:val="2"/>
-          <w:numId w:val="1"/>
-        </w:numPr>
-        <w:rPr>
-          <w:rFonts w:ascii="UD Digi Kyokasho NP-R" w:eastAsia="UD Digi Kyokasho NP-R" w:hAnsi="Times New Roman" w:cs="Times New Roman"/>
-        </w:rPr>
-      </w:pPr>
-      <w:r>
-        <w:rPr>
-          <w:rFonts w:ascii="UD Digi Kyokasho NP-R" w:eastAsia="UD Digi Kyokasho NP-R" w:hAnsi="Times New Roman" w:cs="Times New Roman"/>
-        </w:rPr>
-        <w:t xml:space="preserve">Investigating the correlation between the numerical variables seem useless, and even if it shows something interesting that is not what we are interested in. </w:t>
-      </w:r>
-    </w:p>
-    <w:p>
-      <w:pPr>
-        <w:pStyle w:val="ListParagraph"/>
-        <w:numPr>
-          <w:ilvl w:val="2"/>
-          <w:numId w:val="1"/>
-        </w:numPr>
-        <w:rPr>
-          <w:rFonts w:ascii="UD Digi Kyokasho NP-R" w:eastAsia="UD Digi Kyokasho NP-R" w:hAnsi="Times New Roman" w:cs="Times New Roman"/>
-        </w:rPr>
-      </w:pPr>
-      <w:r>
-        <w:rPr>
-          <w:rFonts w:ascii="UD Digi Kyokasho NP-R" w:eastAsia="UD Digi Kyokasho NP-R" w:hAnsi="Times New Roman" w:cs="Times New Roman"/>
-        </w:rPr>
-        <w:t xml:space="preserve">Cardiovascular disease prediction is the obvious outcome for this dataset.  </w:t>
-      </w:r>
-    </w:p>
-    <w:p>
-      <w:pPr>
-        <w:pStyle w:val="ListParagraph"/>
-        <w:numPr>
-          <w:ilvl w:val="0"/>
-          <w:numId w:val="1"/>
-        </w:numPr>
-        <w:rPr>
-          <w:rFonts w:ascii="UD Digi Kyokasho NP-R" w:eastAsia="UD Digi Kyokasho NP-R" w:hAnsi="Times New Roman" w:cs="Times New Roman"/>
-        </w:rPr>
-      </w:pPr>
-      <w:r>
-        <w:rPr>
-          <w:rFonts w:ascii="UD Digi Kyokasho NP-R" w:eastAsia="UD Digi Kyokasho NP-R" w:hAnsi="Times New Roman" w:cs="Times New Roman"/>
-        </w:rPr>
-        <w:t>Deciding on final approach to problem</w:t>
-      </w:r>
-    </w:p>
-    <w:p>
-      <w:pPr>
-        <w:pStyle w:val="ListParagraph"/>
-        <w:numPr>
-          <w:ilvl w:val="1"/>
-          <w:numId w:val="1"/>
-        </w:numPr>
-        <w:rPr>
-          <w:rFonts w:ascii="UD Digi Kyokasho NP-R" w:eastAsia="UD Digi Kyokasho NP-R" w:hAnsi="Times New Roman" w:cs="Times New Roman" w:hint="eastAsia"/>
-        </w:rPr>
-      </w:pPr>
-      <w:r>
-        <w:rPr>
-          <w:rFonts w:ascii="UD Digi Kyokasho NP-R" w:eastAsia="UD Digi Kyokasho NP-R" w:hAnsi="Times New Roman" w:cs="Times New Roman"/>
-        </w:rPr>
-        <w:t xml:space="preserve">Linear Discriminant Model =&gt; f(variables) = </w:t>
-      </w:r>
-      <w:proofErr w:type="gramStart"/>
-      <w:r>
-        <w:rPr>
-          <w:rFonts w:ascii="UD Digi Kyokasho NP-R" w:eastAsia="UD Digi Kyokasho NP-R" w:hAnsi="Times New Roman" w:cs="Times New Roman"/>
-        </w:rPr>
-        <w:t>P(</w:t>
-      </w:r>
-      <w:proofErr w:type="gramEnd"/>
-      <w:r>
-        <w:rPr>
-          <w:rFonts w:ascii="UD Digi Kyokasho NP-R" w:eastAsia="UD Digi Kyokasho NP-R" w:hAnsi="Times New Roman" w:cs="Times New Roman"/>
-        </w:rPr>
-        <w:t xml:space="preserve">cardiovascular disease). </w:t>
-      </w:r>
+        </w:rPr>
+      </w:pPr>
     </w:p>
     <w:sectPr>
       <w:pgSz w:w="11906" w:h="16838"/>
@@ -2454,8 +4118,364 @@
 </file>
 
 <file path=word/numbering.xml><?xml version="1.0" encoding="utf-8"?>
-<w:numbering xmlns:wpc="http://schemas.microsoft.com/office/word/2010/wordprocessingCanvas" xmlns:cx="http://schemas.microsoft.com/office/drawing/2014/chartex" xmlns:cx1="http://schemas.microsoft.com/office/drawing/2015/9/8/chartex" xmlns:cx2="http://schemas.microsoft.com/office/drawing/2015/10/21/chartex" xmlns:cx3="http://schemas.microsoft.com/office/drawing/2016/5/9/chartex" xmlns:cx4="http://schemas.microsoft.com/office/drawing/2016/5/10/chartex" xmlns:cx5="http://schemas.microsoft.com/office/drawing/2016/5/11/chartex" xmlns:cx6="http://schemas.microsoft.com/office/drawing/2016/5/12/chartex" xmlns:cx7="http://schemas.microsoft.com/office/drawing/2016/5/13/chartex" xmlns:cx8="http://schemas.microsoft.com/office/drawing/2016/5/14/chartex" xmlns:mc="http://schemas.openxmlformats.org/markup-compatibility/2006" xmlns:aink="http://schemas.microsoft.com/office/drawing/2016/ink" xmlns:am3d="http://schemas.microsoft.com/office/drawing/2017/model3d" xmlns:o="urn:schemas-microsoft-com:office:office" xmlns:oel="http://schemas.microsoft.com/office/2019/extlst" xmlns:r="http://schemas.openxmlformats.org/officeDocument/2006/relationships" xmlns:m="http://schemas.openxmlformats.org/officeDocument/2006/math" xmlns:v="urn:schemas-microsoft-com:vml" xmlns:wp14="http://schemas.microsoft.com/office/word/2010/wordprocessingDrawing" xmlns:wp="http://schemas.openxmlformats.org/drawingml/2006/wordprocessingDrawing" xmlns:w10="urn:schemas-microsoft-com:office:word" xmlns:w="http://schemas.openxmlformats.org/wordprocessingml/2006/main" xmlns:w14="http://schemas.microsoft.com/office/word/2010/wordml" xmlns:w15="http://schemas.microsoft.com/office/word/2012/wordml" xmlns:w16cex="http://schemas.microsoft.com/office/word/2018/wordml/cex" xmlns:w16cid="http://schemas.microsoft.com/office/word/2016/wordml/cid" xmlns:w16="http://schemas.microsoft.com/office/word/2018/wordml" xmlns:w16sdtdh="http://schemas.microsoft.com/office/word/2020/wordml/sdtdatahash" xmlns:w16se="http://schemas.microsoft.com/office/word/2015/wordml/symex" xmlns:wpg="http://schemas.microsoft.com/office/word/2010/wordprocessingGroup" xmlns:wpi="http://schemas.microsoft.com/office/word/2010/wordprocessingInk" xmlns:wne="http://schemas.microsoft.com/office/word/2006/wordml" xmlns:wps="http://schemas.microsoft.com/office/word/2010/wordprocessingShape" mc:Ignorable="w14 w15 w16se w16cid w16 w16cex w16sdtdh wp14">
+<w:numbering xmlns:wpc="http://schemas.microsoft.com/office/word/2010/wordprocessingCanvas" xmlns:cx="http://schemas.microsoft.com/office/drawing/2014/chartex" xmlns:cx1="http://schemas.microsoft.com/office/drawing/2015/9/8/chartex" xmlns:cx2="http://schemas.microsoft.com/office/drawing/2015/10/21/chartex" xmlns:cx3="http://schemas.microsoft.com/office/drawing/2016/5/9/chartex" xmlns:cx4="http://schemas.microsoft.com/office/drawing/2016/5/10/chartex" xmlns:cx5="http://schemas.microsoft.com/office/drawing/2016/5/11/chartex" xmlns:cx6="http://schemas.microsoft.com/office/drawing/2016/5/12/chartex" xmlns:cx7="http://schemas.microsoft.com/office/drawing/2016/5/13/chartex" xmlns:cx8="http://schemas.microsoft.com/office/drawing/2016/5/14/chartex" xmlns:mc="http://schemas.openxmlformats.org/markup-compatibility/2006" xmlns:aink="http://schemas.microsoft.com/office/drawing/2016/ink" xmlns:am3d="http://schemas.microsoft.com/office/drawing/2017/model3d" xmlns:o="urn:schemas-microsoft-com:office:office" xmlns:oel="http://schemas.microsoft.com/office/2019/extlst" xmlns:r="http://schemas.openxmlformats.org/officeDocument/2006/relationships" xmlns:m="http://schemas.openxmlformats.org/officeDocument/2006/math" xmlns:v="urn:schemas-microsoft-com:vml" xmlns:wp14="http://schemas.microsoft.com/office/word/2010/wordprocessingDrawing" xmlns:wp="http://schemas.openxmlformats.org/drawingml/2006/wordprocessingDrawing" xmlns:w10="urn:schemas-microsoft-com:office:word" xmlns:w="http://schemas.openxmlformats.org/wordprocessingml/2006/main" xmlns:w14="http://schemas.microsoft.com/office/word/2010/wordml" xmlns:w15="http://schemas.microsoft.com/office/word/2012/wordml" xmlns:w16cex="http://schemas.microsoft.com/office/word/2018/wordml/cex" xmlns:w16cid="http://schemas.microsoft.com/office/word/2016/wordml/cid" xmlns:w16="http://schemas.microsoft.com/office/word/2018/wordml" xmlns:w16du="http://schemas.microsoft.com/office/word/2023/wordml/word16du" xmlns:w16sdtdh="http://schemas.microsoft.com/office/word/2020/wordml/sdtdatahash" xmlns:w16se="http://schemas.microsoft.com/office/word/2015/wordml/symex" xmlns:wpg="http://schemas.microsoft.com/office/word/2010/wordprocessingGroup" xmlns:wpi="http://schemas.microsoft.com/office/word/2010/wordprocessingInk" xmlns:wne="http://schemas.microsoft.com/office/word/2006/wordml" xmlns:wps="http://schemas.microsoft.com/office/word/2010/wordprocessingShape" mc:Ignorable="w14 w15 w16se w16cid w16 w16cex w16sdtdh wp14">
   <w:abstractNum w:abstractNumId="0" w15:restartNumberingAfterBreak="0">
+    <w:nsid w:val="0465360D"/>
+    <w:multiLevelType w:val="hybridMultilevel"/>
+    <w:tmpl w:val="4D16D0BE"/>
+    <w:lvl w:ilvl="0" w:tplc="02D8718A">
+      <w:start w:val="1"/>
+      <w:numFmt w:val="decimal"/>
+      <w:lvlText w:val="%1."/>
+      <w:lvlJc w:val="left"/>
+      <w:pPr>
+        <w:ind w:left="2520" w:hanging="360"/>
+      </w:pPr>
+      <w:rPr>
+        <w:rFonts w:hint="default"/>
+      </w:rPr>
+    </w:lvl>
+    <w:lvl w:ilvl="1" w:tplc="48090019" w:tentative="1">
+      <w:start w:val="1"/>
+      <w:numFmt w:val="lowerLetter"/>
+      <w:lvlText w:val="%2."/>
+      <w:lvlJc w:val="left"/>
+      <w:pPr>
+        <w:ind w:left="3240" w:hanging="360"/>
+      </w:pPr>
+    </w:lvl>
+    <w:lvl w:ilvl="2" w:tplc="4809001B" w:tentative="1">
+      <w:start w:val="1"/>
+      <w:numFmt w:val="lowerRoman"/>
+      <w:lvlText w:val="%3."/>
+      <w:lvlJc w:val="right"/>
+      <w:pPr>
+        <w:ind w:left="3960" w:hanging="180"/>
+      </w:pPr>
+    </w:lvl>
+    <w:lvl w:ilvl="3" w:tplc="4809000F" w:tentative="1">
+      <w:start w:val="1"/>
+      <w:numFmt w:val="decimal"/>
+      <w:lvlText w:val="%4."/>
+      <w:lvlJc w:val="left"/>
+      <w:pPr>
+        <w:ind w:left="4680" w:hanging="360"/>
+      </w:pPr>
+    </w:lvl>
+    <w:lvl w:ilvl="4" w:tplc="48090019" w:tentative="1">
+      <w:start w:val="1"/>
+      <w:numFmt w:val="lowerLetter"/>
+      <w:lvlText w:val="%5."/>
+      <w:lvlJc w:val="left"/>
+      <w:pPr>
+        <w:ind w:left="5400" w:hanging="360"/>
+      </w:pPr>
+    </w:lvl>
+    <w:lvl w:ilvl="5" w:tplc="4809001B" w:tentative="1">
+      <w:start w:val="1"/>
+      <w:numFmt w:val="lowerRoman"/>
+      <w:lvlText w:val="%6."/>
+      <w:lvlJc w:val="right"/>
+      <w:pPr>
+        <w:ind w:left="6120" w:hanging="180"/>
+      </w:pPr>
+    </w:lvl>
+    <w:lvl w:ilvl="6" w:tplc="4809000F" w:tentative="1">
+      <w:start w:val="1"/>
+      <w:numFmt w:val="decimal"/>
+      <w:lvlText w:val="%7."/>
+      <w:lvlJc w:val="left"/>
+      <w:pPr>
+        <w:ind w:left="6840" w:hanging="360"/>
+      </w:pPr>
+    </w:lvl>
+    <w:lvl w:ilvl="7" w:tplc="48090019" w:tentative="1">
+      <w:start w:val="1"/>
+      <w:numFmt w:val="lowerLetter"/>
+      <w:lvlText w:val="%8."/>
+      <w:lvlJc w:val="left"/>
+      <w:pPr>
+        <w:ind w:left="7560" w:hanging="360"/>
+      </w:pPr>
+    </w:lvl>
+    <w:lvl w:ilvl="8" w:tplc="4809001B" w:tentative="1">
+      <w:start w:val="1"/>
+      <w:numFmt w:val="lowerRoman"/>
+      <w:lvlText w:val="%9."/>
+      <w:lvlJc w:val="right"/>
+      <w:pPr>
+        <w:ind w:left="8280" w:hanging="180"/>
+      </w:pPr>
+    </w:lvl>
+  </w:abstractNum>
+  <w:abstractNum w:abstractNumId="1" w15:restartNumberingAfterBreak="0">
+    <w:nsid w:val="17901563"/>
+    <w:multiLevelType w:val="hybridMultilevel"/>
+    <w:tmpl w:val="5B902100"/>
+    <w:lvl w:ilvl="0" w:tplc="E1EA5C90">
+      <w:start w:val="1"/>
+      <w:numFmt w:val="decimal"/>
+      <w:lvlText w:val="%1."/>
+      <w:lvlJc w:val="left"/>
+      <w:pPr>
+        <w:ind w:left="3240" w:hanging="360"/>
+      </w:pPr>
+      <w:rPr>
+        <w:rFonts w:hint="default"/>
+      </w:rPr>
+    </w:lvl>
+    <w:lvl w:ilvl="1" w:tplc="48090019" w:tentative="1">
+      <w:start w:val="1"/>
+      <w:numFmt w:val="lowerLetter"/>
+      <w:lvlText w:val="%2."/>
+      <w:lvlJc w:val="left"/>
+      <w:pPr>
+        <w:ind w:left="3960" w:hanging="360"/>
+      </w:pPr>
+    </w:lvl>
+    <w:lvl w:ilvl="2" w:tplc="4809001B" w:tentative="1">
+      <w:start w:val="1"/>
+      <w:numFmt w:val="lowerRoman"/>
+      <w:lvlText w:val="%3."/>
+      <w:lvlJc w:val="right"/>
+      <w:pPr>
+        <w:ind w:left="4680" w:hanging="180"/>
+      </w:pPr>
+    </w:lvl>
+    <w:lvl w:ilvl="3" w:tplc="4809000F" w:tentative="1">
+      <w:start w:val="1"/>
+      <w:numFmt w:val="decimal"/>
+      <w:lvlText w:val="%4."/>
+      <w:lvlJc w:val="left"/>
+      <w:pPr>
+        <w:ind w:left="5400" w:hanging="360"/>
+      </w:pPr>
+    </w:lvl>
+    <w:lvl w:ilvl="4" w:tplc="48090019" w:tentative="1">
+      <w:start w:val="1"/>
+      <w:numFmt w:val="lowerLetter"/>
+      <w:lvlText w:val="%5."/>
+      <w:lvlJc w:val="left"/>
+      <w:pPr>
+        <w:ind w:left="6120" w:hanging="360"/>
+      </w:pPr>
+    </w:lvl>
+    <w:lvl w:ilvl="5" w:tplc="4809001B" w:tentative="1">
+      <w:start w:val="1"/>
+      <w:numFmt w:val="lowerRoman"/>
+      <w:lvlText w:val="%6."/>
+      <w:lvlJc w:val="right"/>
+      <w:pPr>
+        <w:ind w:left="6840" w:hanging="180"/>
+      </w:pPr>
+    </w:lvl>
+    <w:lvl w:ilvl="6" w:tplc="4809000F" w:tentative="1">
+      <w:start w:val="1"/>
+      <w:numFmt w:val="decimal"/>
+      <w:lvlText w:val="%7."/>
+      <w:lvlJc w:val="left"/>
+      <w:pPr>
+        <w:ind w:left="7560" w:hanging="360"/>
+      </w:pPr>
+    </w:lvl>
+    <w:lvl w:ilvl="7" w:tplc="48090019" w:tentative="1">
+      <w:start w:val="1"/>
+      <w:numFmt w:val="lowerLetter"/>
+      <w:lvlText w:val="%8."/>
+      <w:lvlJc w:val="left"/>
+      <w:pPr>
+        <w:ind w:left="8280" w:hanging="360"/>
+      </w:pPr>
+    </w:lvl>
+    <w:lvl w:ilvl="8" w:tplc="4809001B" w:tentative="1">
+      <w:start w:val="1"/>
+      <w:numFmt w:val="lowerRoman"/>
+      <w:lvlText w:val="%9."/>
+      <w:lvlJc w:val="right"/>
+      <w:pPr>
+        <w:ind w:left="9000" w:hanging="180"/>
+      </w:pPr>
+    </w:lvl>
+  </w:abstractNum>
+  <w:abstractNum w:abstractNumId="2" w15:restartNumberingAfterBreak="0">
+    <w:nsid w:val="30AA19F2"/>
+    <w:multiLevelType w:val="hybridMultilevel"/>
+    <w:tmpl w:val="8EAE382E"/>
+    <w:lvl w:ilvl="0" w:tplc="95544132">
+      <w:start w:val="1"/>
+      <w:numFmt w:val="decimal"/>
+      <w:lvlText w:val="%1."/>
+      <w:lvlJc w:val="left"/>
+      <w:pPr>
+        <w:ind w:left="2520" w:hanging="360"/>
+      </w:pPr>
+      <w:rPr>
+        <w:rFonts w:hint="default"/>
+      </w:rPr>
+    </w:lvl>
+    <w:lvl w:ilvl="1" w:tplc="48090019" w:tentative="1">
+      <w:start w:val="1"/>
+      <w:numFmt w:val="lowerLetter"/>
+      <w:lvlText w:val="%2."/>
+      <w:lvlJc w:val="left"/>
+      <w:pPr>
+        <w:ind w:left="3240" w:hanging="360"/>
+      </w:pPr>
+    </w:lvl>
+    <w:lvl w:ilvl="2" w:tplc="4809001B" w:tentative="1">
+      <w:start w:val="1"/>
+      <w:numFmt w:val="lowerRoman"/>
+      <w:lvlText w:val="%3."/>
+      <w:lvlJc w:val="right"/>
+      <w:pPr>
+        <w:ind w:left="3960" w:hanging="180"/>
+      </w:pPr>
+    </w:lvl>
+    <w:lvl w:ilvl="3" w:tplc="4809000F" w:tentative="1">
+      <w:start w:val="1"/>
+      <w:numFmt w:val="decimal"/>
+      <w:lvlText w:val="%4."/>
+      <w:lvlJc w:val="left"/>
+      <w:pPr>
+        <w:ind w:left="4680" w:hanging="360"/>
+      </w:pPr>
+    </w:lvl>
+    <w:lvl w:ilvl="4" w:tplc="48090019" w:tentative="1">
+      <w:start w:val="1"/>
+      <w:numFmt w:val="lowerLetter"/>
+      <w:lvlText w:val="%5."/>
+      <w:lvlJc w:val="left"/>
+      <w:pPr>
+        <w:ind w:left="5400" w:hanging="360"/>
+      </w:pPr>
+    </w:lvl>
+    <w:lvl w:ilvl="5" w:tplc="4809001B" w:tentative="1">
+      <w:start w:val="1"/>
+      <w:numFmt w:val="lowerRoman"/>
+      <w:lvlText w:val="%6."/>
+      <w:lvlJc w:val="right"/>
+      <w:pPr>
+        <w:ind w:left="6120" w:hanging="180"/>
+      </w:pPr>
+    </w:lvl>
+    <w:lvl w:ilvl="6" w:tplc="4809000F" w:tentative="1">
+      <w:start w:val="1"/>
+      <w:numFmt w:val="decimal"/>
+      <w:lvlText w:val="%7."/>
+      <w:lvlJc w:val="left"/>
+      <w:pPr>
+        <w:ind w:left="6840" w:hanging="360"/>
+      </w:pPr>
+    </w:lvl>
+    <w:lvl w:ilvl="7" w:tplc="48090019" w:tentative="1">
+      <w:start w:val="1"/>
+      <w:numFmt w:val="lowerLetter"/>
+      <w:lvlText w:val="%8."/>
+      <w:lvlJc w:val="left"/>
+      <w:pPr>
+        <w:ind w:left="7560" w:hanging="360"/>
+      </w:pPr>
+    </w:lvl>
+    <w:lvl w:ilvl="8" w:tplc="4809001B" w:tentative="1">
+      <w:start w:val="1"/>
+      <w:numFmt w:val="lowerRoman"/>
+      <w:lvlText w:val="%9."/>
+      <w:lvlJc w:val="right"/>
+      <w:pPr>
+        <w:ind w:left="8280" w:hanging="180"/>
+      </w:pPr>
+    </w:lvl>
+  </w:abstractNum>
+  <w:abstractNum w:abstractNumId="3" w15:restartNumberingAfterBreak="0">
+    <w:nsid w:val="3B9A31C3"/>
+    <w:multiLevelType w:val="hybridMultilevel"/>
+    <w:tmpl w:val="04241BC0"/>
+    <w:lvl w:ilvl="0" w:tplc="4809000F">
+      <w:start w:val="1"/>
+      <w:numFmt w:val="decimal"/>
+      <w:lvlText w:val="%1."/>
+      <w:lvlJc w:val="left"/>
+      <w:pPr>
+        <w:ind w:left="2880" w:hanging="360"/>
+      </w:pPr>
+      <w:rPr>
+        <w:rFonts w:hint="default"/>
+      </w:rPr>
+    </w:lvl>
+    <w:lvl w:ilvl="1" w:tplc="48090019" w:tentative="1">
+      <w:start w:val="1"/>
+      <w:numFmt w:val="lowerLetter"/>
+      <w:lvlText w:val="%2."/>
+      <w:lvlJc w:val="left"/>
+      <w:pPr>
+        <w:ind w:left="3600" w:hanging="360"/>
+      </w:pPr>
+    </w:lvl>
+    <w:lvl w:ilvl="2" w:tplc="4809001B" w:tentative="1">
+      <w:start w:val="1"/>
+      <w:numFmt w:val="lowerRoman"/>
+      <w:lvlText w:val="%3."/>
+      <w:lvlJc w:val="right"/>
+      <w:pPr>
+        <w:ind w:left="4320" w:hanging="180"/>
+      </w:pPr>
+    </w:lvl>
+    <w:lvl w:ilvl="3" w:tplc="4809000F" w:tentative="1">
+      <w:start w:val="1"/>
+      <w:numFmt w:val="decimal"/>
+      <w:lvlText w:val="%4."/>
+      <w:lvlJc w:val="left"/>
+      <w:pPr>
+        <w:ind w:left="5040" w:hanging="360"/>
+      </w:pPr>
+    </w:lvl>
+    <w:lvl w:ilvl="4" w:tplc="48090019" w:tentative="1">
+      <w:start w:val="1"/>
+      <w:numFmt w:val="lowerLetter"/>
+      <w:lvlText w:val="%5."/>
+      <w:lvlJc w:val="left"/>
+      <w:pPr>
+        <w:ind w:left="5760" w:hanging="360"/>
+      </w:pPr>
+    </w:lvl>
+    <w:lvl w:ilvl="5" w:tplc="4809001B" w:tentative="1">
+      <w:start w:val="1"/>
+      <w:numFmt w:val="lowerRoman"/>
+      <w:lvlText w:val="%6."/>
+      <w:lvlJc w:val="right"/>
+      <w:pPr>
+        <w:ind w:left="6480" w:hanging="180"/>
+      </w:pPr>
+    </w:lvl>
+    <w:lvl w:ilvl="6" w:tplc="4809000F" w:tentative="1">
+      <w:start w:val="1"/>
+      <w:numFmt w:val="decimal"/>
+      <w:lvlText w:val="%7."/>
+      <w:lvlJc w:val="left"/>
+      <w:pPr>
+        <w:ind w:left="7200" w:hanging="360"/>
+      </w:pPr>
+    </w:lvl>
+    <w:lvl w:ilvl="7" w:tplc="48090019" w:tentative="1">
+      <w:start w:val="1"/>
+      <w:numFmt w:val="lowerLetter"/>
+      <w:lvlText w:val="%8."/>
+      <w:lvlJc w:val="left"/>
+      <w:pPr>
+        <w:ind w:left="7920" w:hanging="360"/>
+      </w:pPr>
+    </w:lvl>
+    <w:lvl w:ilvl="8" w:tplc="4809001B" w:tentative="1">
+      <w:start w:val="1"/>
+      <w:numFmt w:val="lowerRoman"/>
+      <w:lvlText w:val="%9."/>
+      <w:lvlJc w:val="right"/>
+      <w:pPr>
+        <w:ind w:left="8640" w:hanging="180"/>
+      </w:pPr>
+    </w:lvl>
+  </w:abstractNum>
+  <w:abstractNum w:abstractNumId="4" w15:restartNumberingAfterBreak="0">
     <w:nsid w:val="5A5D79CC"/>
     <w:multiLevelType w:val="hybridMultilevel"/>
     <w:tmpl w:val="99AE0EC4"/>
@@ -2545,7 +4565,7 @@
       </w:pPr>
     </w:lvl>
   </w:abstractNum>
-  <w:abstractNum w:abstractNumId="1" w15:restartNumberingAfterBreak="0">
+  <w:abstractNum w:abstractNumId="5" w15:restartNumberingAfterBreak="0">
     <w:nsid w:val="788262CF"/>
     <w:multiLevelType w:val="hybridMultilevel"/>
     <w:tmpl w:val="E38C0E74"/>
@@ -2634,10 +4654,22 @@
     </w:lvl>
   </w:abstractNum>
   <w:num w:numId="1" w16cid:durableId="616062199">
+    <w:abstractNumId w:val="5"/>
+  </w:num>
+  <w:num w:numId="2" w16cid:durableId="938564008">
+    <w:abstractNumId w:val="4"/>
+  </w:num>
+  <w:num w:numId="3" w16cid:durableId="1792285446">
     <w:abstractNumId w:val="1"/>
   </w:num>
-  <w:num w:numId="2" w16cid:durableId="938564008">
+  <w:num w:numId="4" w16cid:durableId="1934821621">
+    <w:abstractNumId w:val="2"/>
+  </w:num>
+  <w:num w:numId="5" w16cid:durableId="2025940191">
     <w:abstractNumId w:val="0"/>
+  </w:num>
+  <w:num w:numId="6" w16cid:durableId="2110008482">
+    <w:abstractNumId w:val="3"/>
   </w:num>
 </w:numbering>
 </file>
@@ -3079,6 +5111,11 @@
       <w:contextualSpacing/>
     </w:pPr>
   </w:style>
+  <w:style w:type="character" w:customStyle="1" w:styleId="output-stream">
+    <w:name w:val="output-stream"/>
+    <w:basedOn w:val="DefaultParagraphFont"/>
+    <w:rsid w:val="00337996"/>
+  </w:style>
 </w:styles>
 </file>
 
@@ -3375,4 +5412,16 @@
     </a:ext>
   </a:extLst>
 </a:theme>
+</file>
+
+<file path=customXml/item1.xml><?xml version="1.0" encoding="utf-8"?>
+<b:Sources xmlns:b="http://schemas.openxmlformats.org/officeDocument/2006/bibliography" xmlns="http://schemas.openxmlformats.org/officeDocument/2006/bibliography" SelectedStyle="\APASixthEditionOfficeOnline.xsl" StyleName="APA" Version="6"/>
+</file>
+
+<file path=customXml/itemProps1.xml><?xml version="1.0" encoding="utf-8"?>
+<ds:datastoreItem xmlns:ds="http://schemas.openxmlformats.org/officeDocument/2006/customXml" ds:itemID="{FFA945C7-C7A3-4669-8344-1EBEDD11B80E}">
+  <ds:schemaRefs>
+    <ds:schemaRef ds:uri="http://schemas.openxmlformats.org/officeDocument/2006/bibliography"/>
+  </ds:schemaRefs>
+</ds:datastoreItem>
 </file>
</xml_diff>